<commit_message>
update guild models for table 2
</commit_message>
<xml_diff>
--- a/Outputs/Table_2.docx
+++ b/Outputs/Table_2.docx
@@ -9,18 +9,24 @@
         <w:tblLook w:firstRow="1" w:lastRow="0" w:firstColumn="0" w:lastColumn="0" w:noHBand="0" w:noVBand="0" w:val="0020"/>
       </w:tblPr>
       <w:tblGrid>
-        <w:gridCol w:w="1103"/>
-        <w:gridCol w:w="1168"/>
-        <w:gridCol w:w="584"/>
-        <w:gridCol w:w="194"/>
-        <w:gridCol w:w="389"/>
-        <w:gridCol w:w="324"/>
-        <w:gridCol w:w="454"/>
-        <w:gridCol w:w="779"/>
-        <w:gridCol w:w="843"/>
-        <w:gridCol w:w="649"/>
-        <w:gridCol w:w="714"/>
-        <w:gridCol w:w="714"/>
+        <w:gridCol w:w="409"/>
+        <w:gridCol w:w="682"/>
+        <w:gridCol w:w="409"/>
+        <w:gridCol w:w="409"/>
+        <w:gridCol w:w="273"/>
+        <w:gridCol w:w="273"/>
+        <w:gridCol w:w="318"/>
+        <w:gridCol w:w="227"/>
+        <w:gridCol w:w="682"/>
+        <w:gridCol w:w="318"/>
+        <w:gridCol w:w="364"/>
+        <w:gridCol w:w="364"/>
+        <w:gridCol w:w="546"/>
+        <w:gridCol w:w="591"/>
+        <w:gridCol w:w="455"/>
+        <w:gridCol w:w="500"/>
+        <w:gridCol w:w="591"/>
+        <w:gridCol w:w="500"/>
       </w:tblGrid>
       <w:tr>
         <w:trPr>
@@ -34,7 +40,7 @@
               <w:jc w:val="left"/>
             </w:pPr>
             <w:r>
-              <w:t xml:space="preserve">Regions</w:t>
+              <w:t xml:space="preserve">regions</w:t>
             </w:r>
           </w:p>
         </w:tc>
@@ -70,7 +76,7 @@
               <w:jc w:val="left"/>
             </w:pPr>
             <w:r>
-              <w:t xml:space="preserve">df</w:t>
+              <w:t xml:space="preserve">model_df</w:t>
             </w:r>
           </w:p>
         </w:tc>
@@ -94,6 +100,30 @@
               <w:jc w:val="left"/>
             </w:pPr>
             <w:r>
+              <w:t xml:space="preserve">delta</w:t>
+            </w:r>
+          </w:p>
+        </w:tc>
+        <w:tc>
+          <w:tcPr/>
+          <w:p>
+            <w:pPr>
+              <w:pStyle w:val="Compact"/>
+              <w:jc w:val="left"/>
+            </w:pPr>
+            <w:r>
+              <w:t xml:space="preserve">weight</w:t>
+            </w:r>
+          </w:p>
+        </w:tc>
+        <w:tc>
+          <w:tcPr/>
+          <w:p>
+            <w:pPr>
+              <w:pStyle w:val="Compact"/>
+              <w:jc w:val="left"/>
+            </w:pPr>
+            <w:r>
               <w:t xml:space="preserve">r2</w:t>
             </w:r>
           </w:p>
@@ -106,6 +136,18 @@
               <w:jc w:val="left"/>
             </w:pPr>
             <w:r>
+              <w:t xml:space="preserve">mod_r2_partial</w:t>
+            </w:r>
+          </w:p>
+        </w:tc>
+        <w:tc>
+          <w:tcPr/>
+          <w:p>
+            <w:pPr>
+              <w:pStyle w:val="Compact"/>
+              <w:jc w:val="left"/>
+            </w:pPr>
+            <w:r>
               <w:t xml:space="preserve">aov_df</w:t>
             </w:r>
           </w:p>
@@ -118,6 +160,30 @@
               <w:jc w:val="left"/>
             </w:pPr>
             <w:r>
+              <w:t xml:space="preserve">aov_aic</w:t>
+            </w:r>
+          </w:p>
+        </w:tc>
+        <w:tc>
+          <w:tcPr/>
+          <w:p>
+            <w:pPr>
+              <w:pStyle w:val="Compact"/>
+              <w:jc w:val="left"/>
+            </w:pPr>
+            <w:r>
+              <w:t xml:space="preserve">aov_bic</w:t>
+            </w:r>
+          </w:p>
+        </w:tc>
+        <w:tc>
+          <w:tcPr/>
+          <w:p>
+            <w:pPr>
+              <w:pStyle w:val="Compact"/>
+              <w:jc w:val="left"/>
+            </w:pPr>
+            <w:r>
               <w:t xml:space="preserve">aov_log_lik</w:t>
             </w:r>
           </w:p>
@@ -155,6 +221,18 @@
             </w:pPr>
             <w:r>
               <w:t xml:space="preserve">aov_chi_df</w:t>
+            </w:r>
+          </w:p>
+        </w:tc>
+        <w:tc>
+          <w:tcPr/>
+          <w:p>
+            <w:pPr>
+              <w:pStyle w:val="Compact"/>
+              <w:jc w:val="left"/>
+            </w:pPr>
+            <w:r>
+              <w:t xml:space="preserve">aov_pr_chisq</w:t>
             </w:r>
           </w:p>
         </w:tc>
@@ -180,19 +258,19 @@
               <w:jc w:val="left"/>
             </w:pPr>
             <w:r>
-              <w:t xml:space="preserve">Papua New Guinea</w:t>
-            </w:r>
-          </w:p>
-        </w:tc>
-        <w:tc>
-          <w:tcPr/>
-          <w:p>
-            <w:pPr>
-              <w:pStyle w:val="Compact"/>
-              <w:jc w:val="left"/>
-            </w:pPr>
-            <w:r>
-              <w:t xml:space="preserve">AminoAcid_spoc</w:t>
+              <w:t xml:space="preserve">ecuador</w:t>
+            </w:r>
+          </w:p>
+        </w:tc>
+        <w:tc>
+          <w:tcPr/>
+          <w:p>
+            <w:pPr>
+              <w:pStyle w:val="Compact"/>
+              <w:jc w:val="left"/>
+            </w:pPr>
+            <w:r>
+              <w:t xml:space="preserve">amino_acid</w:t>
             </w:r>
           </w:p>
         </w:tc>
@@ -228,7 +306,7 @@
               <w:jc w:val="left"/>
             </w:pPr>
             <w:r>
-              <w:t xml:space="preserve">70.44</w:t>
+              <w:t xml:space="preserve">73.30</w:t>
             </w:r>
           </w:p>
         </w:tc>
@@ -252,6 +330,42 @@
               <w:jc w:val="left"/>
             </w:pPr>
             <w:r>
+              <w:t xml:space="preserve">0.49</w:t>
+            </w:r>
+          </w:p>
+        </w:tc>
+        <w:tc>
+          <w:tcPr/>
+          <w:p>
+            <w:pPr>
+              <w:pStyle w:val="Compact"/>
+              <w:jc w:val="left"/>
+            </w:pPr>
+            <w:r>
+              <w:t xml:space="preserve">0.00</w:t>
+            </w:r>
+          </w:p>
+        </w:tc>
+        <w:tc>
+          <w:tcPr/>
+          <w:p>
+            <w:pPr>
+              <w:pStyle w:val="Compact"/>
+              <w:jc w:val="left"/>
+            </w:pPr>
+            <w:r>
+              <w:t xml:space="preserve">NA</w:t>
+            </w:r>
+          </w:p>
+        </w:tc>
+        <w:tc>
+          <w:tcPr/>
+          <w:p>
+            <w:pPr>
+              <w:pStyle w:val="Compact"/>
+              <w:jc w:val="left"/>
+            </w:pPr>
+            <w:r>
               <w:t xml:space="preserve">2</w:t>
             </w:r>
           </w:p>
@@ -264,19 +378,43 @@
               <w:jc w:val="left"/>
             </w:pPr>
             <w:r>
-              <w:t xml:space="preserve">-32.87</w:t>
-            </w:r>
-          </w:p>
-        </w:tc>
-        <w:tc>
-          <w:tcPr/>
-          <w:p>
-            <w:pPr>
-              <w:pStyle w:val="Compact"/>
-              <w:jc w:val="left"/>
-            </w:pPr>
-            <w:r>
-              <w:t xml:space="preserve">65.74</w:t>
+              <w:t xml:space="preserve">72.70</w:t>
+            </w:r>
+          </w:p>
+        </w:tc>
+        <w:tc>
+          <w:tcPr/>
+          <w:p>
+            <w:pPr>
+              <w:pStyle w:val="Compact"/>
+              <w:jc w:val="left"/>
+            </w:pPr>
+            <w:r>
+              <w:t xml:space="preserve">74.97</w:t>
+            </w:r>
+          </w:p>
+        </w:tc>
+        <w:tc>
+          <w:tcPr/>
+          <w:p>
+            <w:pPr>
+              <w:pStyle w:val="Compact"/>
+              <w:jc w:val="left"/>
+            </w:pPr>
+            <w:r>
+              <w:t xml:space="preserve">-34.35</w:t>
+            </w:r>
+          </w:p>
+        </w:tc>
+        <w:tc>
+          <w:tcPr/>
+          <w:p>
+            <w:pPr>
+              <w:pStyle w:val="Compact"/>
+              <w:jc w:val="left"/>
+            </w:pPr>
+            <w:r>
+              <w:t xml:space="preserve">68.70</w:t>
             </w:r>
           </w:p>
         </w:tc>
@@ -301,6 +439,18 @@
             </w:pPr>
             <w:r>
               <w:t xml:space="preserve">0</w:t>
+            </w:r>
+          </w:p>
+        </w:tc>
+        <w:tc>
+          <w:tcPr/>
+          <w:p>
+            <w:pPr>
+              <w:pStyle w:val="Compact"/>
+              <w:jc w:val="left"/>
+            </w:pPr>
+            <w:r>
+              <w:t xml:space="preserve">1.00</w:t>
             </w:r>
           </w:p>
         </w:tc>
@@ -322,55 +472,55 @@
               <w:jc w:val="left"/>
             </w:pPr>
             <w:r>
-              <w:t xml:space="preserve">Tanzania</w:t>
-            </w:r>
-          </w:p>
-        </w:tc>
-        <w:tc>
-          <w:tcPr/>
-          <w:p>
-            <w:pPr>
-              <w:pStyle w:val="Compact"/>
-              <w:jc w:val="left"/>
-            </w:pPr>
-            <w:r>
-              <w:t xml:space="preserve">AminoAcid_spoc</w:t>
-            </w:r>
-          </w:p>
-        </w:tc>
-        <w:tc>
-          <w:tcPr/>
-          <w:p>
-            <w:pPr>
-              <w:pStyle w:val="Compact"/>
-              <w:jc w:val="left"/>
-            </w:pPr>
-            <w:r>
-              <w:t xml:space="preserve">null</w:t>
-            </w:r>
-          </w:p>
-        </w:tc>
-        <w:tc>
-          <w:tcPr/>
-          <w:p>
-            <w:pPr>
-              <w:pStyle w:val="Compact"/>
-              <w:jc w:val="left"/>
-            </w:pPr>
-            <w:r>
-              <w:t xml:space="preserve">2</w:t>
-            </w:r>
-          </w:p>
-        </w:tc>
-        <w:tc>
-          <w:tcPr/>
-          <w:p>
-            <w:pPr>
-              <w:pStyle w:val="Compact"/>
-              <w:jc w:val="left"/>
-            </w:pPr>
-            <w:r>
-              <w:t xml:space="preserve">38.04</w:t>
+              <w:t xml:space="preserve">png</w:t>
+            </w:r>
+          </w:p>
+        </w:tc>
+        <w:tc>
+          <w:tcPr/>
+          <w:p>
+            <w:pPr>
+              <w:pStyle w:val="Compact"/>
+              <w:jc w:val="left"/>
+            </w:pPr>
+            <w:r>
+              <w:t xml:space="preserve">amino_acid</w:t>
+            </w:r>
+          </w:p>
+        </w:tc>
+        <w:tc>
+          <w:tcPr/>
+          <w:p>
+            <w:pPr>
+              <w:pStyle w:val="Compact"/>
+              <w:jc w:val="left"/>
+            </w:pPr>
+            <w:r>
+              <w:t xml:space="preserve">ps</w:t>
+            </w:r>
+          </w:p>
+        </w:tc>
+        <w:tc>
+          <w:tcPr/>
+          <w:p>
+            <w:pPr>
+              <w:pStyle w:val="Compact"/>
+              <w:jc w:val="left"/>
+            </w:pPr>
+            <w:r>
+              <w:t xml:space="preserve">3</w:t>
+            </w:r>
+          </w:p>
+        </w:tc>
+        <w:tc>
+          <w:tcPr/>
+          <w:p>
+            <w:pPr>
+              <w:pStyle w:val="Compact"/>
+              <w:jc w:val="left"/>
+            </w:pPr>
+            <w:r>
+              <w:t xml:space="preserve">68.51</w:t>
             </w:r>
           </w:p>
         </w:tc>
@@ -394,64 +544,140 @@
               <w:jc w:val="left"/>
             </w:pPr>
             <w:r>
-              <w:t xml:space="preserve">2</w:t>
-            </w:r>
-          </w:p>
-        </w:tc>
-        <w:tc>
-          <w:tcPr/>
-          <w:p>
-            <w:pPr>
-              <w:pStyle w:val="Compact"/>
-              <w:jc w:val="left"/>
-            </w:pPr>
-            <w:r>
-              <w:t xml:space="preserve">-16.17</w:t>
-            </w:r>
-          </w:p>
-        </w:tc>
-        <w:tc>
-          <w:tcPr/>
-          <w:p>
-            <w:pPr>
-              <w:pStyle w:val="Compact"/>
-              <w:jc w:val="left"/>
-            </w:pPr>
-            <w:r>
-              <w:t xml:space="preserve">32.33</w:t>
-            </w:r>
-          </w:p>
-        </w:tc>
-        <w:tc>
-          <w:tcPr/>
-          <w:p>
-            <w:pPr>
-              <w:pStyle w:val="Compact"/>
-              <w:jc w:val="left"/>
-            </w:pPr>
-            <w:r>
-              <w:t xml:space="preserve">0.00</w:t>
-            </w:r>
-          </w:p>
-        </w:tc>
-        <w:tc>
-          <w:tcPr/>
-          <w:p>
-            <w:pPr>
-              <w:pStyle w:val="Compact"/>
-              <w:jc w:val="left"/>
-            </w:pPr>
-            <w:r>
-              <w:t xml:space="preserve">0</w:t>
-            </w:r>
-          </w:p>
-        </w:tc>
-        <w:tc>
-          <w:tcPr/>
-          <w:p>
-            <w:pPr>
-              <w:pStyle w:val="Compact"/>
-            </w:pPr>
+              <w:t xml:space="preserve">0.60</w:t>
+            </w:r>
+          </w:p>
+        </w:tc>
+        <w:tc>
+          <w:tcPr/>
+          <w:p>
+            <w:pPr>
+              <w:pStyle w:val="Compact"/>
+              <w:jc w:val="left"/>
+            </w:pPr>
+            <w:r>
+              <w:t xml:space="preserve">0.02</w:t>
+            </w:r>
+          </w:p>
+        </w:tc>
+        <w:tc>
+          <w:tcPr/>
+          <w:p>
+            <w:pPr>
+              <w:pStyle w:val="Compact"/>
+              <w:jc w:val="left"/>
+            </w:pPr>
+            <w:r>
+              <w:t xml:space="preserve">NA</w:t>
+            </w:r>
+          </w:p>
+        </w:tc>
+        <w:tc>
+          <w:tcPr/>
+          <w:p>
+            <w:pPr>
+              <w:pStyle w:val="Compact"/>
+              <w:jc w:val="left"/>
+            </w:pPr>
+            <w:r>
+              <w:t xml:space="preserve">3</w:t>
+            </w:r>
+          </w:p>
+        </w:tc>
+        <w:tc>
+          <w:tcPr/>
+          <w:p>
+            <w:pPr>
+              <w:pStyle w:val="Compact"/>
+              <w:jc w:val="left"/>
+            </w:pPr>
+            <w:r>
+              <w:t xml:space="preserve">67.01</w:t>
+            </w:r>
+          </w:p>
+        </w:tc>
+        <w:tc>
+          <w:tcPr/>
+          <w:p>
+            <w:pPr>
+              <w:pStyle w:val="Compact"/>
+              <w:jc w:val="left"/>
+            </w:pPr>
+            <w:r>
+              <w:t xml:space="preserve">70.00</w:t>
+            </w:r>
+          </w:p>
+        </w:tc>
+        <w:tc>
+          <w:tcPr/>
+          <w:p>
+            <w:pPr>
+              <w:pStyle w:val="Compact"/>
+              <w:jc w:val="left"/>
+            </w:pPr>
+            <w:r>
+              <w:t xml:space="preserve">-30.51</w:t>
+            </w:r>
+          </w:p>
+        </w:tc>
+        <w:tc>
+          <w:tcPr/>
+          <w:p>
+            <w:pPr>
+              <w:pStyle w:val="Compact"/>
+              <w:jc w:val="left"/>
+            </w:pPr>
+            <w:r>
+              <w:t xml:space="preserve">61.01</w:t>
+            </w:r>
+          </w:p>
+        </w:tc>
+        <w:tc>
+          <w:tcPr/>
+          <w:p>
+            <w:pPr>
+              <w:pStyle w:val="Compact"/>
+              <w:jc w:val="left"/>
+            </w:pPr>
+            <w:r>
+              <w:t xml:space="preserve">4.72</w:t>
+            </w:r>
+          </w:p>
+        </w:tc>
+        <w:tc>
+          <w:tcPr/>
+          <w:p>
+            <w:pPr>
+              <w:pStyle w:val="Compact"/>
+              <w:jc w:val="left"/>
+            </w:pPr>
+            <w:r>
+              <w:t xml:space="preserve">1</w:t>
+            </w:r>
+          </w:p>
+        </w:tc>
+        <w:tc>
+          <w:tcPr/>
+          <w:p>
+            <w:pPr>
+              <w:pStyle w:val="Compact"/>
+              <w:jc w:val="left"/>
+            </w:pPr>
+            <w:r>
+              <w:t xml:space="preserve">0.03</w:t>
+            </w:r>
+          </w:p>
+        </w:tc>
+        <w:tc>
+          <w:tcPr/>
+          <w:p>
+            <w:pPr>
+              <w:pStyle w:val="Compact"/>
+              <w:jc w:val="left"/>
+            </w:pPr>
+            <w:r>
+              <w:t xml:space="preserve">*</w:t>
+            </w:r>
           </w:p>
         </w:tc>
       </w:tr>
@@ -464,19 +690,19 @@
               <w:jc w:val="left"/>
             </w:pPr>
             <w:r>
-              <w:t xml:space="preserve">Ecuador</w:t>
-            </w:r>
-          </w:p>
-        </w:tc>
-        <w:tc>
-          <w:tcPr/>
-          <w:p>
-            <w:pPr>
-              <w:pStyle w:val="Compact"/>
-              <w:jc w:val="left"/>
-            </w:pPr>
-            <w:r>
-              <w:t xml:space="preserve">AminoAcid_spoc</w:t>
+              <w:t xml:space="preserve">tanzania</w:t>
+            </w:r>
+          </w:p>
+        </w:tc>
+        <w:tc>
+          <w:tcPr/>
+          <w:p>
+            <w:pPr>
+              <w:pStyle w:val="Compact"/>
+              <w:jc w:val="left"/>
+            </w:pPr>
+            <w:r>
+              <w:t xml:space="preserve">amino_acid</w:t>
             </w:r>
           </w:p>
         </w:tc>
@@ -512,7 +738,7 @@
               <w:jc w:val="left"/>
             </w:pPr>
             <w:r>
-              <w:t xml:space="preserve">73.43</w:t>
+              <w:t xml:space="preserve">38.04</w:t>
             </w:r>
           </w:p>
         </w:tc>
@@ -536,6 +762,42 @@
               <w:jc w:val="left"/>
             </w:pPr>
             <w:r>
+              <w:t xml:space="preserve">0.71</w:t>
+            </w:r>
+          </w:p>
+        </w:tc>
+        <w:tc>
+          <w:tcPr/>
+          <w:p>
+            <w:pPr>
+              <w:pStyle w:val="Compact"/>
+              <w:jc w:val="left"/>
+            </w:pPr>
+            <w:r>
+              <w:t xml:space="preserve">0.00</w:t>
+            </w:r>
+          </w:p>
+        </w:tc>
+        <w:tc>
+          <w:tcPr/>
+          <w:p>
+            <w:pPr>
+              <w:pStyle w:val="Compact"/>
+              <w:jc w:val="left"/>
+            </w:pPr>
+            <w:r>
+              <w:t xml:space="preserve">NA</w:t>
+            </w:r>
+          </w:p>
+        </w:tc>
+        <w:tc>
+          <w:tcPr/>
+          <w:p>
+            <w:pPr>
+              <w:pStyle w:val="Compact"/>
+              <w:jc w:val="left"/>
+            </w:pPr>
+            <w:r>
               <w:t xml:space="preserve">2</w:t>
             </w:r>
           </w:p>
@@ -548,19 +810,43 @@
               <w:jc w:val="left"/>
             </w:pPr>
             <w:r>
-              <w:t xml:space="preserve">-34.42</w:t>
-            </w:r>
-          </w:p>
-        </w:tc>
-        <w:tc>
-          <w:tcPr/>
-          <w:p>
-            <w:pPr>
-              <w:pStyle w:val="Compact"/>
-              <w:jc w:val="left"/>
-            </w:pPr>
-            <w:r>
-              <w:t xml:space="preserve">68.83</w:t>
+              <w:t xml:space="preserve">36.33</w:t>
+            </w:r>
+          </w:p>
+        </w:tc>
+        <w:tc>
+          <w:tcPr/>
+          <w:p>
+            <w:pPr>
+              <w:pStyle w:val="Compact"/>
+              <w:jc w:val="left"/>
+            </w:pPr>
+            <w:r>
+              <w:t xml:space="preserve">36.94</w:t>
+            </w:r>
+          </w:p>
+        </w:tc>
+        <w:tc>
+          <w:tcPr/>
+          <w:p>
+            <w:pPr>
+              <w:pStyle w:val="Compact"/>
+              <w:jc w:val="left"/>
+            </w:pPr>
+            <w:r>
+              <w:t xml:space="preserve">-16.17</w:t>
+            </w:r>
+          </w:p>
+        </w:tc>
+        <w:tc>
+          <w:tcPr/>
+          <w:p>
+            <w:pPr>
+              <w:pStyle w:val="Compact"/>
+              <w:jc w:val="left"/>
+            </w:pPr>
+            <w:r>
+              <w:t xml:space="preserve">32.33</w:t>
             </w:r>
           </w:p>
         </w:tc>
@@ -585,6 +871,18 @@
             </w:pPr>
             <w:r>
               <w:t xml:space="preserve">0</w:t>
+            </w:r>
+          </w:p>
+        </w:tc>
+        <w:tc>
+          <w:tcPr/>
+          <w:p>
+            <w:pPr>
+              <w:pStyle w:val="Compact"/>
+              <w:jc w:val="left"/>
+            </w:pPr>
+            <w:r>
+              <w:t xml:space="preserve">1.00</w:t>
             </w:r>
           </w:p>
         </w:tc>
@@ -606,19 +904,19 @@
               <w:jc w:val="left"/>
             </w:pPr>
             <w:r>
-              <w:t xml:space="preserve">Papua New Guinea</w:t>
-            </w:r>
-          </w:p>
-        </w:tc>
-        <w:tc>
-          <w:tcPr/>
-          <w:p>
-            <w:pPr>
-              <w:pStyle w:val="Compact"/>
-              <w:jc w:val="left"/>
-            </w:pPr>
-            <w:r>
-              <w:t xml:space="preserve">CHO_spoc</w:t>
+              <w:t xml:space="preserve">ecuador</w:t>
+            </w:r>
+          </w:p>
+        </w:tc>
+        <w:tc>
+          <w:tcPr/>
+          <w:p>
+            <w:pPr>
+              <w:pStyle w:val="Compact"/>
+              <w:jc w:val="left"/>
+            </w:pPr>
+            <w:r>
+              <w:t xml:space="preserve">cho</w:t>
             </w:r>
           </w:p>
         </w:tc>
@@ -654,7 +952,7 @@
               <w:jc w:val="left"/>
             </w:pPr>
             <w:r>
-              <w:t xml:space="preserve">68.08</w:t>
+              <w:t xml:space="preserve">77.39</w:t>
             </w:r>
           </w:p>
         </w:tc>
@@ -678,6 +976,42 @@
               <w:jc w:val="left"/>
             </w:pPr>
             <w:r>
+              <w:t xml:space="preserve">0.54</w:t>
+            </w:r>
+          </w:p>
+        </w:tc>
+        <w:tc>
+          <w:tcPr/>
+          <w:p>
+            <w:pPr>
+              <w:pStyle w:val="Compact"/>
+              <w:jc w:val="left"/>
+            </w:pPr>
+            <w:r>
+              <w:t xml:space="preserve">0.00</w:t>
+            </w:r>
+          </w:p>
+        </w:tc>
+        <w:tc>
+          <w:tcPr/>
+          <w:p>
+            <w:pPr>
+              <w:pStyle w:val="Compact"/>
+              <w:jc w:val="left"/>
+            </w:pPr>
+            <w:r>
+              <w:t xml:space="preserve">NA</w:t>
+            </w:r>
+          </w:p>
+        </w:tc>
+        <w:tc>
+          <w:tcPr/>
+          <w:p>
+            <w:pPr>
+              <w:pStyle w:val="Compact"/>
+              <w:jc w:val="left"/>
+            </w:pPr>
+            <w:r>
               <w:t xml:space="preserve">2</w:t>
             </w:r>
           </w:p>
@@ -690,19 +1024,43 @@
               <w:jc w:val="left"/>
             </w:pPr>
             <w:r>
-              <w:t xml:space="preserve">-31.69</w:t>
-            </w:r>
-          </w:p>
-        </w:tc>
-        <w:tc>
-          <w:tcPr/>
-          <w:p>
-            <w:pPr>
-              <w:pStyle w:val="Compact"/>
-              <w:jc w:val="left"/>
-            </w:pPr>
-            <w:r>
-              <w:t xml:space="preserve">63.38</w:t>
+              <w:t xml:space="preserve">76.79</w:t>
+            </w:r>
+          </w:p>
+        </w:tc>
+        <w:tc>
+          <w:tcPr/>
+          <w:p>
+            <w:pPr>
+              <w:pStyle w:val="Compact"/>
+              <w:jc w:val="left"/>
+            </w:pPr>
+            <w:r>
+              <w:t xml:space="preserve">79.06</w:t>
+            </w:r>
+          </w:p>
+        </w:tc>
+        <w:tc>
+          <w:tcPr/>
+          <w:p>
+            <w:pPr>
+              <w:pStyle w:val="Compact"/>
+              <w:jc w:val="left"/>
+            </w:pPr>
+            <w:r>
+              <w:t xml:space="preserve">-36.39</w:t>
+            </w:r>
+          </w:p>
+        </w:tc>
+        <w:tc>
+          <w:tcPr/>
+          <w:p>
+            <w:pPr>
+              <w:pStyle w:val="Compact"/>
+              <w:jc w:val="left"/>
+            </w:pPr>
+            <w:r>
+              <w:t xml:space="preserve">72.79</w:t>
             </w:r>
           </w:p>
         </w:tc>
@@ -727,6 +1085,18 @@
             </w:pPr>
             <w:r>
               <w:t xml:space="preserve">0</w:t>
+            </w:r>
+          </w:p>
+        </w:tc>
+        <w:tc>
+          <w:tcPr/>
+          <w:p>
+            <w:pPr>
+              <w:pStyle w:val="Compact"/>
+              <w:jc w:val="left"/>
+            </w:pPr>
+            <w:r>
+              <w:t xml:space="preserve">1.00</w:t>
             </w:r>
           </w:p>
         </w:tc>
@@ -748,19 +1118,19 @@
               <w:jc w:val="left"/>
             </w:pPr>
             <w:r>
-              <w:t xml:space="preserve">Tanzania</w:t>
-            </w:r>
-          </w:p>
-        </w:tc>
-        <w:tc>
-          <w:tcPr/>
-          <w:p>
-            <w:pPr>
-              <w:pStyle w:val="Compact"/>
-              <w:jc w:val="left"/>
-            </w:pPr>
-            <w:r>
-              <w:t xml:space="preserve">CHO_spoc</w:t>
+              <w:t xml:space="preserve">png</w:t>
+            </w:r>
+          </w:p>
+        </w:tc>
+        <w:tc>
+          <w:tcPr/>
+          <w:p>
+            <w:pPr>
+              <w:pStyle w:val="Compact"/>
+              <w:jc w:val="left"/>
+            </w:pPr>
+            <w:r>
+              <w:t xml:space="preserve">cho</w:t>
             </w:r>
           </w:p>
         </w:tc>
@@ -796,7 +1166,7 @@
               <w:jc w:val="left"/>
             </w:pPr>
             <w:r>
-              <w:t xml:space="preserve">28.41</w:t>
+              <w:t xml:space="preserve">68.08</w:t>
             </w:r>
           </w:p>
         </w:tc>
@@ -820,6 +1190,42 @@
               <w:jc w:val="left"/>
             </w:pPr>
             <w:r>
+              <w:t xml:space="preserve">0.57</w:t>
+            </w:r>
+          </w:p>
+        </w:tc>
+        <w:tc>
+          <w:tcPr/>
+          <w:p>
+            <w:pPr>
+              <w:pStyle w:val="Compact"/>
+              <w:jc w:val="left"/>
+            </w:pPr>
+            <w:r>
+              <w:t xml:space="preserve">0.00</w:t>
+            </w:r>
+          </w:p>
+        </w:tc>
+        <w:tc>
+          <w:tcPr/>
+          <w:p>
+            <w:pPr>
+              <w:pStyle w:val="Compact"/>
+              <w:jc w:val="left"/>
+            </w:pPr>
+            <w:r>
+              <w:t xml:space="preserve">NA</w:t>
+            </w:r>
+          </w:p>
+        </w:tc>
+        <w:tc>
+          <w:tcPr/>
+          <w:p>
+            <w:pPr>
+              <w:pStyle w:val="Compact"/>
+              <w:jc w:val="left"/>
+            </w:pPr>
+            <w:r>
               <w:t xml:space="preserve">2</w:t>
             </w:r>
           </w:p>
@@ -832,19 +1238,43 @@
               <w:jc w:val="left"/>
             </w:pPr>
             <w:r>
-              <w:t xml:space="preserve">-11.35</w:t>
-            </w:r>
-          </w:p>
-        </w:tc>
-        <w:tc>
-          <w:tcPr/>
-          <w:p>
-            <w:pPr>
-              <w:pStyle w:val="Compact"/>
-              <w:jc w:val="left"/>
-            </w:pPr>
-            <w:r>
-              <w:t xml:space="preserve">22.70</w:t>
+              <w:t xml:space="preserve">67.38</w:t>
+            </w:r>
+          </w:p>
+        </w:tc>
+        <w:tc>
+          <w:tcPr/>
+          <w:p>
+            <w:pPr>
+              <w:pStyle w:val="Compact"/>
+              <w:jc w:val="left"/>
+            </w:pPr>
+            <w:r>
+              <w:t xml:space="preserve">69.37</w:t>
+            </w:r>
+          </w:p>
+        </w:tc>
+        <w:tc>
+          <w:tcPr/>
+          <w:p>
+            <w:pPr>
+              <w:pStyle w:val="Compact"/>
+              <w:jc w:val="left"/>
+            </w:pPr>
+            <w:r>
+              <w:t xml:space="preserve">-31.69</w:t>
+            </w:r>
+          </w:p>
+        </w:tc>
+        <w:tc>
+          <w:tcPr/>
+          <w:p>
+            <w:pPr>
+              <w:pStyle w:val="Compact"/>
+              <w:jc w:val="left"/>
+            </w:pPr>
+            <w:r>
+              <w:t xml:space="preserve">63.38</w:t>
             </w:r>
           </w:p>
         </w:tc>
@@ -869,6 +1299,18 @@
             </w:pPr>
             <w:r>
               <w:t xml:space="preserve">0</w:t>
+            </w:r>
+          </w:p>
+        </w:tc>
+        <w:tc>
+          <w:tcPr/>
+          <w:p>
+            <w:pPr>
+              <w:pStyle w:val="Compact"/>
+              <w:jc w:val="left"/>
+            </w:pPr>
+            <w:r>
+              <w:t xml:space="preserve">1.00</w:t>
             </w:r>
           </w:p>
         </w:tc>
@@ -890,19 +1332,19 @@
               <w:jc w:val="left"/>
             </w:pPr>
             <w:r>
-              <w:t xml:space="preserve">Ecuador</w:t>
-            </w:r>
-          </w:p>
-        </w:tc>
-        <w:tc>
-          <w:tcPr/>
-          <w:p>
-            <w:pPr>
-              <w:pStyle w:val="Compact"/>
-              <w:jc w:val="left"/>
-            </w:pPr>
-            <w:r>
-              <w:t xml:space="preserve">CHO_spoc</w:t>
+              <w:t xml:space="preserve">tanzania</w:t>
+            </w:r>
+          </w:p>
+        </w:tc>
+        <w:tc>
+          <w:tcPr/>
+          <w:p>
+            <w:pPr>
+              <w:pStyle w:val="Compact"/>
+              <w:jc w:val="left"/>
+            </w:pPr>
+            <w:r>
+              <w:t xml:space="preserve">cho</w:t>
             </w:r>
           </w:p>
         </w:tc>
@@ -938,7 +1380,7 @@
               <w:jc w:val="left"/>
             </w:pPr>
             <w:r>
-              <w:t xml:space="preserve">77.99</w:t>
+              <w:t xml:space="preserve">28.41</w:t>
             </w:r>
           </w:p>
         </w:tc>
@@ -962,6 +1404,42 @@
               <w:jc w:val="left"/>
             </w:pPr>
             <w:r>
+              <w:t xml:space="preserve">NA</w:t>
+            </w:r>
+          </w:p>
+        </w:tc>
+        <w:tc>
+          <w:tcPr/>
+          <w:p>
+            <w:pPr>
+              <w:pStyle w:val="Compact"/>
+              <w:jc w:val="left"/>
+            </w:pPr>
+            <w:r>
+              <w:t xml:space="preserve">0.00</w:t>
+            </w:r>
+          </w:p>
+        </w:tc>
+        <w:tc>
+          <w:tcPr/>
+          <w:p>
+            <w:pPr>
+              <w:pStyle w:val="Compact"/>
+              <w:jc w:val="left"/>
+            </w:pPr>
+            <w:r>
+              <w:t xml:space="preserve">NA</w:t>
+            </w:r>
+          </w:p>
+        </w:tc>
+        <w:tc>
+          <w:tcPr/>
+          <w:p>
+            <w:pPr>
+              <w:pStyle w:val="Compact"/>
+              <w:jc w:val="left"/>
+            </w:pPr>
+            <w:r>
               <w:t xml:space="preserve">2</w:t>
             </w:r>
           </w:p>
@@ -974,19 +1452,43 @@
               <w:jc w:val="left"/>
             </w:pPr>
             <w:r>
-              <w:t xml:space="preserve">-36.69</w:t>
-            </w:r>
-          </w:p>
-        </w:tc>
-        <w:tc>
-          <w:tcPr/>
-          <w:p>
-            <w:pPr>
-              <w:pStyle w:val="Compact"/>
-              <w:jc w:val="left"/>
-            </w:pPr>
-            <w:r>
-              <w:t xml:space="preserve">73.39</w:t>
+              <w:t xml:space="preserve">26.70</w:t>
+            </w:r>
+          </w:p>
+        </w:tc>
+        <w:tc>
+          <w:tcPr/>
+          <w:p>
+            <w:pPr>
+              <w:pStyle w:val="Compact"/>
+              <w:jc w:val="left"/>
+            </w:pPr>
+            <w:r>
+              <w:t xml:space="preserve">27.30</w:t>
+            </w:r>
+          </w:p>
+        </w:tc>
+        <w:tc>
+          <w:tcPr/>
+          <w:p>
+            <w:pPr>
+              <w:pStyle w:val="Compact"/>
+              <w:jc w:val="left"/>
+            </w:pPr>
+            <w:r>
+              <w:t xml:space="preserve">-11.35</w:t>
+            </w:r>
+          </w:p>
+        </w:tc>
+        <w:tc>
+          <w:tcPr/>
+          <w:p>
+            <w:pPr>
+              <w:pStyle w:val="Compact"/>
+              <w:jc w:val="left"/>
+            </w:pPr>
+            <w:r>
+              <w:t xml:space="preserve">22.70</w:t>
             </w:r>
           </w:p>
         </w:tc>
@@ -1011,6 +1513,18 @@
             </w:pPr>
             <w:r>
               <w:t xml:space="preserve">0</w:t>
+            </w:r>
+          </w:p>
+        </w:tc>
+        <w:tc>
+          <w:tcPr/>
+          <w:p>
+            <w:pPr>
+              <w:pStyle w:val="Compact"/>
+              <w:jc w:val="left"/>
+            </w:pPr>
+            <w:r>
+              <w:t xml:space="preserve">1.00</w:t>
             </w:r>
           </w:p>
         </w:tc>
@@ -1032,19 +1546,19 @@
               <w:jc w:val="left"/>
             </w:pPr>
             <w:r>
-              <w:t xml:space="preserve">Papua New Guinea</w:t>
-            </w:r>
-          </w:p>
-        </w:tc>
-        <w:tc>
-          <w:tcPr/>
-          <w:p>
-            <w:pPr>
-              <w:pStyle w:val="Compact"/>
-              <w:jc w:val="left"/>
-            </w:pPr>
-            <w:r>
-              <w:t xml:space="preserve">CHOAminoAcid_spoc</w:t>
+              <w:t xml:space="preserve">ecuador</w:t>
+            </w:r>
+          </w:p>
+        </w:tc>
+        <w:tc>
+          <w:tcPr/>
+          <w:p>
+            <w:pPr>
+              <w:pStyle w:val="Compact"/>
+              <w:jc w:val="left"/>
+            </w:pPr>
+            <w:r>
+              <w:t xml:space="preserve">cho_amino_acid</w:t>
             </w:r>
           </w:p>
         </w:tc>
@@ -1080,7 +1594,7 @@
               <w:jc w:val="left"/>
             </w:pPr>
             <w:r>
-              <w:t xml:space="preserve">72.46</w:t>
+              <w:t xml:space="preserve">75.09</w:t>
             </w:r>
           </w:p>
         </w:tc>
@@ -1104,6 +1618,42 @@
               <w:jc w:val="left"/>
             </w:pPr>
             <w:r>
+              <w:t xml:space="preserve">0.70</w:t>
+            </w:r>
+          </w:p>
+        </w:tc>
+        <w:tc>
+          <w:tcPr/>
+          <w:p>
+            <w:pPr>
+              <w:pStyle w:val="Compact"/>
+              <w:jc w:val="left"/>
+            </w:pPr>
+            <w:r>
+              <w:t xml:space="preserve">0.12</w:t>
+            </w:r>
+          </w:p>
+        </w:tc>
+        <w:tc>
+          <w:tcPr/>
+          <w:p>
+            <w:pPr>
+              <w:pStyle w:val="Compact"/>
+              <w:jc w:val="left"/>
+            </w:pPr>
+            <w:r>
+              <w:t xml:space="preserve">NA</w:t>
+            </w:r>
+          </w:p>
+        </w:tc>
+        <w:tc>
+          <w:tcPr/>
+          <w:p>
+            <w:pPr>
+              <w:pStyle w:val="Compact"/>
+              <w:jc w:val="left"/>
+            </w:pPr>
+            <w:r>
               <w:t xml:space="preserve">3</w:t>
             </w:r>
           </w:p>
@@ -1116,31 +1666,55 @@
               <w:jc w:val="left"/>
             </w:pPr>
             <w:r>
-              <w:t xml:space="preserve">-32.48</w:t>
-            </w:r>
-          </w:p>
-        </w:tc>
-        <w:tc>
-          <w:tcPr/>
-          <w:p>
-            <w:pPr>
-              <w:pStyle w:val="Compact"/>
-              <w:jc w:val="left"/>
-            </w:pPr>
-            <w:r>
-              <w:t xml:space="preserve">64.96</w:t>
-            </w:r>
-          </w:p>
-        </w:tc>
-        <w:tc>
-          <w:tcPr/>
-          <w:p>
-            <w:pPr>
-              <w:pStyle w:val="Compact"/>
-              <w:jc w:val="left"/>
-            </w:pPr>
-            <w:r>
-              <w:t xml:space="preserve">3.90</w:t>
+              <w:t xml:space="preserve">73.83</w:t>
+            </w:r>
+          </w:p>
+        </w:tc>
+        <w:tc>
+          <w:tcPr/>
+          <w:p>
+            <w:pPr>
+              <w:pStyle w:val="Compact"/>
+              <w:jc w:val="left"/>
+            </w:pPr>
+            <w:r>
+              <w:t xml:space="preserve">77.23</w:t>
+            </w:r>
+          </w:p>
+        </w:tc>
+        <w:tc>
+          <w:tcPr/>
+          <w:p>
+            <w:pPr>
+              <w:pStyle w:val="Compact"/>
+              <w:jc w:val="left"/>
+            </w:pPr>
+            <w:r>
+              <w:t xml:space="preserve">-33.91</w:t>
+            </w:r>
+          </w:p>
+        </w:tc>
+        <w:tc>
+          <w:tcPr/>
+          <w:p>
+            <w:pPr>
+              <w:pStyle w:val="Compact"/>
+              <w:jc w:val="left"/>
+            </w:pPr>
+            <w:r>
+              <w:t xml:space="preserve">67.83</w:t>
+            </w:r>
+          </w:p>
+        </w:tc>
+        <w:tc>
+          <w:tcPr/>
+          <w:p>
+            <w:pPr>
+              <w:pStyle w:val="Compact"/>
+              <w:jc w:val="left"/>
+            </w:pPr>
+            <w:r>
+              <w:t xml:space="preserve">6.77</w:t>
             </w:r>
           </w:p>
         </w:tc>
@@ -1164,7 +1738,19 @@
               <w:jc w:val="left"/>
             </w:pPr>
             <w:r>
-              <w:t xml:space="preserve">*</w:t>
+              <w:t xml:space="preserve">0.01</w:t>
+            </w:r>
+          </w:p>
+        </w:tc>
+        <w:tc>
+          <w:tcPr/>
+          <w:p>
+            <w:pPr>
+              <w:pStyle w:val="Compact"/>
+              <w:jc w:val="left"/>
+            </w:pPr>
+            <w:r>
+              <w:t xml:space="preserve">**</w:t>
             </w:r>
           </w:p>
         </w:tc>
@@ -1178,19 +1764,19 @@
               <w:jc w:val="left"/>
             </w:pPr>
             <w:r>
-              <w:t xml:space="preserve">Tanzania</w:t>
-            </w:r>
-          </w:p>
-        </w:tc>
-        <w:tc>
-          <w:tcPr/>
-          <w:p>
-            <w:pPr>
-              <w:pStyle w:val="Compact"/>
-              <w:jc w:val="left"/>
-            </w:pPr>
-            <w:r>
-              <w:t xml:space="preserve">CHOAminoAcid_spoc</w:t>
+              <w:t xml:space="preserve">png</w:t>
+            </w:r>
+          </w:p>
+        </w:tc>
+        <w:tc>
+          <w:tcPr/>
+          <w:p>
+            <w:pPr>
+              <w:pStyle w:val="Compact"/>
+              <w:jc w:val="left"/>
+            </w:pPr>
+            <w:r>
+              <w:t xml:space="preserve">cho_amino_acid</w:t>
             </w:r>
           </w:p>
         </w:tc>
@@ -1226,7 +1812,7 @@
               <w:jc w:val="left"/>
             </w:pPr>
             <w:r>
-              <w:t xml:space="preserve">33.60</w:t>
+              <w:t xml:space="preserve">73.57</w:t>
             </w:r>
           </w:p>
         </w:tc>
@@ -1250,6 +1836,42 @@
               <w:jc w:val="left"/>
             </w:pPr>
             <w:r>
+              <w:t xml:space="preserve">0.36</w:t>
+            </w:r>
+          </w:p>
+        </w:tc>
+        <w:tc>
+          <w:tcPr/>
+          <w:p>
+            <w:pPr>
+              <w:pStyle w:val="Compact"/>
+              <w:jc w:val="left"/>
+            </w:pPr>
+            <w:r>
+              <w:t xml:space="preserve">0.00</w:t>
+            </w:r>
+          </w:p>
+        </w:tc>
+        <w:tc>
+          <w:tcPr/>
+          <w:p>
+            <w:pPr>
+              <w:pStyle w:val="Compact"/>
+              <w:jc w:val="left"/>
+            </w:pPr>
+            <w:r>
+              <w:t xml:space="preserve">NA</w:t>
+            </w:r>
+          </w:p>
+        </w:tc>
+        <w:tc>
+          <w:tcPr/>
+          <w:p>
+            <w:pPr>
+              <w:pStyle w:val="Compact"/>
+              <w:jc w:val="left"/>
+            </w:pPr>
+            <w:r>
               <w:t xml:space="preserve">2</w:t>
             </w:r>
           </w:p>
@@ -1262,19 +1884,43 @@
               <w:jc w:val="left"/>
             </w:pPr>
             <w:r>
-              <w:t xml:space="preserve">-13.94</w:t>
-            </w:r>
-          </w:p>
-        </w:tc>
-        <w:tc>
-          <w:tcPr/>
-          <w:p>
-            <w:pPr>
-              <w:pStyle w:val="Compact"/>
-              <w:jc w:val="left"/>
-            </w:pPr>
-            <w:r>
-              <w:t xml:space="preserve">27.89</w:t>
+              <w:t xml:space="preserve">72.87</w:t>
+            </w:r>
+          </w:p>
+        </w:tc>
+        <w:tc>
+          <w:tcPr/>
+          <w:p>
+            <w:pPr>
+              <w:pStyle w:val="Compact"/>
+              <w:jc w:val="left"/>
+            </w:pPr>
+            <w:r>
+              <w:t xml:space="preserve">74.86</w:t>
+            </w:r>
+          </w:p>
+        </w:tc>
+        <w:tc>
+          <w:tcPr/>
+          <w:p>
+            <w:pPr>
+              <w:pStyle w:val="Compact"/>
+              <w:jc w:val="left"/>
+            </w:pPr>
+            <w:r>
+              <w:t xml:space="preserve">-34.43</w:t>
+            </w:r>
+          </w:p>
+        </w:tc>
+        <w:tc>
+          <w:tcPr/>
+          <w:p>
+            <w:pPr>
+              <w:pStyle w:val="Compact"/>
+              <w:jc w:val="left"/>
+            </w:pPr>
+            <w:r>
+              <w:t xml:space="preserve">68.87</w:t>
             </w:r>
           </w:p>
         </w:tc>
@@ -1299,6 +1945,18 @@
             </w:pPr>
             <w:r>
               <w:t xml:space="preserve">0</w:t>
+            </w:r>
+          </w:p>
+        </w:tc>
+        <w:tc>
+          <w:tcPr/>
+          <w:p>
+            <w:pPr>
+              <w:pStyle w:val="Compact"/>
+              <w:jc w:val="left"/>
+            </w:pPr>
+            <w:r>
+              <w:t xml:space="preserve">1.00</w:t>
             </w:r>
           </w:p>
         </w:tc>
@@ -1320,140 +1978,208 @@
               <w:jc w:val="left"/>
             </w:pPr>
             <w:r>
-              <w:t xml:space="preserve">Ecuador</w:t>
-            </w:r>
-          </w:p>
-        </w:tc>
-        <w:tc>
-          <w:tcPr/>
-          <w:p>
-            <w:pPr>
-              <w:pStyle w:val="Compact"/>
-              <w:jc w:val="left"/>
-            </w:pPr>
-            <w:r>
-              <w:t xml:space="preserve">CHOAminoAcid_spoc</w:t>
-            </w:r>
-          </w:p>
-        </w:tc>
-        <w:tc>
-          <w:tcPr/>
-          <w:p>
-            <w:pPr>
-              <w:pStyle w:val="Compact"/>
-              <w:jc w:val="left"/>
-            </w:pPr>
-            <w:r>
-              <w:t xml:space="preserve">g</w:t>
-            </w:r>
-          </w:p>
-        </w:tc>
-        <w:tc>
-          <w:tcPr/>
-          <w:p>
-            <w:pPr>
-              <w:pStyle w:val="Compact"/>
-              <w:jc w:val="left"/>
-            </w:pPr>
-            <w:r>
-              <w:t xml:space="preserve">3</w:t>
-            </w:r>
-          </w:p>
-        </w:tc>
-        <w:tc>
-          <w:tcPr/>
-          <w:p>
-            <w:pPr>
-              <w:pStyle w:val="Compact"/>
-              <w:jc w:val="left"/>
-            </w:pPr>
-            <w:r>
-              <w:t xml:space="preserve">76.99</w:t>
-            </w:r>
-          </w:p>
-        </w:tc>
-        <w:tc>
-          <w:tcPr/>
-          <w:p>
-            <w:pPr>
-              <w:pStyle w:val="Compact"/>
-              <w:jc w:val="left"/>
-            </w:pPr>
-            <w:r>
-              <w:t xml:space="preserve">0.04</w:t>
-            </w:r>
-          </w:p>
-        </w:tc>
-        <w:tc>
-          <w:tcPr/>
-          <w:p>
-            <w:pPr>
-              <w:pStyle w:val="Compact"/>
-              <w:jc w:val="left"/>
-            </w:pPr>
-            <w:r>
-              <w:t xml:space="preserve">3</w:t>
-            </w:r>
-          </w:p>
-        </w:tc>
-        <w:tc>
-          <w:tcPr/>
-          <w:p>
-            <w:pPr>
-              <w:pStyle w:val="Compact"/>
-              <w:jc w:val="left"/>
-            </w:pPr>
-            <w:r>
-              <w:t xml:space="preserve">-34.86</w:t>
-            </w:r>
-          </w:p>
-        </w:tc>
-        <w:tc>
-          <w:tcPr/>
-          <w:p>
-            <w:pPr>
-              <w:pStyle w:val="Compact"/>
-              <w:jc w:val="left"/>
-            </w:pPr>
-            <w:r>
-              <w:t xml:space="preserve">69.73</w:t>
-            </w:r>
-          </w:p>
-        </w:tc>
-        <w:tc>
-          <w:tcPr/>
-          <w:p>
-            <w:pPr>
-              <w:pStyle w:val="Compact"/>
-              <w:jc w:val="left"/>
-            </w:pPr>
-            <w:r>
-              <w:t xml:space="preserve">5.06</w:t>
-            </w:r>
-          </w:p>
-        </w:tc>
-        <w:tc>
-          <w:tcPr/>
-          <w:p>
-            <w:pPr>
-              <w:pStyle w:val="Compact"/>
-              <w:jc w:val="left"/>
-            </w:pPr>
-            <w:r>
-              <w:t xml:space="preserve">1</w:t>
-            </w:r>
-          </w:p>
-        </w:tc>
-        <w:tc>
-          <w:tcPr/>
-          <w:p>
-            <w:pPr>
-              <w:pStyle w:val="Compact"/>
-              <w:jc w:val="left"/>
-            </w:pPr>
-            <w:r>
-              <w:t xml:space="preserve">*</w:t>
-            </w:r>
+              <w:t xml:space="preserve">tanzania</w:t>
+            </w:r>
+          </w:p>
+        </w:tc>
+        <w:tc>
+          <w:tcPr/>
+          <w:p>
+            <w:pPr>
+              <w:pStyle w:val="Compact"/>
+              <w:jc w:val="left"/>
+            </w:pPr>
+            <w:r>
+              <w:t xml:space="preserve">cho_amino_acid</w:t>
+            </w:r>
+          </w:p>
+        </w:tc>
+        <w:tc>
+          <w:tcPr/>
+          <w:p>
+            <w:pPr>
+              <w:pStyle w:val="Compact"/>
+              <w:jc w:val="left"/>
+            </w:pPr>
+            <w:r>
+              <w:t xml:space="preserve">null</w:t>
+            </w:r>
+          </w:p>
+        </w:tc>
+        <w:tc>
+          <w:tcPr/>
+          <w:p>
+            <w:pPr>
+              <w:pStyle w:val="Compact"/>
+              <w:jc w:val="left"/>
+            </w:pPr>
+            <w:r>
+              <w:t xml:space="preserve">2</w:t>
+            </w:r>
+          </w:p>
+        </w:tc>
+        <w:tc>
+          <w:tcPr/>
+          <w:p>
+            <w:pPr>
+              <w:pStyle w:val="Compact"/>
+              <w:jc w:val="left"/>
+            </w:pPr>
+            <w:r>
+              <w:t xml:space="preserve">33.60</w:t>
+            </w:r>
+          </w:p>
+        </w:tc>
+        <w:tc>
+          <w:tcPr/>
+          <w:p>
+            <w:pPr>
+              <w:pStyle w:val="Compact"/>
+              <w:jc w:val="left"/>
+            </w:pPr>
+            <w:r>
+              <w:t xml:space="preserve">0.41</w:t>
+            </w:r>
+          </w:p>
+        </w:tc>
+        <w:tc>
+          <w:tcPr/>
+          <w:p>
+            <w:pPr>
+              <w:pStyle w:val="Compact"/>
+              <w:jc w:val="left"/>
+            </w:pPr>
+            <w:r>
+              <w:t xml:space="preserve">0.38</w:t>
+            </w:r>
+          </w:p>
+        </w:tc>
+        <w:tc>
+          <w:tcPr/>
+          <w:p>
+            <w:pPr>
+              <w:pStyle w:val="Compact"/>
+              <w:jc w:val="left"/>
+            </w:pPr>
+            <w:r>
+              <w:t xml:space="preserve">0.00</w:t>
+            </w:r>
+          </w:p>
+        </w:tc>
+        <w:tc>
+          <w:tcPr/>
+          <w:p>
+            <w:pPr>
+              <w:pStyle w:val="Compact"/>
+              <w:jc w:val="left"/>
+            </w:pPr>
+            <w:r>
+              <w:t xml:space="preserve">NA</w:t>
+            </w:r>
+          </w:p>
+        </w:tc>
+        <w:tc>
+          <w:tcPr/>
+          <w:p>
+            <w:pPr>
+              <w:pStyle w:val="Compact"/>
+              <w:jc w:val="left"/>
+            </w:pPr>
+            <w:r>
+              <w:t xml:space="preserve">2</w:t>
+            </w:r>
+          </w:p>
+        </w:tc>
+        <w:tc>
+          <w:tcPr/>
+          <w:p>
+            <w:pPr>
+              <w:pStyle w:val="Compact"/>
+              <w:jc w:val="left"/>
+            </w:pPr>
+            <w:r>
+              <w:t xml:space="preserve">31.89</w:t>
+            </w:r>
+          </w:p>
+        </w:tc>
+        <w:tc>
+          <w:tcPr/>
+          <w:p>
+            <w:pPr>
+              <w:pStyle w:val="Compact"/>
+              <w:jc w:val="left"/>
+            </w:pPr>
+            <w:r>
+              <w:t xml:space="preserve">32.49</w:t>
+            </w:r>
+          </w:p>
+        </w:tc>
+        <w:tc>
+          <w:tcPr/>
+          <w:p>
+            <w:pPr>
+              <w:pStyle w:val="Compact"/>
+              <w:jc w:val="left"/>
+            </w:pPr>
+            <w:r>
+              <w:t xml:space="preserve">-13.94</w:t>
+            </w:r>
+          </w:p>
+        </w:tc>
+        <w:tc>
+          <w:tcPr/>
+          <w:p>
+            <w:pPr>
+              <w:pStyle w:val="Compact"/>
+              <w:jc w:val="left"/>
+            </w:pPr>
+            <w:r>
+              <w:t xml:space="preserve">27.89</w:t>
+            </w:r>
+          </w:p>
+        </w:tc>
+        <w:tc>
+          <w:tcPr/>
+          <w:p>
+            <w:pPr>
+              <w:pStyle w:val="Compact"/>
+              <w:jc w:val="left"/>
+            </w:pPr>
+            <w:r>
+              <w:t xml:space="preserve">0.00</w:t>
+            </w:r>
+          </w:p>
+        </w:tc>
+        <w:tc>
+          <w:tcPr/>
+          <w:p>
+            <w:pPr>
+              <w:pStyle w:val="Compact"/>
+              <w:jc w:val="left"/>
+            </w:pPr>
+            <w:r>
+              <w:t xml:space="preserve">0</w:t>
+            </w:r>
+          </w:p>
+        </w:tc>
+        <w:tc>
+          <w:tcPr/>
+          <w:p>
+            <w:pPr>
+              <w:pStyle w:val="Compact"/>
+              <w:jc w:val="left"/>
+            </w:pPr>
+            <w:r>
+              <w:t xml:space="preserve">1.00</w:t>
+            </w:r>
+          </w:p>
+        </w:tc>
+        <w:tc>
+          <w:tcPr/>
+          <w:p>
+            <w:pPr>
+              <w:pStyle w:val="Compact"/>
+            </w:pPr>
           </w:p>
         </w:tc>
       </w:tr>
@@ -1466,19 +2192,19 @@
               <w:jc w:val="left"/>
             </w:pPr>
             <w:r>
-              <w:t xml:space="preserve">Papua New Guinea</w:t>
-            </w:r>
-          </w:p>
-        </w:tc>
-        <w:tc>
-          <w:tcPr/>
-          <w:p>
-            <w:pPr>
-              <w:pStyle w:val="Compact"/>
-              <w:jc w:val="left"/>
-            </w:pPr>
-            <w:r>
-              <w:t xml:space="preserve">H2O_spoc</w:t>
+              <w:t xml:space="preserve">ecuador</w:t>
+            </w:r>
+          </w:p>
+        </w:tc>
+        <w:tc>
+          <w:tcPr/>
+          <w:p>
+            <w:pPr>
+              <w:pStyle w:val="Compact"/>
+              <w:jc w:val="left"/>
+            </w:pPr>
+            <w:r>
+              <w:t xml:space="preserve">h2o</w:t>
             </w:r>
           </w:p>
         </w:tc>
@@ -1514,7 +2240,7 @@
               <w:jc w:val="left"/>
             </w:pPr>
             <w:r>
-              <w:t xml:space="preserve">65.96</w:t>
+              <w:t xml:space="preserve">61.31</w:t>
             </w:r>
           </w:p>
         </w:tc>
@@ -1538,6 +2264,42 @@
               <w:jc w:val="left"/>
             </w:pPr>
             <w:r>
+              <w:t xml:space="preserve">0.51</w:t>
+            </w:r>
+          </w:p>
+        </w:tc>
+        <w:tc>
+          <w:tcPr/>
+          <w:p>
+            <w:pPr>
+              <w:pStyle w:val="Compact"/>
+              <w:jc w:val="left"/>
+            </w:pPr>
+            <w:r>
+              <w:t xml:space="preserve">0.00</w:t>
+            </w:r>
+          </w:p>
+        </w:tc>
+        <w:tc>
+          <w:tcPr/>
+          <w:p>
+            <w:pPr>
+              <w:pStyle w:val="Compact"/>
+              <w:jc w:val="left"/>
+            </w:pPr>
+            <w:r>
+              <w:t xml:space="preserve">NA</w:t>
+            </w:r>
+          </w:p>
+        </w:tc>
+        <w:tc>
+          <w:tcPr/>
+          <w:p>
+            <w:pPr>
+              <w:pStyle w:val="Compact"/>
+              <w:jc w:val="left"/>
+            </w:pPr>
+            <w:r>
               <w:t xml:space="preserve">2</w:t>
             </w:r>
           </w:p>
@@ -1550,19 +2312,43 @@
               <w:jc w:val="left"/>
             </w:pPr>
             <w:r>
-              <w:t xml:space="preserve">-30.63</w:t>
-            </w:r>
-          </w:p>
-        </w:tc>
-        <w:tc>
-          <w:tcPr/>
-          <w:p>
-            <w:pPr>
-              <w:pStyle w:val="Compact"/>
-              <w:jc w:val="left"/>
-            </w:pPr>
-            <w:r>
-              <w:t xml:space="preserve">61.26</w:t>
+              <w:t xml:space="preserve">60.71</w:t>
+            </w:r>
+          </w:p>
+        </w:tc>
+        <w:tc>
+          <w:tcPr/>
+          <w:p>
+            <w:pPr>
+              <w:pStyle w:val="Compact"/>
+              <w:jc w:val="left"/>
+            </w:pPr>
+            <w:r>
+              <w:t xml:space="preserve">62.98</w:t>
+            </w:r>
+          </w:p>
+        </w:tc>
+        <w:tc>
+          <w:tcPr/>
+          <w:p>
+            <w:pPr>
+              <w:pStyle w:val="Compact"/>
+              <w:jc w:val="left"/>
+            </w:pPr>
+            <w:r>
+              <w:t xml:space="preserve">-28.35</w:t>
+            </w:r>
+          </w:p>
+        </w:tc>
+        <w:tc>
+          <w:tcPr/>
+          <w:p>
+            <w:pPr>
+              <w:pStyle w:val="Compact"/>
+              <w:jc w:val="left"/>
+            </w:pPr>
+            <w:r>
+              <w:t xml:space="preserve">56.71</w:t>
             </w:r>
           </w:p>
         </w:tc>
@@ -1587,6 +2373,18 @@
             </w:pPr>
             <w:r>
               <w:t xml:space="preserve">0</w:t>
+            </w:r>
+          </w:p>
+        </w:tc>
+        <w:tc>
+          <w:tcPr/>
+          <w:p>
+            <w:pPr>
+              <w:pStyle w:val="Compact"/>
+              <w:jc w:val="left"/>
+            </w:pPr>
+            <w:r>
+              <w:t xml:space="preserve">1.00</w:t>
             </w:r>
           </w:p>
         </w:tc>
@@ -1608,19 +2406,19 @@
               <w:jc w:val="left"/>
             </w:pPr>
             <w:r>
-              <w:t xml:space="preserve">Tanzania</w:t>
-            </w:r>
-          </w:p>
-        </w:tc>
-        <w:tc>
-          <w:tcPr/>
-          <w:p>
-            <w:pPr>
-              <w:pStyle w:val="Compact"/>
-              <w:jc w:val="left"/>
-            </w:pPr>
-            <w:r>
-              <w:t xml:space="preserve">H2O_spoc</w:t>
+              <w:t xml:space="preserve">png</w:t>
+            </w:r>
+          </w:p>
+        </w:tc>
+        <w:tc>
+          <w:tcPr/>
+          <w:p>
+            <w:pPr>
+              <w:pStyle w:val="Compact"/>
+              <w:jc w:val="left"/>
+            </w:pPr>
+            <w:r>
+              <w:t xml:space="preserve">h2o</w:t>
             </w:r>
           </w:p>
         </w:tc>
@@ -1656,7 +2454,7 @@
               <w:jc w:val="left"/>
             </w:pPr>
             <w:r>
-              <w:t xml:space="preserve">35.79</w:t>
+              <w:t xml:space="preserve">65.96</w:t>
             </w:r>
           </w:p>
         </w:tc>
@@ -1680,6 +2478,42 @@
               <w:jc w:val="left"/>
             </w:pPr>
             <w:r>
+              <w:t xml:space="preserve">0.40</w:t>
+            </w:r>
+          </w:p>
+        </w:tc>
+        <w:tc>
+          <w:tcPr/>
+          <w:p>
+            <w:pPr>
+              <w:pStyle w:val="Compact"/>
+              <w:jc w:val="left"/>
+            </w:pPr>
+            <w:r>
+              <w:t xml:space="preserve">0.00</w:t>
+            </w:r>
+          </w:p>
+        </w:tc>
+        <w:tc>
+          <w:tcPr/>
+          <w:p>
+            <w:pPr>
+              <w:pStyle w:val="Compact"/>
+              <w:jc w:val="left"/>
+            </w:pPr>
+            <w:r>
+              <w:t xml:space="preserve">NA</w:t>
+            </w:r>
+          </w:p>
+        </w:tc>
+        <w:tc>
+          <w:tcPr/>
+          <w:p>
+            <w:pPr>
+              <w:pStyle w:val="Compact"/>
+              <w:jc w:val="left"/>
+            </w:pPr>
+            <w:r>
               <w:t xml:space="preserve">2</w:t>
             </w:r>
           </w:p>
@@ -1692,19 +2526,43 @@
               <w:jc w:val="left"/>
             </w:pPr>
             <w:r>
-              <w:t xml:space="preserve">-15.04</w:t>
-            </w:r>
-          </w:p>
-        </w:tc>
-        <w:tc>
-          <w:tcPr/>
-          <w:p>
-            <w:pPr>
-              <w:pStyle w:val="Compact"/>
-              <w:jc w:val="left"/>
-            </w:pPr>
-            <w:r>
-              <w:t xml:space="preserve">30.07</w:t>
+              <w:t xml:space="preserve">65.26</w:t>
+            </w:r>
+          </w:p>
+        </w:tc>
+        <w:tc>
+          <w:tcPr/>
+          <w:p>
+            <w:pPr>
+              <w:pStyle w:val="Compact"/>
+              <w:jc w:val="left"/>
+            </w:pPr>
+            <w:r>
+              <w:t xml:space="preserve">67.25</w:t>
+            </w:r>
+          </w:p>
+        </w:tc>
+        <w:tc>
+          <w:tcPr/>
+          <w:p>
+            <w:pPr>
+              <w:pStyle w:val="Compact"/>
+              <w:jc w:val="left"/>
+            </w:pPr>
+            <w:r>
+              <w:t xml:space="preserve">-30.63</w:t>
+            </w:r>
+          </w:p>
+        </w:tc>
+        <w:tc>
+          <w:tcPr/>
+          <w:p>
+            <w:pPr>
+              <w:pStyle w:val="Compact"/>
+              <w:jc w:val="left"/>
+            </w:pPr>
+            <w:r>
+              <w:t xml:space="preserve">61.26</w:t>
             </w:r>
           </w:p>
         </w:tc>
@@ -1729,6 +2587,18 @@
             </w:pPr>
             <w:r>
               <w:t xml:space="preserve">0</w:t>
+            </w:r>
+          </w:p>
+        </w:tc>
+        <w:tc>
+          <w:tcPr/>
+          <w:p>
+            <w:pPr>
+              <w:pStyle w:val="Compact"/>
+              <w:jc w:val="left"/>
+            </w:pPr>
+            <w:r>
+              <w:t xml:space="preserve">1.00</w:t>
             </w:r>
           </w:p>
         </w:tc>
@@ -1750,19 +2620,19 @@
               <w:jc w:val="left"/>
             </w:pPr>
             <w:r>
-              <w:t xml:space="preserve">Ecuador</w:t>
-            </w:r>
-          </w:p>
-        </w:tc>
-        <w:tc>
-          <w:tcPr/>
-          <w:p>
-            <w:pPr>
-              <w:pStyle w:val="Compact"/>
-              <w:jc w:val="left"/>
-            </w:pPr>
-            <w:r>
-              <w:t xml:space="preserve">H2O_spoc</w:t>
+              <w:t xml:space="preserve">tanzania</w:t>
+            </w:r>
+          </w:p>
+        </w:tc>
+        <w:tc>
+          <w:tcPr/>
+          <w:p>
+            <w:pPr>
+              <w:pStyle w:val="Compact"/>
+              <w:jc w:val="left"/>
+            </w:pPr>
+            <w:r>
+              <w:t xml:space="preserve">h2o</w:t>
             </w:r>
           </w:p>
         </w:tc>
@@ -1798,7 +2668,7 @@
               <w:jc w:val="left"/>
             </w:pPr>
             <w:r>
-              <w:t xml:space="preserve">61.48</w:t>
+              <w:t xml:space="preserve">35.79</w:t>
             </w:r>
           </w:p>
         </w:tc>
@@ -1822,6 +2692,42 @@
               <w:jc w:val="left"/>
             </w:pPr>
             <w:r>
+              <w:t xml:space="preserve">0.57</w:t>
+            </w:r>
+          </w:p>
+        </w:tc>
+        <w:tc>
+          <w:tcPr/>
+          <w:p>
+            <w:pPr>
+              <w:pStyle w:val="Compact"/>
+              <w:jc w:val="left"/>
+            </w:pPr>
+            <w:r>
+              <w:t xml:space="preserve">0.00</w:t>
+            </w:r>
+          </w:p>
+        </w:tc>
+        <w:tc>
+          <w:tcPr/>
+          <w:p>
+            <w:pPr>
+              <w:pStyle w:val="Compact"/>
+              <w:jc w:val="left"/>
+            </w:pPr>
+            <w:r>
+              <w:t xml:space="preserve">NA</w:t>
+            </w:r>
+          </w:p>
+        </w:tc>
+        <w:tc>
+          <w:tcPr/>
+          <w:p>
+            <w:pPr>
+              <w:pStyle w:val="Compact"/>
+              <w:jc w:val="left"/>
+            </w:pPr>
+            <w:r>
               <w:t xml:space="preserve">2</w:t>
             </w:r>
           </w:p>
@@ -1834,19 +2740,43 @@
               <w:jc w:val="left"/>
             </w:pPr>
             <w:r>
-              <w:t xml:space="preserve">-28.44</w:t>
-            </w:r>
-          </w:p>
-        </w:tc>
-        <w:tc>
-          <w:tcPr/>
-          <w:p>
-            <w:pPr>
-              <w:pStyle w:val="Compact"/>
-              <w:jc w:val="left"/>
-            </w:pPr>
-            <w:r>
-              <w:t xml:space="preserve">56.88</w:t>
+              <w:t xml:space="preserve">34.07</w:t>
+            </w:r>
+          </w:p>
+        </w:tc>
+        <w:tc>
+          <w:tcPr/>
+          <w:p>
+            <w:pPr>
+              <w:pStyle w:val="Compact"/>
+              <w:jc w:val="left"/>
+            </w:pPr>
+            <w:r>
+              <w:t xml:space="preserve">34.68</w:t>
+            </w:r>
+          </w:p>
+        </w:tc>
+        <w:tc>
+          <w:tcPr/>
+          <w:p>
+            <w:pPr>
+              <w:pStyle w:val="Compact"/>
+              <w:jc w:val="left"/>
+            </w:pPr>
+            <w:r>
+              <w:t xml:space="preserve">-15.04</w:t>
+            </w:r>
+          </w:p>
+        </w:tc>
+        <w:tc>
+          <w:tcPr/>
+          <w:p>
+            <w:pPr>
+              <w:pStyle w:val="Compact"/>
+              <w:jc w:val="left"/>
+            </w:pPr>
+            <w:r>
+              <w:t xml:space="preserve">30.07</w:t>
             </w:r>
           </w:p>
         </w:tc>
@@ -1871,6 +2801,18 @@
             </w:pPr>
             <w:r>
               <w:t xml:space="preserve">0</w:t>
+            </w:r>
+          </w:p>
+        </w:tc>
+        <w:tc>
+          <w:tcPr/>
+          <w:p>
+            <w:pPr>
+              <w:pStyle w:val="Compact"/>
+              <w:jc w:val="left"/>
+            </w:pPr>
+            <w:r>
+              <w:t xml:space="preserve">1.00</w:t>
             </w:r>
           </w:p>
         </w:tc>
@@ -1892,19 +2834,19 @@
               <w:jc w:val="left"/>
             </w:pPr>
             <w:r>
-              <w:t xml:space="preserve">Papua New Guinea</w:t>
-            </w:r>
-          </w:p>
-        </w:tc>
-        <w:tc>
-          <w:tcPr/>
-          <w:p>
-            <w:pPr>
-              <w:pStyle w:val="Compact"/>
-              <w:jc w:val="left"/>
-            </w:pPr>
-            <w:r>
-              <w:t xml:space="preserve">Lipid_spoc</w:t>
+              <w:t xml:space="preserve">ecuador</w:t>
+            </w:r>
+          </w:p>
+        </w:tc>
+        <w:tc>
+          <w:tcPr/>
+          <w:p>
+            <w:pPr>
+              <w:pStyle w:val="Compact"/>
+              <w:jc w:val="left"/>
+            </w:pPr>
+            <w:r>
+              <w:t xml:space="preserve">lipid</w:t>
             </w:r>
           </w:p>
         </w:tc>
@@ -1940,7 +2882,31 @@
               <w:jc w:val="left"/>
             </w:pPr>
             <w:r>
-              <w:t xml:space="preserve">65.06</w:t>
+              <w:t xml:space="preserve">81.63</w:t>
+            </w:r>
+          </w:p>
+        </w:tc>
+        <w:tc>
+          <w:tcPr/>
+          <w:p>
+            <w:pPr>
+              <w:pStyle w:val="Compact"/>
+              <w:jc w:val="left"/>
+            </w:pPr>
+            <w:r>
+              <w:t xml:space="preserve">0.57</w:t>
+            </w:r>
+          </w:p>
+        </w:tc>
+        <w:tc>
+          <w:tcPr/>
+          <w:p>
+            <w:pPr>
+              <w:pStyle w:val="Compact"/>
+              <w:jc w:val="left"/>
+            </w:pPr>
+            <w:r>
+              <w:t xml:space="preserve">0.33</w:t>
             </w:r>
           </w:p>
         </w:tc>
@@ -1964,6 +2930,18 @@
               <w:jc w:val="left"/>
             </w:pPr>
             <w:r>
+              <w:t xml:space="preserve">NA</w:t>
+            </w:r>
+          </w:p>
+        </w:tc>
+        <w:tc>
+          <w:tcPr/>
+          <w:p>
+            <w:pPr>
+              <w:pStyle w:val="Compact"/>
+              <w:jc w:val="left"/>
+            </w:pPr>
+            <w:r>
               <w:t xml:space="preserve">2</w:t>
             </w:r>
           </w:p>
@@ -1976,19 +2954,43 @@
               <w:jc w:val="left"/>
             </w:pPr>
             <w:r>
-              <w:t xml:space="preserve">-30.18</w:t>
-            </w:r>
-          </w:p>
-        </w:tc>
-        <w:tc>
-          <w:tcPr/>
-          <w:p>
-            <w:pPr>
-              <w:pStyle w:val="Compact"/>
-              <w:jc w:val="left"/>
-            </w:pPr>
-            <w:r>
-              <w:t xml:space="preserve">60.35</w:t>
+              <w:t xml:space="preserve">81.03</w:t>
+            </w:r>
+          </w:p>
+        </w:tc>
+        <w:tc>
+          <w:tcPr/>
+          <w:p>
+            <w:pPr>
+              <w:pStyle w:val="Compact"/>
+              <w:jc w:val="left"/>
+            </w:pPr>
+            <w:r>
+              <w:t xml:space="preserve">83.31</w:t>
+            </w:r>
+          </w:p>
+        </w:tc>
+        <w:tc>
+          <w:tcPr/>
+          <w:p>
+            <w:pPr>
+              <w:pStyle w:val="Compact"/>
+              <w:jc w:val="left"/>
+            </w:pPr>
+            <w:r>
+              <w:t xml:space="preserve">-38.52</w:t>
+            </w:r>
+          </w:p>
+        </w:tc>
+        <w:tc>
+          <w:tcPr/>
+          <w:p>
+            <w:pPr>
+              <w:pStyle w:val="Compact"/>
+              <w:jc w:val="left"/>
+            </w:pPr>
+            <w:r>
+              <w:t xml:space="preserve">77.03</w:t>
             </w:r>
           </w:p>
         </w:tc>
@@ -2013,6 +3015,18 @@
             </w:pPr>
             <w:r>
               <w:t xml:space="preserve">0</w:t>
+            </w:r>
+          </w:p>
+        </w:tc>
+        <w:tc>
+          <w:tcPr/>
+          <w:p>
+            <w:pPr>
+              <w:pStyle w:val="Compact"/>
+              <w:jc w:val="left"/>
+            </w:pPr>
+            <w:r>
+              <w:t xml:space="preserve">1.00</w:t>
             </w:r>
           </w:p>
         </w:tc>
@@ -2034,19 +3048,19 @@
               <w:jc w:val="left"/>
             </w:pPr>
             <w:r>
-              <w:t xml:space="preserve">Tanzania</w:t>
-            </w:r>
-          </w:p>
-        </w:tc>
-        <w:tc>
-          <w:tcPr/>
-          <w:p>
-            <w:pPr>
-              <w:pStyle w:val="Compact"/>
-              <w:jc w:val="left"/>
-            </w:pPr>
-            <w:r>
-              <w:t xml:space="preserve">Lipid_spoc</w:t>
+              <w:t xml:space="preserve">png</w:t>
+            </w:r>
+          </w:p>
+        </w:tc>
+        <w:tc>
+          <w:tcPr/>
+          <w:p>
+            <w:pPr>
+              <w:pStyle w:val="Compact"/>
+              <w:jc w:val="left"/>
+            </w:pPr>
+            <w:r>
+              <w:t xml:space="preserve">lipid</w:t>
             </w:r>
           </w:p>
         </w:tc>
@@ -2082,7 +3096,7 @@
               <w:jc w:val="left"/>
             </w:pPr>
             <w:r>
-              <w:t xml:space="preserve">36.09</w:t>
+              <w:t xml:space="preserve">65.06</w:t>
             </w:r>
           </w:p>
         </w:tc>
@@ -2106,6 +3120,42 @@
               <w:jc w:val="left"/>
             </w:pPr>
             <w:r>
+              <w:t xml:space="preserve">0.52</w:t>
+            </w:r>
+          </w:p>
+        </w:tc>
+        <w:tc>
+          <w:tcPr/>
+          <w:p>
+            <w:pPr>
+              <w:pStyle w:val="Compact"/>
+              <w:jc w:val="left"/>
+            </w:pPr>
+            <w:r>
+              <w:t xml:space="preserve">0.00</w:t>
+            </w:r>
+          </w:p>
+        </w:tc>
+        <w:tc>
+          <w:tcPr/>
+          <w:p>
+            <w:pPr>
+              <w:pStyle w:val="Compact"/>
+              <w:jc w:val="left"/>
+            </w:pPr>
+            <w:r>
+              <w:t xml:space="preserve">NA</w:t>
+            </w:r>
+          </w:p>
+        </w:tc>
+        <w:tc>
+          <w:tcPr/>
+          <w:p>
+            <w:pPr>
+              <w:pStyle w:val="Compact"/>
+              <w:jc w:val="left"/>
+            </w:pPr>
+            <w:r>
               <w:t xml:space="preserve">2</w:t>
             </w:r>
           </w:p>
@@ -2118,19 +3168,43 @@
               <w:jc w:val="left"/>
             </w:pPr>
             <w:r>
-              <w:t xml:space="preserve">-15.19</w:t>
-            </w:r>
-          </w:p>
-        </w:tc>
-        <w:tc>
-          <w:tcPr/>
-          <w:p>
-            <w:pPr>
-              <w:pStyle w:val="Compact"/>
-              <w:jc w:val="left"/>
-            </w:pPr>
-            <w:r>
-              <w:t xml:space="preserve">30.37</w:t>
+              <w:t xml:space="preserve">64.35</w:t>
+            </w:r>
+          </w:p>
+        </w:tc>
+        <w:tc>
+          <w:tcPr/>
+          <w:p>
+            <w:pPr>
+              <w:pStyle w:val="Compact"/>
+              <w:jc w:val="left"/>
+            </w:pPr>
+            <w:r>
+              <w:t xml:space="preserve">66.34</w:t>
+            </w:r>
+          </w:p>
+        </w:tc>
+        <w:tc>
+          <w:tcPr/>
+          <w:p>
+            <w:pPr>
+              <w:pStyle w:val="Compact"/>
+              <w:jc w:val="left"/>
+            </w:pPr>
+            <w:r>
+              <w:t xml:space="preserve">-30.18</w:t>
+            </w:r>
+          </w:p>
+        </w:tc>
+        <w:tc>
+          <w:tcPr/>
+          <w:p>
+            <w:pPr>
+              <w:pStyle w:val="Compact"/>
+              <w:jc w:val="left"/>
+            </w:pPr>
+            <w:r>
+              <w:t xml:space="preserve">60.35</w:t>
             </w:r>
           </w:p>
         </w:tc>
@@ -2155,6 +3229,18 @@
             </w:pPr>
             <w:r>
               <w:t xml:space="preserve">0</w:t>
+            </w:r>
+          </w:p>
+        </w:tc>
+        <w:tc>
+          <w:tcPr/>
+          <w:p>
+            <w:pPr>
+              <w:pStyle w:val="Compact"/>
+              <w:jc w:val="left"/>
+            </w:pPr>
+            <w:r>
+              <w:t xml:space="preserve">1.00</w:t>
             </w:r>
           </w:p>
         </w:tc>
@@ -2176,140 +3262,208 @@
               <w:jc w:val="left"/>
             </w:pPr>
             <w:r>
-              <w:t xml:space="preserve">Ecuador</w:t>
-            </w:r>
-          </w:p>
-        </w:tc>
-        <w:tc>
-          <w:tcPr/>
-          <w:p>
-            <w:pPr>
-              <w:pStyle w:val="Compact"/>
-              <w:jc w:val="left"/>
-            </w:pPr>
-            <w:r>
-              <w:t xml:space="preserve">Lipid_spoc</w:t>
-            </w:r>
-          </w:p>
-        </w:tc>
-        <w:tc>
-          <w:tcPr/>
-          <w:p>
-            <w:pPr>
-              <w:pStyle w:val="Compact"/>
-              <w:jc w:val="left"/>
-            </w:pPr>
-            <w:r>
-              <w:t xml:space="preserve">ps</w:t>
-            </w:r>
-          </w:p>
-        </w:tc>
-        <w:tc>
-          <w:tcPr/>
-          <w:p>
-            <w:pPr>
-              <w:pStyle w:val="Compact"/>
-              <w:jc w:val="left"/>
-            </w:pPr>
-            <w:r>
-              <w:t xml:space="preserve">3</w:t>
-            </w:r>
-          </w:p>
-        </w:tc>
-        <w:tc>
-          <w:tcPr/>
-          <w:p>
-            <w:pPr>
-              <w:pStyle w:val="Compact"/>
-              <w:jc w:val="left"/>
-            </w:pPr>
-            <w:r>
-              <w:t xml:space="preserve">78.64</w:t>
-            </w:r>
-          </w:p>
-        </w:tc>
-        <w:tc>
-          <w:tcPr/>
-          <w:p>
-            <w:pPr>
-              <w:pStyle w:val="Compact"/>
-              <w:jc w:val="left"/>
-            </w:pPr>
-            <w:r>
-              <w:t xml:space="preserve">0.07</w:t>
-            </w:r>
-          </w:p>
-        </w:tc>
-        <w:tc>
-          <w:tcPr/>
-          <w:p>
-            <w:pPr>
-              <w:pStyle w:val="Compact"/>
-              <w:jc w:val="left"/>
-            </w:pPr>
-            <w:r>
-              <w:t xml:space="preserve">3</w:t>
-            </w:r>
-          </w:p>
-        </w:tc>
-        <w:tc>
-          <w:tcPr/>
-          <w:p>
-            <w:pPr>
-              <w:pStyle w:val="Compact"/>
-              <w:jc w:val="left"/>
-            </w:pPr>
-            <w:r>
-              <w:t xml:space="preserve">-35.69</w:t>
-            </w:r>
-          </w:p>
-        </w:tc>
-        <w:tc>
-          <w:tcPr/>
-          <w:p>
-            <w:pPr>
-              <w:pStyle w:val="Compact"/>
-              <w:jc w:val="left"/>
-            </w:pPr>
-            <w:r>
-              <w:t xml:space="preserve">71.38</w:t>
-            </w:r>
-          </w:p>
-        </w:tc>
-        <w:tc>
-          <w:tcPr/>
-          <w:p>
-            <w:pPr>
-              <w:pStyle w:val="Compact"/>
-              <w:jc w:val="left"/>
-            </w:pPr>
-            <w:r>
-              <w:t xml:space="preserve">5.93</w:t>
-            </w:r>
-          </w:p>
-        </w:tc>
-        <w:tc>
-          <w:tcPr/>
-          <w:p>
-            <w:pPr>
-              <w:pStyle w:val="Compact"/>
-              <w:jc w:val="left"/>
-            </w:pPr>
-            <w:r>
-              <w:t xml:space="preserve">1</w:t>
-            </w:r>
-          </w:p>
-        </w:tc>
-        <w:tc>
-          <w:tcPr/>
-          <w:p>
-            <w:pPr>
-              <w:pStyle w:val="Compact"/>
-              <w:jc w:val="left"/>
-            </w:pPr>
-            <w:r>
-              <w:t xml:space="preserve">*</w:t>
-            </w:r>
+              <w:t xml:space="preserve">tanzania</w:t>
+            </w:r>
+          </w:p>
+        </w:tc>
+        <w:tc>
+          <w:tcPr/>
+          <w:p>
+            <w:pPr>
+              <w:pStyle w:val="Compact"/>
+              <w:jc w:val="left"/>
+            </w:pPr>
+            <w:r>
+              <w:t xml:space="preserve">lipid</w:t>
+            </w:r>
+          </w:p>
+        </w:tc>
+        <w:tc>
+          <w:tcPr/>
+          <w:p>
+            <w:pPr>
+              <w:pStyle w:val="Compact"/>
+              <w:jc w:val="left"/>
+            </w:pPr>
+            <w:r>
+              <w:t xml:space="preserve">null</w:t>
+            </w:r>
+          </w:p>
+        </w:tc>
+        <w:tc>
+          <w:tcPr/>
+          <w:p>
+            <w:pPr>
+              <w:pStyle w:val="Compact"/>
+              <w:jc w:val="left"/>
+            </w:pPr>
+            <w:r>
+              <w:t xml:space="preserve">2</w:t>
+            </w:r>
+          </w:p>
+        </w:tc>
+        <w:tc>
+          <w:tcPr/>
+          <w:p>
+            <w:pPr>
+              <w:pStyle w:val="Compact"/>
+              <w:jc w:val="left"/>
+            </w:pPr>
+            <w:r>
+              <w:t xml:space="preserve">36.09</w:t>
+            </w:r>
+          </w:p>
+        </w:tc>
+        <w:tc>
+          <w:tcPr/>
+          <w:p>
+            <w:pPr>
+              <w:pStyle w:val="Compact"/>
+              <w:jc w:val="left"/>
+            </w:pPr>
+            <w:r>
+              <w:t xml:space="preserve">0.00</w:t>
+            </w:r>
+          </w:p>
+        </w:tc>
+        <w:tc>
+          <w:tcPr/>
+          <w:p>
+            <w:pPr>
+              <w:pStyle w:val="Compact"/>
+              <w:jc w:val="left"/>
+            </w:pPr>
+            <w:r>
+              <w:t xml:space="preserve">NA</w:t>
+            </w:r>
+          </w:p>
+        </w:tc>
+        <w:tc>
+          <w:tcPr/>
+          <w:p>
+            <w:pPr>
+              <w:pStyle w:val="Compact"/>
+              <w:jc w:val="left"/>
+            </w:pPr>
+            <w:r>
+              <w:t xml:space="preserve">0.00</w:t>
+            </w:r>
+          </w:p>
+        </w:tc>
+        <w:tc>
+          <w:tcPr/>
+          <w:p>
+            <w:pPr>
+              <w:pStyle w:val="Compact"/>
+              <w:jc w:val="left"/>
+            </w:pPr>
+            <w:r>
+              <w:t xml:space="preserve">NA</w:t>
+            </w:r>
+          </w:p>
+        </w:tc>
+        <w:tc>
+          <w:tcPr/>
+          <w:p>
+            <w:pPr>
+              <w:pStyle w:val="Compact"/>
+              <w:jc w:val="left"/>
+            </w:pPr>
+            <w:r>
+              <w:t xml:space="preserve">2</w:t>
+            </w:r>
+          </w:p>
+        </w:tc>
+        <w:tc>
+          <w:tcPr/>
+          <w:p>
+            <w:pPr>
+              <w:pStyle w:val="Compact"/>
+              <w:jc w:val="left"/>
+            </w:pPr>
+            <w:r>
+              <w:t xml:space="preserve">34.37</w:t>
+            </w:r>
+          </w:p>
+        </w:tc>
+        <w:tc>
+          <w:tcPr/>
+          <w:p>
+            <w:pPr>
+              <w:pStyle w:val="Compact"/>
+              <w:jc w:val="left"/>
+            </w:pPr>
+            <w:r>
+              <w:t xml:space="preserve">34.98</w:t>
+            </w:r>
+          </w:p>
+        </w:tc>
+        <w:tc>
+          <w:tcPr/>
+          <w:p>
+            <w:pPr>
+              <w:pStyle w:val="Compact"/>
+              <w:jc w:val="left"/>
+            </w:pPr>
+            <w:r>
+              <w:t xml:space="preserve">-15.19</w:t>
+            </w:r>
+          </w:p>
+        </w:tc>
+        <w:tc>
+          <w:tcPr/>
+          <w:p>
+            <w:pPr>
+              <w:pStyle w:val="Compact"/>
+              <w:jc w:val="left"/>
+            </w:pPr>
+            <w:r>
+              <w:t xml:space="preserve">30.37</w:t>
+            </w:r>
+          </w:p>
+        </w:tc>
+        <w:tc>
+          <w:tcPr/>
+          <w:p>
+            <w:pPr>
+              <w:pStyle w:val="Compact"/>
+              <w:jc w:val="left"/>
+            </w:pPr>
+            <w:r>
+              <w:t xml:space="preserve">0.00</w:t>
+            </w:r>
+          </w:p>
+        </w:tc>
+        <w:tc>
+          <w:tcPr/>
+          <w:p>
+            <w:pPr>
+              <w:pStyle w:val="Compact"/>
+              <w:jc w:val="left"/>
+            </w:pPr>
+            <w:r>
+              <w:t xml:space="preserve">0</w:t>
+            </w:r>
+          </w:p>
+        </w:tc>
+        <w:tc>
+          <w:tcPr/>
+          <w:p>
+            <w:pPr>
+              <w:pStyle w:val="Compact"/>
+              <w:jc w:val="left"/>
+            </w:pPr>
+            <w:r>
+              <w:t xml:space="preserve">1.00</w:t>
+            </w:r>
+          </w:p>
+        </w:tc>
+        <w:tc>
+          <w:tcPr/>
+          <w:p>
+            <w:pPr>
+              <w:pStyle w:val="Compact"/>
+            </w:pPr>
           </w:p>
         </w:tc>
       </w:tr>
@@ -2322,55 +3476,67 @@
               <w:jc w:val="left"/>
             </w:pPr>
             <w:r>
-              <w:t xml:space="preserve">Papua New Guinea</w:t>
-            </w:r>
-          </w:p>
-        </w:tc>
-        <w:tc>
-          <w:tcPr/>
-          <w:p>
-            <w:pPr>
-              <w:pStyle w:val="Compact"/>
-              <w:jc w:val="left"/>
-            </w:pPr>
-            <w:r>
-              <w:t xml:space="preserve">NaCl_spoc</w:t>
-            </w:r>
-          </w:p>
-        </w:tc>
-        <w:tc>
-          <w:tcPr/>
-          <w:p>
-            <w:pPr>
-              <w:pStyle w:val="Compact"/>
-              <w:jc w:val="left"/>
-            </w:pPr>
-            <w:r>
-              <w:t xml:space="preserve">g</w:t>
-            </w:r>
-          </w:p>
-        </w:tc>
-        <w:tc>
-          <w:tcPr/>
-          <w:p>
-            <w:pPr>
-              <w:pStyle w:val="Compact"/>
-              <w:jc w:val="left"/>
-            </w:pPr>
-            <w:r>
-              <w:t xml:space="preserve">3</w:t>
-            </w:r>
-          </w:p>
-        </w:tc>
-        <w:tc>
-          <w:tcPr/>
-          <w:p>
-            <w:pPr>
-              <w:pStyle w:val="Compact"/>
-              <w:jc w:val="left"/>
-            </w:pPr>
-            <w:r>
-              <w:t xml:space="preserve">72.27</w:t>
+              <w:t xml:space="preserve">ecuador</w:t>
+            </w:r>
+          </w:p>
+        </w:tc>
+        <w:tc>
+          <w:tcPr/>
+          <w:p>
+            <w:pPr>
+              <w:pStyle w:val="Compact"/>
+              <w:jc w:val="left"/>
+            </w:pPr>
+            <w:r>
+              <w:t xml:space="preserve">nacl</w:t>
+            </w:r>
+          </w:p>
+        </w:tc>
+        <w:tc>
+          <w:tcPr/>
+          <w:p>
+            <w:pPr>
+              <w:pStyle w:val="Compact"/>
+              <w:jc w:val="left"/>
+            </w:pPr>
+            <w:r>
+              <w:t xml:space="preserve">null</w:t>
+            </w:r>
+          </w:p>
+        </w:tc>
+        <w:tc>
+          <w:tcPr/>
+          <w:p>
+            <w:pPr>
+              <w:pStyle w:val="Compact"/>
+              <w:jc w:val="left"/>
+            </w:pPr>
+            <w:r>
+              <w:t xml:space="preserve">2</w:t>
+            </w:r>
+          </w:p>
+        </w:tc>
+        <w:tc>
+          <w:tcPr/>
+          <w:p>
+            <w:pPr>
+              <w:pStyle w:val="Compact"/>
+              <w:jc w:val="left"/>
+            </w:pPr>
+            <w:r>
+              <w:t xml:space="preserve">83.40</w:t>
+            </w:r>
+          </w:p>
+        </w:tc>
+        <w:tc>
+          <w:tcPr/>
+          <w:p>
+            <w:pPr>
+              <w:pStyle w:val="Compact"/>
+              <w:jc w:val="left"/>
+            </w:pPr>
+            <w:r>
+              <w:t xml:space="preserve">0.94</w:t>
             </w:r>
           </w:p>
         </w:tc>
@@ -2394,68 +3560,124 @@
               <w:jc w:val="left"/>
             </w:pPr>
             <w:r>
-              <w:t xml:space="preserve">3</w:t>
-            </w:r>
-          </w:p>
-        </w:tc>
-        <w:tc>
-          <w:tcPr/>
-          <w:p>
-            <w:pPr>
-              <w:pStyle w:val="Compact"/>
-              <w:jc w:val="left"/>
-            </w:pPr>
-            <w:r>
-              <w:t xml:space="preserve">-32.38</w:t>
-            </w:r>
-          </w:p>
-        </w:tc>
-        <w:tc>
-          <w:tcPr/>
-          <w:p>
-            <w:pPr>
-              <w:pStyle w:val="Compact"/>
-              <w:jc w:val="left"/>
-            </w:pPr>
-            <w:r>
-              <w:t xml:space="preserve">64.77</w:t>
-            </w:r>
-          </w:p>
-        </w:tc>
-        <w:tc>
-          <w:tcPr/>
-          <w:p>
-            <w:pPr>
-              <w:pStyle w:val="Compact"/>
-              <w:jc w:val="left"/>
-            </w:pPr>
-            <w:r>
-              <w:t xml:space="preserve">5.54</w:t>
-            </w:r>
-          </w:p>
-        </w:tc>
-        <w:tc>
-          <w:tcPr/>
-          <w:p>
-            <w:pPr>
-              <w:pStyle w:val="Compact"/>
-              <w:jc w:val="left"/>
-            </w:pPr>
-            <w:r>
-              <w:t xml:space="preserve">1</w:t>
-            </w:r>
-          </w:p>
-        </w:tc>
-        <w:tc>
-          <w:tcPr/>
-          <w:p>
-            <w:pPr>
-              <w:pStyle w:val="Compact"/>
-              <w:jc w:val="left"/>
-            </w:pPr>
-            <w:r>
-              <w:t xml:space="preserve">*</w:t>
-            </w:r>
+              <w:t xml:space="preserve">0.00</w:t>
+            </w:r>
+          </w:p>
+        </w:tc>
+        <w:tc>
+          <w:tcPr/>
+          <w:p>
+            <w:pPr>
+              <w:pStyle w:val="Compact"/>
+              <w:jc w:val="left"/>
+            </w:pPr>
+            <w:r>
+              <w:t xml:space="preserve">NA</w:t>
+            </w:r>
+          </w:p>
+        </w:tc>
+        <w:tc>
+          <w:tcPr/>
+          <w:p>
+            <w:pPr>
+              <w:pStyle w:val="Compact"/>
+              <w:jc w:val="left"/>
+            </w:pPr>
+            <w:r>
+              <w:t xml:space="preserve">2</w:t>
+            </w:r>
+          </w:p>
+        </w:tc>
+        <w:tc>
+          <w:tcPr/>
+          <w:p>
+            <w:pPr>
+              <w:pStyle w:val="Compact"/>
+              <w:jc w:val="left"/>
+            </w:pPr>
+            <w:r>
+              <w:t xml:space="preserve">82.80</w:t>
+            </w:r>
+          </w:p>
+        </w:tc>
+        <w:tc>
+          <w:tcPr/>
+          <w:p>
+            <w:pPr>
+              <w:pStyle w:val="Compact"/>
+              <w:jc w:val="left"/>
+            </w:pPr>
+            <w:r>
+              <w:t xml:space="preserve">85.07</w:t>
+            </w:r>
+          </w:p>
+        </w:tc>
+        <w:tc>
+          <w:tcPr/>
+          <w:p>
+            <w:pPr>
+              <w:pStyle w:val="Compact"/>
+              <w:jc w:val="left"/>
+            </w:pPr>
+            <w:r>
+              <w:t xml:space="preserve">-39.40</w:t>
+            </w:r>
+          </w:p>
+        </w:tc>
+        <w:tc>
+          <w:tcPr/>
+          <w:p>
+            <w:pPr>
+              <w:pStyle w:val="Compact"/>
+              <w:jc w:val="left"/>
+            </w:pPr>
+            <w:r>
+              <w:t xml:space="preserve">78.80</w:t>
+            </w:r>
+          </w:p>
+        </w:tc>
+        <w:tc>
+          <w:tcPr/>
+          <w:p>
+            <w:pPr>
+              <w:pStyle w:val="Compact"/>
+              <w:jc w:val="left"/>
+            </w:pPr>
+            <w:r>
+              <w:t xml:space="preserve">0.00</w:t>
+            </w:r>
+          </w:p>
+        </w:tc>
+        <w:tc>
+          <w:tcPr/>
+          <w:p>
+            <w:pPr>
+              <w:pStyle w:val="Compact"/>
+              <w:jc w:val="left"/>
+            </w:pPr>
+            <w:r>
+              <w:t xml:space="preserve">0</w:t>
+            </w:r>
+          </w:p>
+        </w:tc>
+        <w:tc>
+          <w:tcPr/>
+          <w:p>
+            <w:pPr>
+              <w:pStyle w:val="Compact"/>
+              <w:jc w:val="left"/>
+            </w:pPr>
+            <w:r>
+              <w:t xml:space="preserve">1.00</w:t>
+            </w:r>
+          </w:p>
+        </w:tc>
+        <w:tc>
+          <w:tcPr/>
+          <w:p>
+            <w:pPr>
+              <w:pStyle w:val="Compact"/>
+            </w:pPr>
           </w:p>
         </w:tc>
       </w:tr>
@@ -2468,55 +3690,55 @@
               <w:jc w:val="left"/>
             </w:pPr>
             <w:r>
-              <w:t xml:space="preserve">Tanzania</w:t>
-            </w:r>
-          </w:p>
-        </w:tc>
-        <w:tc>
-          <w:tcPr/>
-          <w:p>
-            <w:pPr>
-              <w:pStyle w:val="Compact"/>
-              <w:jc w:val="left"/>
-            </w:pPr>
-            <w:r>
-              <w:t xml:space="preserve">NaCl_spoc</w:t>
-            </w:r>
-          </w:p>
-        </w:tc>
-        <w:tc>
-          <w:tcPr/>
-          <w:p>
-            <w:pPr>
-              <w:pStyle w:val="Compact"/>
-              <w:jc w:val="left"/>
-            </w:pPr>
-            <w:r>
-              <w:t xml:space="preserve">null</w:t>
-            </w:r>
-          </w:p>
-        </w:tc>
-        <w:tc>
-          <w:tcPr/>
-          <w:p>
-            <w:pPr>
-              <w:pStyle w:val="Compact"/>
-              <w:jc w:val="left"/>
-            </w:pPr>
-            <w:r>
-              <w:t xml:space="preserve">2</w:t>
-            </w:r>
-          </w:p>
-        </w:tc>
-        <w:tc>
-          <w:tcPr/>
-          <w:p>
-            <w:pPr>
-              <w:pStyle w:val="Compact"/>
-              <w:jc w:val="left"/>
-            </w:pPr>
-            <w:r>
-              <w:t xml:space="preserve">32.26</w:t>
+              <w:t xml:space="preserve">png</w:t>
+            </w:r>
+          </w:p>
+        </w:tc>
+        <w:tc>
+          <w:tcPr/>
+          <w:p>
+            <w:pPr>
+              <w:pStyle w:val="Compact"/>
+              <w:jc w:val="left"/>
+            </w:pPr>
+            <w:r>
+              <w:t xml:space="preserve">nacl</w:t>
+            </w:r>
+          </w:p>
+        </w:tc>
+        <w:tc>
+          <w:tcPr/>
+          <w:p>
+            <w:pPr>
+              <w:pStyle w:val="Compact"/>
+              <w:jc w:val="left"/>
+            </w:pPr>
+            <w:r>
+              <w:t xml:space="preserve">g</w:t>
+            </w:r>
+          </w:p>
+        </w:tc>
+        <w:tc>
+          <w:tcPr/>
+          <w:p>
+            <w:pPr>
+              <w:pStyle w:val="Compact"/>
+              <w:jc w:val="left"/>
+            </w:pPr>
+            <w:r>
+              <w:t xml:space="preserve">3</w:t>
+            </w:r>
+          </w:p>
+        </w:tc>
+        <w:tc>
+          <w:tcPr/>
+          <w:p>
+            <w:pPr>
+              <w:pStyle w:val="Compact"/>
+              <w:jc w:val="left"/>
+            </w:pPr>
+            <w:r>
+              <w:t xml:space="preserve">72.27</w:t>
             </w:r>
           </w:p>
         </w:tc>
@@ -2540,64 +3762,140 @@
               <w:jc w:val="left"/>
             </w:pPr>
             <w:r>
-              <w:t xml:space="preserve">2</w:t>
-            </w:r>
-          </w:p>
-        </w:tc>
-        <w:tc>
-          <w:tcPr/>
-          <w:p>
-            <w:pPr>
-              <w:pStyle w:val="Compact"/>
-              <w:jc w:val="left"/>
-            </w:pPr>
-            <w:r>
-              <w:t xml:space="preserve">-13.27</w:t>
-            </w:r>
-          </w:p>
-        </w:tc>
-        <w:tc>
-          <w:tcPr/>
-          <w:p>
-            <w:pPr>
-              <w:pStyle w:val="Compact"/>
-              <w:jc w:val="left"/>
-            </w:pPr>
-            <w:r>
-              <w:t xml:space="preserve">26.54</w:t>
-            </w:r>
-          </w:p>
-        </w:tc>
-        <w:tc>
-          <w:tcPr/>
-          <w:p>
-            <w:pPr>
-              <w:pStyle w:val="Compact"/>
-              <w:jc w:val="left"/>
-            </w:pPr>
-            <w:r>
-              <w:t xml:space="preserve">0.00</w:t>
-            </w:r>
-          </w:p>
-        </w:tc>
-        <w:tc>
-          <w:tcPr/>
-          <w:p>
-            <w:pPr>
-              <w:pStyle w:val="Compact"/>
-              <w:jc w:val="left"/>
-            </w:pPr>
-            <w:r>
-              <w:t xml:space="preserve">0</w:t>
-            </w:r>
-          </w:p>
-        </w:tc>
-        <w:tc>
-          <w:tcPr/>
-          <w:p>
-            <w:pPr>
-              <w:pStyle w:val="Compact"/>
-            </w:pPr>
+              <w:t xml:space="preserve">0.63</w:t>
+            </w:r>
+          </w:p>
+        </w:tc>
+        <w:tc>
+          <w:tcPr/>
+          <w:p>
+            <w:pPr>
+              <w:pStyle w:val="Compact"/>
+              <w:jc w:val="left"/>
+            </w:pPr>
+            <w:r>
+              <w:t xml:space="preserve">0.06</w:t>
+            </w:r>
+          </w:p>
+        </w:tc>
+        <w:tc>
+          <w:tcPr/>
+          <w:p>
+            <w:pPr>
+              <w:pStyle w:val="Compact"/>
+              <w:jc w:val="left"/>
+            </w:pPr>
+            <w:r>
+              <w:t xml:space="preserve">NA</w:t>
+            </w:r>
+          </w:p>
+        </w:tc>
+        <w:tc>
+          <w:tcPr/>
+          <w:p>
+            <w:pPr>
+              <w:pStyle w:val="Compact"/>
+              <w:jc w:val="left"/>
+            </w:pPr>
+            <w:r>
+              <w:t xml:space="preserve">3</w:t>
+            </w:r>
+          </w:p>
+        </w:tc>
+        <w:tc>
+          <w:tcPr/>
+          <w:p>
+            <w:pPr>
+              <w:pStyle w:val="Compact"/>
+              <w:jc w:val="left"/>
+            </w:pPr>
+            <w:r>
+              <w:t xml:space="preserve">70.77</w:t>
+            </w:r>
+          </w:p>
+        </w:tc>
+        <w:tc>
+          <w:tcPr/>
+          <w:p>
+            <w:pPr>
+              <w:pStyle w:val="Compact"/>
+              <w:jc w:val="left"/>
+            </w:pPr>
+            <w:r>
+              <w:t xml:space="preserve">73.76</w:t>
+            </w:r>
+          </w:p>
+        </w:tc>
+        <w:tc>
+          <w:tcPr/>
+          <w:p>
+            <w:pPr>
+              <w:pStyle w:val="Compact"/>
+              <w:jc w:val="left"/>
+            </w:pPr>
+            <w:r>
+              <w:t xml:space="preserve">-32.38</w:t>
+            </w:r>
+          </w:p>
+        </w:tc>
+        <w:tc>
+          <w:tcPr/>
+          <w:p>
+            <w:pPr>
+              <w:pStyle w:val="Compact"/>
+              <w:jc w:val="left"/>
+            </w:pPr>
+            <w:r>
+              <w:t xml:space="preserve">64.77</w:t>
+            </w:r>
+          </w:p>
+        </w:tc>
+        <w:tc>
+          <w:tcPr/>
+          <w:p>
+            <w:pPr>
+              <w:pStyle w:val="Compact"/>
+              <w:jc w:val="left"/>
+            </w:pPr>
+            <w:r>
+              <w:t xml:space="preserve">5.54</w:t>
+            </w:r>
+          </w:p>
+        </w:tc>
+        <w:tc>
+          <w:tcPr/>
+          <w:p>
+            <w:pPr>
+              <w:pStyle w:val="Compact"/>
+              <w:jc w:val="left"/>
+            </w:pPr>
+            <w:r>
+              <w:t xml:space="preserve">1</w:t>
+            </w:r>
+          </w:p>
+        </w:tc>
+        <w:tc>
+          <w:tcPr/>
+          <w:p>
+            <w:pPr>
+              <w:pStyle w:val="Compact"/>
+              <w:jc w:val="left"/>
+            </w:pPr>
+            <w:r>
+              <w:t xml:space="preserve">0.02</w:t>
+            </w:r>
+          </w:p>
+        </w:tc>
+        <w:tc>
+          <w:tcPr/>
+          <w:p>
+            <w:pPr>
+              <w:pStyle w:val="Compact"/>
+              <w:jc w:val="left"/>
+            </w:pPr>
+            <w:r>
+              <w:t xml:space="preserve">*</w:t>
+            </w:r>
           </w:p>
         </w:tc>
       </w:tr>
@@ -2610,55 +3908,55 @@
               <w:jc w:val="left"/>
             </w:pPr>
             <w:r>
-              <w:t xml:space="preserve">Ecuador</w:t>
-            </w:r>
-          </w:p>
-        </w:tc>
-        <w:tc>
-          <w:tcPr/>
-          <w:p>
-            <w:pPr>
-              <w:pStyle w:val="Compact"/>
-              <w:jc w:val="left"/>
-            </w:pPr>
-            <w:r>
-              <w:t xml:space="preserve">NaCl_spoc</w:t>
-            </w:r>
-          </w:p>
-        </w:tc>
-        <w:tc>
-          <w:tcPr/>
-          <w:p>
-            <w:pPr>
-              <w:pStyle w:val="Compact"/>
-              <w:jc w:val="left"/>
-            </w:pPr>
-            <w:r>
-              <w:t xml:space="preserve">null</w:t>
-            </w:r>
-          </w:p>
-        </w:tc>
-        <w:tc>
-          <w:tcPr/>
-          <w:p>
-            <w:pPr>
-              <w:pStyle w:val="Compact"/>
-              <w:jc w:val="left"/>
-            </w:pPr>
-            <w:r>
-              <w:t xml:space="preserve">2</w:t>
-            </w:r>
-          </w:p>
-        </w:tc>
-        <w:tc>
-          <w:tcPr/>
-          <w:p>
-            <w:pPr>
-              <w:pStyle w:val="Compact"/>
-              <w:jc w:val="left"/>
-            </w:pPr>
-            <w:r>
-              <w:t xml:space="preserve">82.96</w:t>
+              <w:t xml:space="preserve">tanzania</w:t>
+            </w:r>
+          </w:p>
+        </w:tc>
+        <w:tc>
+          <w:tcPr/>
+          <w:p>
+            <w:pPr>
+              <w:pStyle w:val="Compact"/>
+              <w:jc w:val="left"/>
+            </w:pPr>
+            <w:r>
+              <w:t xml:space="preserve">nacl</w:t>
+            </w:r>
+          </w:p>
+        </w:tc>
+        <w:tc>
+          <w:tcPr/>
+          <w:p>
+            <w:pPr>
+              <w:pStyle w:val="Compact"/>
+              <w:jc w:val="left"/>
+            </w:pPr>
+            <w:r>
+              <w:t xml:space="preserve">ps</w:t>
+            </w:r>
+          </w:p>
+        </w:tc>
+        <w:tc>
+          <w:tcPr/>
+          <w:p>
+            <w:pPr>
+              <w:pStyle w:val="Compact"/>
+              <w:jc w:val="left"/>
+            </w:pPr>
+            <w:r>
+              <w:t xml:space="preserve">3</w:t>
+            </w:r>
+          </w:p>
+        </w:tc>
+        <w:tc>
+          <w:tcPr/>
+          <w:p>
+            <w:pPr>
+              <w:pStyle w:val="Compact"/>
+              <w:jc w:val="left"/>
+            </w:pPr>
+            <w:r>
+              <w:t xml:space="preserve">35.66</w:t>
             </w:r>
           </w:p>
         </w:tc>
@@ -2682,55 +3980,127 @@
               <w:jc w:val="left"/>
             </w:pPr>
             <w:r>
-              <w:t xml:space="preserve">2</w:t>
-            </w:r>
-          </w:p>
-        </w:tc>
-        <w:tc>
-          <w:tcPr/>
-          <w:p>
-            <w:pPr>
-              <w:pStyle w:val="Compact"/>
-              <w:jc w:val="left"/>
-            </w:pPr>
-            <w:r>
-              <w:t xml:space="preserve">-39.18</w:t>
-            </w:r>
-          </w:p>
-        </w:tc>
-        <w:tc>
-          <w:tcPr/>
-          <w:p>
-            <w:pPr>
-              <w:pStyle w:val="Compact"/>
-              <w:jc w:val="left"/>
-            </w:pPr>
-            <w:r>
-              <w:t xml:space="preserve">78.36</w:t>
-            </w:r>
-          </w:p>
-        </w:tc>
-        <w:tc>
-          <w:tcPr/>
-          <w:p>
-            <w:pPr>
-              <w:pStyle w:val="Compact"/>
-              <w:jc w:val="left"/>
-            </w:pPr>
-            <w:r>
-              <w:t xml:space="preserve">0.00</w:t>
-            </w:r>
-          </w:p>
-        </w:tc>
-        <w:tc>
-          <w:tcPr/>
-          <w:p>
-            <w:pPr>
-              <w:pStyle w:val="Compact"/>
-              <w:jc w:val="left"/>
-            </w:pPr>
-            <w:r>
-              <w:t xml:space="preserve">0</w:t>
+              <w:t xml:space="preserve">NA</w:t>
+            </w:r>
+          </w:p>
+        </w:tc>
+        <w:tc>
+          <w:tcPr/>
+          <w:p>
+            <w:pPr>
+              <w:pStyle w:val="Compact"/>
+              <w:jc w:val="left"/>
+            </w:pPr>
+            <w:r>
+              <w:t xml:space="preserve">0.03</w:t>
+            </w:r>
+          </w:p>
+        </w:tc>
+        <w:tc>
+          <w:tcPr/>
+          <w:p>
+            <w:pPr>
+              <w:pStyle w:val="Compact"/>
+              <w:jc w:val="left"/>
+            </w:pPr>
+            <w:r>
+              <w:t xml:space="preserve">NA</w:t>
+            </w:r>
+          </w:p>
+        </w:tc>
+        <w:tc>
+          <w:tcPr/>
+          <w:p>
+            <w:pPr>
+              <w:pStyle w:val="Compact"/>
+              <w:jc w:val="left"/>
+            </w:pPr>
+            <w:r>
+              <w:t xml:space="preserve">3</w:t>
+            </w:r>
+          </w:p>
+        </w:tc>
+        <w:tc>
+          <w:tcPr/>
+          <w:p>
+            <w:pPr>
+              <w:pStyle w:val="Compact"/>
+              <w:jc w:val="left"/>
+            </w:pPr>
+            <w:r>
+              <w:t xml:space="preserve">31.66</w:t>
+            </w:r>
+          </w:p>
+        </w:tc>
+        <w:tc>
+          <w:tcPr/>
+          <w:p>
+            <w:pPr>
+              <w:pStyle w:val="Compact"/>
+              <w:jc w:val="left"/>
+            </w:pPr>
+            <w:r>
+              <w:t xml:space="preserve">32.56</w:t>
+            </w:r>
+          </w:p>
+        </w:tc>
+        <w:tc>
+          <w:tcPr/>
+          <w:p>
+            <w:pPr>
+              <w:pStyle w:val="Compact"/>
+              <w:jc w:val="left"/>
+            </w:pPr>
+            <w:r>
+              <w:t xml:space="preserve">-12.83</w:t>
+            </w:r>
+          </w:p>
+        </w:tc>
+        <w:tc>
+          <w:tcPr/>
+          <w:p>
+            <w:pPr>
+              <w:pStyle w:val="Compact"/>
+              <w:jc w:val="left"/>
+            </w:pPr>
+            <w:r>
+              <w:t xml:space="preserve">25.66</w:t>
+            </w:r>
+          </w:p>
+        </w:tc>
+        <w:tc>
+          <w:tcPr/>
+          <w:p>
+            <w:pPr>
+              <w:pStyle w:val="Compact"/>
+              <w:jc w:val="left"/>
+            </w:pPr>
+            <w:r>
+              <w:t xml:space="preserve">NA</w:t>
+            </w:r>
+          </w:p>
+        </w:tc>
+        <w:tc>
+          <w:tcPr/>
+          <w:p>
+            <w:pPr>
+              <w:pStyle w:val="Compact"/>
+              <w:jc w:val="left"/>
+            </w:pPr>
+            <w:r>
+              <w:t xml:space="preserve">1</w:t>
+            </w:r>
+          </w:p>
+        </w:tc>
+        <w:tc>
+          <w:tcPr/>
+          <w:p>
+            <w:pPr>
+              <w:pStyle w:val="Compact"/>
+              <w:jc w:val="left"/>
+            </w:pPr>
+            <w:r>
+              <w:t xml:space="preserve">NA</w:t>
             </w:r>
           </w:p>
         </w:tc>

</xml_diff>

<commit_message>
Figures and tables (#9)
</commit_message>
<xml_diff>
--- a/Outputs/Table_2.docx
+++ b/Outputs/Table_2.docx
@@ -9,18 +9,24 @@
         <w:tblLook w:firstRow="1" w:lastRow="0" w:firstColumn="0" w:lastColumn="0" w:noHBand="0" w:noVBand="0" w:val="0020"/>
       </w:tblPr>
       <w:tblGrid>
-        <w:gridCol w:w="1103"/>
-        <w:gridCol w:w="1168"/>
-        <w:gridCol w:w="584"/>
-        <w:gridCol w:w="194"/>
-        <w:gridCol w:w="389"/>
-        <w:gridCol w:w="324"/>
-        <w:gridCol w:w="454"/>
-        <w:gridCol w:w="779"/>
-        <w:gridCol w:w="843"/>
-        <w:gridCol w:w="649"/>
-        <w:gridCol w:w="714"/>
-        <w:gridCol w:w="714"/>
+        <w:gridCol w:w="409"/>
+        <w:gridCol w:w="682"/>
+        <w:gridCol w:w="409"/>
+        <w:gridCol w:w="409"/>
+        <w:gridCol w:w="273"/>
+        <w:gridCol w:w="273"/>
+        <w:gridCol w:w="318"/>
+        <w:gridCol w:w="227"/>
+        <w:gridCol w:w="682"/>
+        <w:gridCol w:w="318"/>
+        <w:gridCol w:w="364"/>
+        <w:gridCol w:w="364"/>
+        <w:gridCol w:w="546"/>
+        <w:gridCol w:w="591"/>
+        <w:gridCol w:w="455"/>
+        <w:gridCol w:w="500"/>
+        <w:gridCol w:w="591"/>
+        <w:gridCol w:w="500"/>
       </w:tblGrid>
       <w:tr>
         <w:trPr>
@@ -34,7 +40,7 @@
               <w:jc w:val="left"/>
             </w:pPr>
             <w:r>
-              <w:t xml:space="preserve">Regions</w:t>
+              <w:t xml:space="preserve">regions</w:t>
             </w:r>
           </w:p>
         </w:tc>
@@ -70,7 +76,7 @@
               <w:jc w:val="left"/>
             </w:pPr>
             <w:r>
-              <w:t xml:space="preserve">df</w:t>
+              <w:t xml:space="preserve">model_df</w:t>
             </w:r>
           </w:p>
         </w:tc>
@@ -94,6 +100,30 @@
               <w:jc w:val="left"/>
             </w:pPr>
             <w:r>
+              <w:t xml:space="preserve">delta</w:t>
+            </w:r>
+          </w:p>
+        </w:tc>
+        <w:tc>
+          <w:tcPr/>
+          <w:p>
+            <w:pPr>
+              <w:pStyle w:val="Compact"/>
+              <w:jc w:val="left"/>
+            </w:pPr>
+            <w:r>
+              <w:t xml:space="preserve">weight</w:t>
+            </w:r>
+          </w:p>
+        </w:tc>
+        <w:tc>
+          <w:tcPr/>
+          <w:p>
+            <w:pPr>
+              <w:pStyle w:val="Compact"/>
+              <w:jc w:val="left"/>
+            </w:pPr>
+            <w:r>
               <w:t xml:space="preserve">r2</w:t>
             </w:r>
           </w:p>
@@ -106,6 +136,18 @@
               <w:jc w:val="left"/>
             </w:pPr>
             <w:r>
+              <w:t xml:space="preserve">mod_r2_partial</w:t>
+            </w:r>
+          </w:p>
+        </w:tc>
+        <w:tc>
+          <w:tcPr/>
+          <w:p>
+            <w:pPr>
+              <w:pStyle w:val="Compact"/>
+              <w:jc w:val="left"/>
+            </w:pPr>
+            <w:r>
               <w:t xml:space="preserve">aov_df</w:t>
             </w:r>
           </w:p>
@@ -118,6 +160,30 @@
               <w:jc w:val="left"/>
             </w:pPr>
             <w:r>
+              <w:t xml:space="preserve">aov_aic</w:t>
+            </w:r>
+          </w:p>
+        </w:tc>
+        <w:tc>
+          <w:tcPr/>
+          <w:p>
+            <w:pPr>
+              <w:pStyle w:val="Compact"/>
+              <w:jc w:val="left"/>
+            </w:pPr>
+            <w:r>
+              <w:t xml:space="preserve">aov_bic</w:t>
+            </w:r>
+          </w:p>
+        </w:tc>
+        <w:tc>
+          <w:tcPr/>
+          <w:p>
+            <w:pPr>
+              <w:pStyle w:val="Compact"/>
+              <w:jc w:val="left"/>
+            </w:pPr>
+            <w:r>
               <w:t xml:space="preserve">aov_log_lik</w:t>
             </w:r>
           </w:p>
@@ -155,6 +221,18 @@
             </w:pPr>
             <w:r>
               <w:t xml:space="preserve">aov_chi_df</w:t>
+            </w:r>
+          </w:p>
+        </w:tc>
+        <w:tc>
+          <w:tcPr/>
+          <w:p>
+            <w:pPr>
+              <w:pStyle w:val="Compact"/>
+              <w:jc w:val="left"/>
+            </w:pPr>
+            <w:r>
+              <w:t xml:space="preserve">aov_pr_chisq</w:t>
             </w:r>
           </w:p>
         </w:tc>
@@ -180,19 +258,19 @@
               <w:jc w:val="left"/>
             </w:pPr>
             <w:r>
-              <w:t xml:space="preserve">Papua New Guinea</w:t>
-            </w:r>
-          </w:p>
-        </w:tc>
-        <w:tc>
-          <w:tcPr/>
-          <w:p>
-            <w:pPr>
-              <w:pStyle w:val="Compact"/>
-              <w:jc w:val="left"/>
-            </w:pPr>
-            <w:r>
-              <w:t xml:space="preserve">AminoAcid_spoc</w:t>
+              <w:t xml:space="preserve">ecuador</w:t>
+            </w:r>
+          </w:p>
+        </w:tc>
+        <w:tc>
+          <w:tcPr/>
+          <w:p>
+            <w:pPr>
+              <w:pStyle w:val="Compact"/>
+              <w:jc w:val="left"/>
+            </w:pPr>
+            <w:r>
+              <w:t xml:space="preserve">amino_acid</w:t>
             </w:r>
           </w:p>
         </w:tc>
@@ -228,7 +306,7 @@
               <w:jc w:val="left"/>
             </w:pPr>
             <w:r>
-              <w:t xml:space="preserve">70.44</w:t>
+              <w:t xml:space="preserve">73.30</w:t>
             </w:r>
           </w:p>
         </w:tc>
@@ -252,6 +330,42 @@
               <w:jc w:val="left"/>
             </w:pPr>
             <w:r>
+              <w:t xml:space="preserve">0.49</w:t>
+            </w:r>
+          </w:p>
+        </w:tc>
+        <w:tc>
+          <w:tcPr/>
+          <w:p>
+            <w:pPr>
+              <w:pStyle w:val="Compact"/>
+              <w:jc w:val="left"/>
+            </w:pPr>
+            <w:r>
+              <w:t xml:space="preserve">0.00</w:t>
+            </w:r>
+          </w:p>
+        </w:tc>
+        <w:tc>
+          <w:tcPr/>
+          <w:p>
+            <w:pPr>
+              <w:pStyle w:val="Compact"/>
+              <w:jc w:val="left"/>
+            </w:pPr>
+            <w:r>
+              <w:t xml:space="preserve">NA</w:t>
+            </w:r>
+          </w:p>
+        </w:tc>
+        <w:tc>
+          <w:tcPr/>
+          <w:p>
+            <w:pPr>
+              <w:pStyle w:val="Compact"/>
+              <w:jc w:val="left"/>
+            </w:pPr>
+            <w:r>
               <w:t xml:space="preserve">2</w:t>
             </w:r>
           </w:p>
@@ -264,19 +378,43 @@
               <w:jc w:val="left"/>
             </w:pPr>
             <w:r>
-              <w:t xml:space="preserve">-32.87</w:t>
-            </w:r>
-          </w:p>
-        </w:tc>
-        <w:tc>
-          <w:tcPr/>
-          <w:p>
-            <w:pPr>
-              <w:pStyle w:val="Compact"/>
-              <w:jc w:val="left"/>
-            </w:pPr>
-            <w:r>
-              <w:t xml:space="preserve">65.74</w:t>
+              <w:t xml:space="preserve">72.70</w:t>
+            </w:r>
+          </w:p>
+        </w:tc>
+        <w:tc>
+          <w:tcPr/>
+          <w:p>
+            <w:pPr>
+              <w:pStyle w:val="Compact"/>
+              <w:jc w:val="left"/>
+            </w:pPr>
+            <w:r>
+              <w:t xml:space="preserve">74.97</w:t>
+            </w:r>
+          </w:p>
+        </w:tc>
+        <w:tc>
+          <w:tcPr/>
+          <w:p>
+            <w:pPr>
+              <w:pStyle w:val="Compact"/>
+              <w:jc w:val="left"/>
+            </w:pPr>
+            <w:r>
+              <w:t xml:space="preserve">-34.35</w:t>
+            </w:r>
+          </w:p>
+        </w:tc>
+        <w:tc>
+          <w:tcPr/>
+          <w:p>
+            <w:pPr>
+              <w:pStyle w:val="Compact"/>
+              <w:jc w:val="left"/>
+            </w:pPr>
+            <w:r>
+              <w:t xml:space="preserve">68.70</w:t>
             </w:r>
           </w:p>
         </w:tc>
@@ -301,6 +439,18 @@
             </w:pPr>
             <w:r>
               <w:t xml:space="preserve">0</w:t>
+            </w:r>
+          </w:p>
+        </w:tc>
+        <w:tc>
+          <w:tcPr/>
+          <w:p>
+            <w:pPr>
+              <w:pStyle w:val="Compact"/>
+              <w:jc w:val="left"/>
+            </w:pPr>
+            <w:r>
+              <w:t xml:space="preserve">1.00</w:t>
             </w:r>
           </w:p>
         </w:tc>
@@ -322,55 +472,55 @@
               <w:jc w:val="left"/>
             </w:pPr>
             <w:r>
-              <w:t xml:space="preserve">Tanzania</w:t>
-            </w:r>
-          </w:p>
-        </w:tc>
-        <w:tc>
-          <w:tcPr/>
-          <w:p>
-            <w:pPr>
-              <w:pStyle w:val="Compact"/>
-              <w:jc w:val="left"/>
-            </w:pPr>
-            <w:r>
-              <w:t xml:space="preserve">AminoAcid_spoc</w:t>
-            </w:r>
-          </w:p>
-        </w:tc>
-        <w:tc>
-          <w:tcPr/>
-          <w:p>
-            <w:pPr>
-              <w:pStyle w:val="Compact"/>
-              <w:jc w:val="left"/>
-            </w:pPr>
-            <w:r>
-              <w:t xml:space="preserve">null</w:t>
-            </w:r>
-          </w:p>
-        </w:tc>
-        <w:tc>
-          <w:tcPr/>
-          <w:p>
-            <w:pPr>
-              <w:pStyle w:val="Compact"/>
-              <w:jc w:val="left"/>
-            </w:pPr>
-            <w:r>
-              <w:t xml:space="preserve">2</w:t>
-            </w:r>
-          </w:p>
-        </w:tc>
-        <w:tc>
-          <w:tcPr/>
-          <w:p>
-            <w:pPr>
-              <w:pStyle w:val="Compact"/>
-              <w:jc w:val="left"/>
-            </w:pPr>
-            <w:r>
-              <w:t xml:space="preserve">38.04</w:t>
+              <w:t xml:space="preserve">png</w:t>
+            </w:r>
+          </w:p>
+        </w:tc>
+        <w:tc>
+          <w:tcPr/>
+          <w:p>
+            <w:pPr>
+              <w:pStyle w:val="Compact"/>
+              <w:jc w:val="left"/>
+            </w:pPr>
+            <w:r>
+              <w:t xml:space="preserve">amino_acid</w:t>
+            </w:r>
+          </w:p>
+        </w:tc>
+        <w:tc>
+          <w:tcPr/>
+          <w:p>
+            <w:pPr>
+              <w:pStyle w:val="Compact"/>
+              <w:jc w:val="left"/>
+            </w:pPr>
+            <w:r>
+              <w:t xml:space="preserve">ps</w:t>
+            </w:r>
+          </w:p>
+        </w:tc>
+        <w:tc>
+          <w:tcPr/>
+          <w:p>
+            <w:pPr>
+              <w:pStyle w:val="Compact"/>
+              <w:jc w:val="left"/>
+            </w:pPr>
+            <w:r>
+              <w:t xml:space="preserve">3</w:t>
+            </w:r>
+          </w:p>
+        </w:tc>
+        <w:tc>
+          <w:tcPr/>
+          <w:p>
+            <w:pPr>
+              <w:pStyle w:val="Compact"/>
+              <w:jc w:val="left"/>
+            </w:pPr>
+            <w:r>
+              <w:t xml:space="preserve">68.51</w:t>
             </w:r>
           </w:p>
         </w:tc>
@@ -394,64 +544,140 @@
               <w:jc w:val="left"/>
             </w:pPr>
             <w:r>
-              <w:t xml:space="preserve">2</w:t>
-            </w:r>
-          </w:p>
-        </w:tc>
-        <w:tc>
-          <w:tcPr/>
-          <w:p>
-            <w:pPr>
-              <w:pStyle w:val="Compact"/>
-              <w:jc w:val="left"/>
-            </w:pPr>
-            <w:r>
-              <w:t xml:space="preserve">-16.17</w:t>
-            </w:r>
-          </w:p>
-        </w:tc>
-        <w:tc>
-          <w:tcPr/>
-          <w:p>
-            <w:pPr>
-              <w:pStyle w:val="Compact"/>
-              <w:jc w:val="left"/>
-            </w:pPr>
-            <w:r>
-              <w:t xml:space="preserve">32.33</w:t>
-            </w:r>
-          </w:p>
-        </w:tc>
-        <w:tc>
-          <w:tcPr/>
-          <w:p>
-            <w:pPr>
-              <w:pStyle w:val="Compact"/>
-              <w:jc w:val="left"/>
-            </w:pPr>
-            <w:r>
-              <w:t xml:space="preserve">0.00</w:t>
-            </w:r>
-          </w:p>
-        </w:tc>
-        <w:tc>
-          <w:tcPr/>
-          <w:p>
-            <w:pPr>
-              <w:pStyle w:val="Compact"/>
-              <w:jc w:val="left"/>
-            </w:pPr>
-            <w:r>
-              <w:t xml:space="preserve">0</w:t>
-            </w:r>
-          </w:p>
-        </w:tc>
-        <w:tc>
-          <w:tcPr/>
-          <w:p>
-            <w:pPr>
-              <w:pStyle w:val="Compact"/>
-            </w:pPr>
+              <w:t xml:space="preserve">0.60</w:t>
+            </w:r>
+          </w:p>
+        </w:tc>
+        <w:tc>
+          <w:tcPr/>
+          <w:p>
+            <w:pPr>
+              <w:pStyle w:val="Compact"/>
+              <w:jc w:val="left"/>
+            </w:pPr>
+            <w:r>
+              <w:t xml:space="preserve">0.02</w:t>
+            </w:r>
+          </w:p>
+        </w:tc>
+        <w:tc>
+          <w:tcPr/>
+          <w:p>
+            <w:pPr>
+              <w:pStyle w:val="Compact"/>
+              <w:jc w:val="left"/>
+            </w:pPr>
+            <w:r>
+              <w:t xml:space="preserve">NA</w:t>
+            </w:r>
+          </w:p>
+        </w:tc>
+        <w:tc>
+          <w:tcPr/>
+          <w:p>
+            <w:pPr>
+              <w:pStyle w:val="Compact"/>
+              <w:jc w:val="left"/>
+            </w:pPr>
+            <w:r>
+              <w:t xml:space="preserve">3</w:t>
+            </w:r>
+          </w:p>
+        </w:tc>
+        <w:tc>
+          <w:tcPr/>
+          <w:p>
+            <w:pPr>
+              <w:pStyle w:val="Compact"/>
+              <w:jc w:val="left"/>
+            </w:pPr>
+            <w:r>
+              <w:t xml:space="preserve">67.01</w:t>
+            </w:r>
+          </w:p>
+        </w:tc>
+        <w:tc>
+          <w:tcPr/>
+          <w:p>
+            <w:pPr>
+              <w:pStyle w:val="Compact"/>
+              <w:jc w:val="left"/>
+            </w:pPr>
+            <w:r>
+              <w:t xml:space="preserve">70.00</w:t>
+            </w:r>
+          </w:p>
+        </w:tc>
+        <w:tc>
+          <w:tcPr/>
+          <w:p>
+            <w:pPr>
+              <w:pStyle w:val="Compact"/>
+              <w:jc w:val="left"/>
+            </w:pPr>
+            <w:r>
+              <w:t xml:space="preserve">-30.51</w:t>
+            </w:r>
+          </w:p>
+        </w:tc>
+        <w:tc>
+          <w:tcPr/>
+          <w:p>
+            <w:pPr>
+              <w:pStyle w:val="Compact"/>
+              <w:jc w:val="left"/>
+            </w:pPr>
+            <w:r>
+              <w:t xml:space="preserve">61.01</w:t>
+            </w:r>
+          </w:p>
+        </w:tc>
+        <w:tc>
+          <w:tcPr/>
+          <w:p>
+            <w:pPr>
+              <w:pStyle w:val="Compact"/>
+              <w:jc w:val="left"/>
+            </w:pPr>
+            <w:r>
+              <w:t xml:space="preserve">4.72</w:t>
+            </w:r>
+          </w:p>
+        </w:tc>
+        <w:tc>
+          <w:tcPr/>
+          <w:p>
+            <w:pPr>
+              <w:pStyle w:val="Compact"/>
+              <w:jc w:val="left"/>
+            </w:pPr>
+            <w:r>
+              <w:t xml:space="preserve">1</w:t>
+            </w:r>
+          </w:p>
+        </w:tc>
+        <w:tc>
+          <w:tcPr/>
+          <w:p>
+            <w:pPr>
+              <w:pStyle w:val="Compact"/>
+              <w:jc w:val="left"/>
+            </w:pPr>
+            <w:r>
+              <w:t xml:space="preserve">0.03</w:t>
+            </w:r>
+          </w:p>
+        </w:tc>
+        <w:tc>
+          <w:tcPr/>
+          <w:p>
+            <w:pPr>
+              <w:pStyle w:val="Compact"/>
+              <w:jc w:val="left"/>
+            </w:pPr>
+            <w:r>
+              <w:t xml:space="preserve">*</w:t>
+            </w:r>
           </w:p>
         </w:tc>
       </w:tr>
@@ -464,19 +690,19 @@
               <w:jc w:val="left"/>
             </w:pPr>
             <w:r>
-              <w:t xml:space="preserve">Ecuador</w:t>
-            </w:r>
-          </w:p>
-        </w:tc>
-        <w:tc>
-          <w:tcPr/>
-          <w:p>
-            <w:pPr>
-              <w:pStyle w:val="Compact"/>
-              <w:jc w:val="left"/>
-            </w:pPr>
-            <w:r>
-              <w:t xml:space="preserve">AminoAcid_spoc</w:t>
+              <w:t xml:space="preserve">tanzania</w:t>
+            </w:r>
+          </w:p>
+        </w:tc>
+        <w:tc>
+          <w:tcPr/>
+          <w:p>
+            <w:pPr>
+              <w:pStyle w:val="Compact"/>
+              <w:jc w:val="left"/>
+            </w:pPr>
+            <w:r>
+              <w:t xml:space="preserve">amino_acid</w:t>
             </w:r>
           </w:p>
         </w:tc>
@@ -512,7 +738,7 @@
               <w:jc w:val="left"/>
             </w:pPr>
             <w:r>
-              <w:t xml:space="preserve">73.43</w:t>
+              <w:t xml:space="preserve">38.04</w:t>
             </w:r>
           </w:p>
         </w:tc>
@@ -536,6 +762,42 @@
               <w:jc w:val="left"/>
             </w:pPr>
             <w:r>
+              <w:t xml:space="preserve">0.71</w:t>
+            </w:r>
+          </w:p>
+        </w:tc>
+        <w:tc>
+          <w:tcPr/>
+          <w:p>
+            <w:pPr>
+              <w:pStyle w:val="Compact"/>
+              <w:jc w:val="left"/>
+            </w:pPr>
+            <w:r>
+              <w:t xml:space="preserve">0.00</w:t>
+            </w:r>
+          </w:p>
+        </w:tc>
+        <w:tc>
+          <w:tcPr/>
+          <w:p>
+            <w:pPr>
+              <w:pStyle w:val="Compact"/>
+              <w:jc w:val="left"/>
+            </w:pPr>
+            <w:r>
+              <w:t xml:space="preserve">NA</w:t>
+            </w:r>
+          </w:p>
+        </w:tc>
+        <w:tc>
+          <w:tcPr/>
+          <w:p>
+            <w:pPr>
+              <w:pStyle w:val="Compact"/>
+              <w:jc w:val="left"/>
+            </w:pPr>
+            <w:r>
               <w:t xml:space="preserve">2</w:t>
             </w:r>
           </w:p>
@@ -548,19 +810,43 @@
               <w:jc w:val="left"/>
             </w:pPr>
             <w:r>
-              <w:t xml:space="preserve">-34.42</w:t>
-            </w:r>
-          </w:p>
-        </w:tc>
-        <w:tc>
-          <w:tcPr/>
-          <w:p>
-            <w:pPr>
-              <w:pStyle w:val="Compact"/>
-              <w:jc w:val="left"/>
-            </w:pPr>
-            <w:r>
-              <w:t xml:space="preserve">68.83</w:t>
+              <w:t xml:space="preserve">36.33</w:t>
+            </w:r>
+          </w:p>
+        </w:tc>
+        <w:tc>
+          <w:tcPr/>
+          <w:p>
+            <w:pPr>
+              <w:pStyle w:val="Compact"/>
+              <w:jc w:val="left"/>
+            </w:pPr>
+            <w:r>
+              <w:t xml:space="preserve">36.94</w:t>
+            </w:r>
+          </w:p>
+        </w:tc>
+        <w:tc>
+          <w:tcPr/>
+          <w:p>
+            <w:pPr>
+              <w:pStyle w:val="Compact"/>
+              <w:jc w:val="left"/>
+            </w:pPr>
+            <w:r>
+              <w:t xml:space="preserve">-16.17</w:t>
+            </w:r>
+          </w:p>
+        </w:tc>
+        <w:tc>
+          <w:tcPr/>
+          <w:p>
+            <w:pPr>
+              <w:pStyle w:val="Compact"/>
+              <w:jc w:val="left"/>
+            </w:pPr>
+            <w:r>
+              <w:t xml:space="preserve">32.33</w:t>
             </w:r>
           </w:p>
         </w:tc>
@@ -585,6 +871,18 @@
             </w:pPr>
             <w:r>
               <w:t xml:space="preserve">0</w:t>
+            </w:r>
+          </w:p>
+        </w:tc>
+        <w:tc>
+          <w:tcPr/>
+          <w:p>
+            <w:pPr>
+              <w:pStyle w:val="Compact"/>
+              <w:jc w:val="left"/>
+            </w:pPr>
+            <w:r>
+              <w:t xml:space="preserve">1.00</w:t>
             </w:r>
           </w:p>
         </w:tc>
@@ -606,19 +904,19 @@
               <w:jc w:val="left"/>
             </w:pPr>
             <w:r>
-              <w:t xml:space="preserve">Papua New Guinea</w:t>
-            </w:r>
-          </w:p>
-        </w:tc>
-        <w:tc>
-          <w:tcPr/>
-          <w:p>
-            <w:pPr>
-              <w:pStyle w:val="Compact"/>
-              <w:jc w:val="left"/>
-            </w:pPr>
-            <w:r>
-              <w:t xml:space="preserve">CHO_spoc</w:t>
+              <w:t xml:space="preserve">ecuador</w:t>
+            </w:r>
+          </w:p>
+        </w:tc>
+        <w:tc>
+          <w:tcPr/>
+          <w:p>
+            <w:pPr>
+              <w:pStyle w:val="Compact"/>
+              <w:jc w:val="left"/>
+            </w:pPr>
+            <w:r>
+              <w:t xml:space="preserve">cho</w:t>
             </w:r>
           </w:p>
         </w:tc>
@@ -654,7 +952,7 @@
               <w:jc w:val="left"/>
             </w:pPr>
             <w:r>
-              <w:t xml:space="preserve">68.08</w:t>
+              <w:t xml:space="preserve">77.39</w:t>
             </w:r>
           </w:p>
         </w:tc>
@@ -678,6 +976,42 @@
               <w:jc w:val="left"/>
             </w:pPr>
             <w:r>
+              <w:t xml:space="preserve">0.54</w:t>
+            </w:r>
+          </w:p>
+        </w:tc>
+        <w:tc>
+          <w:tcPr/>
+          <w:p>
+            <w:pPr>
+              <w:pStyle w:val="Compact"/>
+              <w:jc w:val="left"/>
+            </w:pPr>
+            <w:r>
+              <w:t xml:space="preserve">0.00</w:t>
+            </w:r>
+          </w:p>
+        </w:tc>
+        <w:tc>
+          <w:tcPr/>
+          <w:p>
+            <w:pPr>
+              <w:pStyle w:val="Compact"/>
+              <w:jc w:val="left"/>
+            </w:pPr>
+            <w:r>
+              <w:t xml:space="preserve">NA</w:t>
+            </w:r>
+          </w:p>
+        </w:tc>
+        <w:tc>
+          <w:tcPr/>
+          <w:p>
+            <w:pPr>
+              <w:pStyle w:val="Compact"/>
+              <w:jc w:val="left"/>
+            </w:pPr>
+            <w:r>
               <w:t xml:space="preserve">2</w:t>
             </w:r>
           </w:p>
@@ -690,19 +1024,43 @@
               <w:jc w:val="left"/>
             </w:pPr>
             <w:r>
-              <w:t xml:space="preserve">-31.69</w:t>
-            </w:r>
-          </w:p>
-        </w:tc>
-        <w:tc>
-          <w:tcPr/>
-          <w:p>
-            <w:pPr>
-              <w:pStyle w:val="Compact"/>
-              <w:jc w:val="left"/>
-            </w:pPr>
-            <w:r>
-              <w:t xml:space="preserve">63.38</w:t>
+              <w:t xml:space="preserve">76.79</w:t>
+            </w:r>
+          </w:p>
+        </w:tc>
+        <w:tc>
+          <w:tcPr/>
+          <w:p>
+            <w:pPr>
+              <w:pStyle w:val="Compact"/>
+              <w:jc w:val="left"/>
+            </w:pPr>
+            <w:r>
+              <w:t xml:space="preserve">79.06</w:t>
+            </w:r>
+          </w:p>
+        </w:tc>
+        <w:tc>
+          <w:tcPr/>
+          <w:p>
+            <w:pPr>
+              <w:pStyle w:val="Compact"/>
+              <w:jc w:val="left"/>
+            </w:pPr>
+            <w:r>
+              <w:t xml:space="preserve">-36.39</w:t>
+            </w:r>
+          </w:p>
+        </w:tc>
+        <w:tc>
+          <w:tcPr/>
+          <w:p>
+            <w:pPr>
+              <w:pStyle w:val="Compact"/>
+              <w:jc w:val="left"/>
+            </w:pPr>
+            <w:r>
+              <w:t xml:space="preserve">72.79</w:t>
             </w:r>
           </w:p>
         </w:tc>
@@ -727,6 +1085,18 @@
             </w:pPr>
             <w:r>
               <w:t xml:space="preserve">0</w:t>
+            </w:r>
+          </w:p>
+        </w:tc>
+        <w:tc>
+          <w:tcPr/>
+          <w:p>
+            <w:pPr>
+              <w:pStyle w:val="Compact"/>
+              <w:jc w:val="left"/>
+            </w:pPr>
+            <w:r>
+              <w:t xml:space="preserve">1.00</w:t>
             </w:r>
           </w:p>
         </w:tc>
@@ -748,19 +1118,19 @@
               <w:jc w:val="left"/>
             </w:pPr>
             <w:r>
-              <w:t xml:space="preserve">Tanzania</w:t>
-            </w:r>
-          </w:p>
-        </w:tc>
-        <w:tc>
-          <w:tcPr/>
-          <w:p>
-            <w:pPr>
-              <w:pStyle w:val="Compact"/>
-              <w:jc w:val="left"/>
-            </w:pPr>
-            <w:r>
-              <w:t xml:space="preserve">CHO_spoc</w:t>
+              <w:t xml:space="preserve">png</w:t>
+            </w:r>
+          </w:p>
+        </w:tc>
+        <w:tc>
+          <w:tcPr/>
+          <w:p>
+            <w:pPr>
+              <w:pStyle w:val="Compact"/>
+              <w:jc w:val="left"/>
+            </w:pPr>
+            <w:r>
+              <w:t xml:space="preserve">cho</w:t>
             </w:r>
           </w:p>
         </w:tc>
@@ -796,7 +1166,7 @@
               <w:jc w:val="left"/>
             </w:pPr>
             <w:r>
-              <w:t xml:space="preserve">28.41</w:t>
+              <w:t xml:space="preserve">68.08</w:t>
             </w:r>
           </w:p>
         </w:tc>
@@ -820,6 +1190,42 @@
               <w:jc w:val="left"/>
             </w:pPr>
             <w:r>
+              <w:t xml:space="preserve">0.57</w:t>
+            </w:r>
+          </w:p>
+        </w:tc>
+        <w:tc>
+          <w:tcPr/>
+          <w:p>
+            <w:pPr>
+              <w:pStyle w:val="Compact"/>
+              <w:jc w:val="left"/>
+            </w:pPr>
+            <w:r>
+              <w:t xml:space="preserve">0.00</w:t>
+            </w:r>
+          </w:p>
+        </w:tc>
+        <w:tc>
+          <w:tcPr/>
+          <w:p>
+            <w:pPr>
+              <w:pStyle w:val="Compact"/>
+              <w:jc w:val="left"/>
+            </w:pPr>
+            <w:r>
+              <w:t xml:space="preserve">NA</w:t>
+            </w:r>
+          </w:p>
+        </w:tc>
+        <w:tc>
+          <w:tcPr/>
+          <w:p>
+            <w:pPr>
+              <w:pStyle w:val="Compact"/>
+              <w:jc w:val="left"/>
+            </w:pPr>
+            <w:r>
               <w:t xml:space="preserve">2</w:t>
             </w:r>
           </w:p>
@@ -832,19 +1238,43 @@
               <w:jc w:val="left"/>
             </w:pPr>
             <w:r>
-              <w:t xml:space="preserve">-11.35</w:t>
-            </w:r>
-          </w:p>
-        </w:tc>
-        <w:tc>
-          <w:tcPr/>
-          <w:p>
-            <w:pPr>
-              <w:pStyle w:val="Compact"/>
-              <w:jc w:val="left"/>
-            </w:pPr>
-            <w:r>
-              <w:t xml:space="preserve">22.70</w:t>
+              <w:t xml:space="preserve">67.38</w:t>
+            </w:r>
+          </w:p>
+        </w:tc>
+        <w:tc>
+          <w:tcPr/>
+          <w:p>
+            <w:pPr>
+              <w:pStyle w:val="Compact"/>
+              <w:jc w:val="left"/>
+            </w:pPr>
+            <w:r>
+              <w:t xml:space="preserve">69.37</w:t>
+            </w:r>
+          </w:p>
+        </w:tc>
+        <w:tc>
+          <w:tcPr/>
+          <w:p>
+            <w:pPr>
+              <w:pStyle w:val="Compact"/>
+              <w:jc w:val="left"/>
+            </w:pPr>
+            <w:r>
+              <w:t xml:space="preserve">-31.69</w:t>
+            </w:r>
+          </w:p>
+        </w:tc>
+        <w:tc>
+          <w:tcPr/>
+          <w:p>
+            <w:pPr>
+              <w:pStyle w:val="Compact"/>
+              <w:jc w:val="left"/>
+            </w:pPr>
+            <w:r>
+              <w:t xml:space="preserve">63.38</w:t>
             </w:r>
           </w:p>
         </w:tc>
@@ -869,6 +1299,18 @@
             </w:pPr>
             <w:r>
               <w:t xml:space="preserve">0</w:t>
+            </w:r>
+          </w:p>
+        </w:tc>
+        <w:tc>
+          <w:tcPr/>
+          <w:p>
+            <w:pPr>
+              <w:pStyle w:val="Compact"/>
+              <w:jc w:val="left"/>
+            </w:pPr>
+            <w:r>
+              <w:t xml:space="preserve">1.00</w:t>
             </w:r>
           </w:p>
         </w:tc>
@@ -890,19 +1332,19 @@
               <w:jc w:val="left"/>
             </w:pPr>
             <w:r>
-              <w:t xml:space="preserve">Ecuador</w:t>
-            </w:r>
-          </w:p>
-        </w:tc>
-        <w:tc>
-          <w:tcPr/>
-          <w:p>
-            <w:pPr>
-              <w:pStyle w:val="Compact"/>
-              <w:jc w:val="left"/>
-            </w:pPr>
-            <w:r>
-              <w:t xml:space="preserve">CHO_spoc</w:t>
+              <w:t xml:space="preserve">tanzania</w:t>
+            </w:r>
+          </w:p>
+        </w:tc>
+        <w:tc>
+          <w:tcPr/>
+          <w:p>
+            <w:pPr>
+              <w:pStyle w:val="Compact"/>
+              <w:jc w:val="left"/>
+            </w:pPr>
+            <w:r>
+              <w:t xml:space="preserve">cho</w:t>
             </w:r>
           </w:p>
         </w:tc>
@@ -938,7 +1380,7 @@
               <w:jc w:val="left"/>
             </w:pPr>
             <w:r>
-              <w:t xml:space="preserve">77.99</w:t>
+              <w:t xml:space="preserve">28.41</w:t>
             </w:r>
           </w:p>
         </w:tc>
@@ -962,6 +1404,42 @@
               <w:jc w:val="left"/>
             </w:pPr>
             <w:r>
+              <w:t xml:space="preserve">NA</w:t>
+            </w:r>
+          </w:p>
+        </w:tc>
+        <w:tc>
+          <w:tcPr/>
+          <w:p>
+            <w:pPr>
+              <w:pStyle w:val="Compact"/>
+              <w:jc w:val="left"/>
+            </w:pPr>
+            <w:r>
+              <w:t xml:space="preserve">0.00</w:t>
+            </w:r>
+          </w:p>
+        </w:tc>
+        <w:tc>
+          <w:tcPr/>
+          <w:p>
+            <w:pPr>
+              <w:pStyle w:val="Compact"/>
+              <w:jc w:val="left"/>
+            </w:pPr>
+            <w:r>
+              <w:t xml:space="preserve">NA</w:t>
+            </w:r>
+          </w:p>
+        </w:tc>
+        <w:tc>
+          <w:tcPr/>
+          <w:p>
+            <w:pPr>
+              <w:pStyle w:val="Compact"/>
+              <w:jc w:val="left"/>
+            </w:pPr>
+            <w:r>
               <w:t xml:space="preserve">2</w:t>
             </w:r>
           </w:p>
@@ -974,19 +1452,43 @@
               <w:jc w:val="left"/>
             </w:pPr>
             <w:r>
-              <w:t xml:space="preserve">-36.69</w:t>
-            </w:r>
-          </w:p>
-        </w:tc>
-        <w:tc>
-          <w:tcPr/>
-          <w:p>
-            <w:pPr>
-              <w:pStyle w:val="Compact"/>
-              <w:jc w:val="left"/>
-            </w:pPr>
-            <w:r>
-              <w:t xml:space="preserve">73.39</w:t>
+              <w:t xml:space="preserve">26.70</w:t>
+            </w:r>
+          </w:p>
+        </w:tc>
+        <w:tc>
+          <w:tcPr/>
+          <w:p>
+            <w:pPr>
+              <w:pStyle w:val="Compact"/>
+              <w:jc w:val="left"/>
+            </w:pPr>
+            <w:r>
+              <w:t xml:space="preserve">27.30</w:t>
+            </w:r>
+          </w:p>
+        </w:tc>
+        <w:tc>
+          <w:tcPr/>
+          <w:p>
+            <w:pPr>
+              <w:pStyle w:val="Compact"/>
+              <w:jc w:val="left"/>
+            </w:pPr>
+            <w:r>
+              <w:t xml:space="preserve">-11.35</w:t>
+            </w:r>
+          </w:p>
+        </w:tc>
+        <w:tc>
+          <w:tcPr/>
+          <w:p>
+            <w:pPr>
+              <w:pStyle w:val="Compact"/>
+              <w:jc w:val="left"/>
+            </w:pPr>
+            <w:r>
+              <w:t xml:space="preserve">22.70</w:t>
             </w:r>
           </w:p>
         </w:tc>
@@ -1011,6 +1513,18 @@
             </w:pPr>
             <w:r>
               <w:t xml:space="preserve">0</w:t>
+            </w:r>
+          </w:p>
+        </w:tc>
+        <w:tc>
+          <w:tcPr/>
+          <w:p>
+            <w:pPr>
+              <w:pStyle w:val="Compact"/>
+              <w:jc w:val="left"/>
+            </w:pPr>
+            <w:r>
+              <w:t xml:space="preserve">1.00</w:t>
             </w:r>
           </w:p>
         </w:tc>
@@ -1032,19 +1546,19 @@
               <w:jc w:val="left"/>
             </w:pPr>
             <w:r>
-              <w:t xml:space="preserve">Papua New Guinea</w:t>
-            </w:r>
-          </w:p>
-        </w:tc>
-        <w:tc>
-          <w:tcPr/>
-          <w:p>
-            <w:pPr>
-              <w:pStyle w:val="Compact"/>
-              <w:jc w:val="left"/>
-            </w:pPr>
-            <w:r>
-              <w:t xml:space="preserve">CHOAminoAcid_spoc</w:t>
+              <w:t xml:space="preserve">ecuador</w:t>
+            </w:r>
+          </w:p>
+        </w:tc>
+        <w:tc>
+          <w:tcPr/>
+          <w:p>
+            <w:pPr>
+              <w:pStyle w:val="Compact"/>
+              <w:jc w:val="left"/>
+            </w:pPr>
+            <w:r>
+              <w:t xml:space="preserve">cho_amino_acid</w:t>
             </w:r>
           </w:p>
         </w:tc>
@@ -1080,7 +1594,7 @@
               <w:jc w:val="left"/>
             </w:pPr>
             <w:r>
-              <w:t xml:space="preserve">72.46</w:t>
+              <w:t xml:space="preserve">75.09</w:t>
             </w:r>
           </w:p>
         </w:tc>
@@ -1104,6 +1618,42 @@
               <w:jc w:val="left"/>
             </w:pPr>
             <w:r>
+              <w:t xml:space="preserve">0.70</w:t>
+            </w:r>
+          </w:p>
+        </w:tc>
+        <w:tc>
+          <w:tcPr/>
+          <w:p>
+            <w:pPr>
+              <w:pStyle w:val="Compact"/>
+              <w:jc w:val="left"/>
+            </w:pPr>
+            <w:r>
+              <w:t xml:space="preserve">0.12</w:t>
+            </w:r>
+          </w:p>
+        </w:tc>
+        <w:tc>
+          <w:tcPr/>
+          <w:p>
+            <w:pPr>
+              <w:pStyle w:val="Compact"/>
+              <w:jc w:val="left"/>
+            </w:pPr>
+            <w:r>
+              <w:t xml:space="preserve">NA</w:t>
+            </w:r>
+          </w:p>
+        </w:tc>
+        <w:tc>
+          <w:tcPr/>
+          <w:p>
+            <w:pPr>
+              <w:pStyle w:val="Compact"/>
+              <w:jc w:val="left"/>
+            </w:pPr>
+            <w:r>
               <w:t xml:space="preserve">3</w:t>
             </w:r>
           </w:p>
@@ -1116,31 +1666,55 @@
               <w:jc w:val="left"/>
             </w:pPr>
             <w:r>
-              <w:t xml:space="preserve">-32.48</w:t>
-            </w:r>
-          </w:p>
-        </w:tc>
-        <w:tc>
-          <w:tcPr/>
-          <w:p>
-            <w:pPr>
-              <w:pStyle w:val="Compact"/>
-              <w:jc w:val="left"/>
-            </w:pPr>
-            <w:r>
-              <w:t xml:space="preserve">64.96</w:t>
-            </w:r>
-          </w:p>
-        </w:tc>
-        <w:tc>
-          <w:tcPr/>
-          <w:p>
-            <w:pPr>
-              <w:pStyle w:val="Compact"/>
-              <w:jc w:val="left"/>
-            </w:pPr>
-            <w:r>
-              <w:t xml:space="preserve">3.90</w:t>
+              <w:t xml:space="preserve">73.83</w:t>
+            </w:r>
+          </w:p>
+        </w:tc>
+        <w:tc>
+          <w:tcPr/>
+          <w:p>
+            <w:pPr>
+              <w:pStyle w:val="Compact"/>
+              <w:jc w:val="left"/>
+            </w:pPr>
+            <w:r>
+              <w:t xml:space="preserve">77.23</w:t>
+            </w:r>
+          </w:p>
+        </w:tc>
+        <w:tc>
+          <w:tcPr/>
+          <w:p>
+            <w:pPr>
+              <w:pStyle w:val="Compact"/>
+              <w:jc w:val="left"/>
+            </w:pPr>
+            <w:r>
+              <w:t xml:space="preserve">-33.91</w:t>
+            </w:r>
+          </w:p>
+        </w:tc>
+        <w:tc>
+          <w:tcPr/>
+          <w:p>
+            <w:pPr>
+              <w:pStyle w:val="Compact"/>
+              <w:jc w:val="left"/>
+            </w:pPr>
+            <w:r>
+              <w:t xml:space="preserve">67.83</w:t>
+            </w:r>
+          </w:p>
+        </w:tc>
+        <w:tc>
+          <w:tcPr/>
+          <w:p>
+            <w:pPr>
+              <w:pStyle w:val="Compact"/>
+              <w:jc w:val="left"/>
+            </w:pPr>
+            <w:r>
+              <w:t xml:space="preserve">6.77</w:t>
             </w:r>
           </w:p>
         </w:tc>
@@ -1164,7 +1738,19 @@
               <w:jc w:val="left"/>
             </w:pPr>
             <w:r>
-              <w:t xml:space="preserve">*</w:t>
+              <w:t xml:space="preserve">0.01</w:t>
+            </w:r>
+          </w:p>
+        </w:tc>
+        <w:tc>
+          <w:tcPr/>
+          <w:p>
+            <w:pPr>
+              <w:pStyle w:val="Compact"/>
+              <w:jc w:val="left"/>
+            </w:pPr>
+            <w:r>
+              <w:t xml:space="preserve">**</w:t>
             </w:r>
           </w:p>
         </w:tc>
@@ -1178,19 +1764,19 @@
               <w:jc w:val="left"/>
             </w:pPr>
             <w:r>
-              <w:t xml:space="preserve">Tanzania</w:t>
-            </w:r>
-          </w:p>
-        </w:tc>
-        <w:tc>
-          <w:tcPr/>
-          <w:p>
-            <w:pPr>
-              <w:pStyle w:val="Compact"/>
-              <w:jc w:val="left"/>
-            </w:pPr>
-            <w:r>
-              <w:t xml:space="preserve">CHOAminoAcid_spoc</w:t>
+              <w:t xml:space="preserve">png</w:t>
+            </w:r>
+          </w:p>
+        </w:tc>
+        <w:tc>
+          <w:tcPr/>
+          <w:p>
+            <w:pPr>
+              <w:pStyle w:val="Compact"/>
+              <w:jc w:val="left"/>
+            </w:pPr>
+            <w:r>
+              <w:t xml:space="preserve">cho_amino_acid</w:t>
             </w:r>
           </w:p>
         </w:tc>
@@ -1226,7 +1812,7 @@
               <w:jc w:val="left"/>
             </w:pPr>
             <w:r>
-              <w:t xml:space="preserve">33.60</w:t>
+              <w:t xml:space="preserve">73.57</w:t>
             </w:r>
           </w:p>
         </w:tc>
@@ -1250,6 +1836,42 @@
               <w:jc w:val="left"/>
             </w:pPr>
             <w:r>
+              <w:t xml:space="preserve">0.36</w:t>
+            </w:r>
+          </w:p>
+        </w:tc>
+        <w:tc>
+          <w:tcPr/>
+          <w:p>
+            <w:pPr>
+              <w:pStyle w:val="Compact"/>
+              <w:jc w:val="left"/>
+            </w:pPr>
+            <w:r>
+              <w:t xml:space="preserve">0.00</w:t>
+            </w:r>
+          </w:p>
+        </w:tc>
+        <w:tc>
+          <w:tcPr/>
+          <w:p>
+            <w:pPr>
+              <w:pStyle w:val="Compact"/>
+              <w:jc w:val="left"/>
+            </w:pPr>
+            <w:r>
+              <w:t xml:space="preserve">NA</w:t>
+            </w:r>
+          </w:p>
+        </w:tc>
+        <w:tc>
+          <w:tcPr/>
+          <w:p>
+            <w:pPr>
+              <w:pStyle w:val="Compact"/>
+              <w:jc w:val="left"/>
+            </w:pPr>
+            <w:r>
               <w:t xml:space="preserve">2</w:t>
             </w:r>
           </w:p>
@@ -1262,19 +1884,43 @@
               <w:jc w:val="left"/>
             </w:pPr>
             <w:r>
-              <w:t xml:space="preserve">-13.94</w:t>
-            </w:r>
-          </w:p>
-        </w:tc>
-        <w:tc>
-          <w:tcPr/>
-          <w:p>
-            <w:pPr>
-              <w:pStyle w:val="Compact"/>
-              <w:jc w:val="left"/>
-            </w:pPr>
-            <w:r>
-              <w:t xml:space="preserve">27.89</w:t>
+              <w:t xml:space="preserve">72.87</w:t>
+            </w:r>
+          </w:p>
+        </w:tc>
+        <w:tc>
+          <w:tcPr/>
+          <w:p>
+            <w:pPr>
+              <w:pStyle w:val="Compact"/>
+              <w:jc w:val="left"/>
+            </w:pPr>
+            <w:r>
+              <w:t xml:space="preserve">74.86</w:t>
+            </w:r>
+          </w:p>
+        </w:tc>
+        <w:tc>
+          <w:tcPr/>
+          <w:p>
+            <w:pPr>
+              <w:pStyle w:val="Compact"/>
+              <w:jc w:val="left"/>
+            </w:pPr>
+            <w:r>
+              <w:t xml:space="preserve">-34.43</w:t>
+            </w:r>
+          </w:p>
+        </w:tc>
+        <w:tc>
+          <w:tcPr/>
+          <w:p>
+            <w:pPr>
+              <w:pStyle w:val="Compact"/>
+              <w:jc w:val="left"/>
+            </w:pPr>
+            <w:r>
+              <w:t xml:space="preserve">68.87</w:t>
             </w:r>
           </w:p>
         </w:tc>
@@ -1299,6 +1945,18 @@
             </w:pPr>
             <w:r>
               <w:t xml:space="preserve">0</w:t>
+            </w:r>
+          </w:p>
+        </w:tc>
+        <w:tc>
+          <w:tcPr/>
+          <w:p>
+            <w:pPr>
+              <w:pStyle w:val="Compact"/>
+              <w:jc w:val="left"/>
+            </w:pPr>
+            <w:r>
+              <w:t xml:space="preserve">1.00</w:t>
             </w:r>
           </w:p>
         </w:tc>
@@ -1320,140 +1978,208 @@
               <w:jc w:val="left"/>
             </w:pPr>
             <w:r>
-              <w:t xml:space="preserve">Ecuador</w:t>
-            </w:r>
-          </w:p>
-        </w:tc>
-        <w:tc>
-          <w:tcPr/>
-          <w:p>
-            <w:pPr>
-              <w:pStyle w:val="Compact"/>
-              <w:jc w:val="left"/>
-            </w:pPr>
-            <w:r>
-              <w:t xml:space="preserve">CHOAminoAcid_spoc</w:t>
-            </w:r>
-          </w:p>
-        </w:tc>
-        <w:tc>
-          <w:tcPr/>
-          <w:p>
-            <w:pPr>
-              <w:pStyle w:val="Compact"/>
-              <w:jc w:val="left"/>
-            </w:pPr>
-            <w:r>
-              <w:t xml:space="preserve">g</w:t>
-            </w:r>
-          </w:p>
-        </w:tc>
-        <w:tc>
-          <w:tcPr/>
-          <w:p>
-            <w:pPr>
-              <w:pStyle w:val="Compact"/>
-              <w:jc w:val="left"/>
-            </w:pPr>
-            <w:r>
-              <w:t xml:space="preserve">3</w:t>
-            </w:r>
-          </w:p>
-        </w:tc>
-        <w:tc>
-          <w:tcPr/>
-          <w:p>
-            <w:pPr>
-              <w:pStyle w:val="Compact"/>
-              <w:jc w:val="left"/>
-            </w:pPr>
-            <w:r>
-              <w:t xml:space="preserve">76.99</w:t>
-            </w:r>
-          </w:p>
-        </w:tc>
-        <w:tc>
-          <w:tcPr/>
-          <w:p>
-            <w:pPr>
-              <w:pStyle w:val="Compact"/>
-              <w:jc w:val="left"/>
-            </w:pPr>
-            <w:r>
-              <w:t xml:space="preserve">0.04</w:t>
-            </w:r>
-          </w:p>
-        </w:tc>
-        <w:tc>
-          <w:tcPr/>
-          <w:p>
-            <w:pPr>
-              <w:pStyle w:val="Compact"/>
-              <w:jc w:val="left"/>
-            </w:pPr>
-            <w:r>
-              <w:t xml:space="preserve">3</w:t>
-            </w:r>
-          </w:p>
-        </w:tc>
-        <w:tc>
-          <w:tcPr/>
-          <w:p>
-            <w:pPr>
-              <w:pStyle w:val="Compact"/>
-              <w:jc w:val="left"/>
-            </w:pPr>
-            <w:r>
-              <w:t xml:space="preserve">-34.86</w:t>
-            </w:r>
-          </w:p>
-        </w:tc>
-        <w:tc>
-          <w:tcPr/>
-          <w:p>
-            <w:pPr>
-              <w:pStyle w:val="Compact"/>
-              <w:jc w:val="left"/>
-            </w:pPr>
-            <w:r>
-              <w:t xml:space="preserve">69.73</w:t>
-            </w:r>
-          </w:p>
-        </w:tc>
-        <w:tc>
-          <w:tcPr/>
-          <w:p>
-            <w:pPr>
-              <w:pStyle w:val="Compact"/>
-              <w:jc w:val="left"/>
-            </w:pPr>
-            <w:r>
-              <w:t xml:space="preserve">5.06</w:t>
-            </w:r>
-          </w:p>
-        </w:tc>
-        <w:tc>
-          <w:tcPr/>
-          <w:p>
-            <w:pPr>
-              <w:pStyle w:val="Compact"/>
-              <w:jc w:val="left"/>
-            </w:pPr>
-            <w:r>
-              <w:t xml:space="preserve">1</w:t>
-            </w:r>
-          </w:p>
-        </w:tc>
-        <w:tc>
-          <w:tcPr/>
-          <w:p>
-            <w:pPr>
-              <w:pStyle w:val="Compact"/>
-              <w:jc w:val="left"/>
-            </w:pPr>
-            <w:r>
-              <w:t xml:space="preserve">*</w:t>
-            </w:r>
+              <w:t xml:space="preserve">tanzania</w:t>
+            </w:r>
+          </w:p>
+        </w:tc>
+        <w:tc>
+          <w:tcPr/>
+          <w:p>
+            <w:pPr>
+              <w:pStyle w:val="Compact"/>
+              <w:jc w:val="left"/>
+            </w:pPr>
+            <w:r>
+              <w:t xml:space="preserve">cho_amino_acid</w:t>
+            </w:r>
+          </w:p>
+        </w:tc>
+        <w:tc>
+          <w:tcPr/>
+          <w:p>
+            <w:pPr>
+              <w:pStyle w:val="Compact"/>
+              <w:jc w:val="left"/>
+            </w:pPr>
+            <w:r>
+              <w:t xml:space="preserve">null</w:t>
+            </w:r>
+          </w:p>
+        </w:tc>
+        <w:tc>
+          <w:tcPr/>
+          <w:p>
+            <w:pPr>
+              <w:pStyle w:val="Compact"/>
+              <w:jc w:val="left"/>
+            </w:pPr>
+            <w:r>
+              <w:t xml:space="preserve">2</w:t>
+            </w:r>
+          </w:p>
+        </w:tc>
+        <w:tc>
+          <w:tcPr/>
+          <w:p>
+            <w:pPr>
+              <w:pStyle w:val="Compact"/>
+              <w:jc w:val="left"/>
+            </w:pPr>
+            <w:r>
+              <w:t xml:space="preserve">33.60</w:t>
+            </w:r>
+          </w:p>
+        </w:tc>
+        <w:tc>
+          <w:tcPr/>
+          <w:p>
+            <w:pPr>
+              <w:pStyle w:val="Compact"/>
+              <w:jc w:val="left"/>
+            </w:pPr>
+            <w:r>
+              <w:t xml:space="preserve">0.41</w:t>
+            </w:r>
+          </w:p>
+        </w:tc>
+        <w:tc>
+          <w:tcPr/>
+          <w:p>
+            <w:pPr>
+              <w:pStyle w:val="Compact"/>
+              <w:jc w:val="left"/>
+            </w:pPr>
+            <w:r>
+              <w:t xml:space="preserve">0.38</w:t>
+            </w:r>
+          </w:p>
+        </w:tc>
+        <w:tc>
+          <w:tcPr/>
+          <w:p>
+            <w:pPr>
+              <w:pStyle w:val="Compact"/>
+              <w:jc w:val="left"/>
+            </w:pPr>
+            <w:r>
+              <w:t xml:space="preserve">0.00</w:t>
+            </w:r>
+          </w:p>
+        </w:tc>
+        <w:tc>
+          <w:tcPr/>
+          <w:p>
+            <w:pPr>
+              <w:pStyle w:val="Compact"/>
+              <w:jc w:val="left"/>
+            </w:pPr>
+            <w:r>
+              <w:t xml:space="preserve">NA</w:t>
+            </w:r>
+          </w:p>
+        </w:tc>
+        <w:tc>
+          <w:tcPr/>
+          <w:p>
+            <w:pPr>
+              <w:pStyle w:val="Compact"/>
+              <w:jc w:val="left"/>
+            </w:pPr>
+            <w:r>
+              <w:t xml:space="preserve">2</w:t>
+            </w:r>
+          </w:p>
+        </w:tc>
+        <w:tc>
+          <w:tcPr/>
+          <w:p>
+            <w:pPr>
+              <w:pStyle w:val="Compact"/>
+              <w:jc w:val="left"/>
+            </w:pPr>
+            <w:r>
+              <w:t xml:space="preserve">31.89</w:t>
+            </w:r>
+          </w:p>
+        </w:tc>
+        <w:tc>
+          <w:tcPr/>
+          <w:p>
+            <w:pPr>
+              <w:pStyle w:val="Compact"/>
+              <w:jc w:val="left"/>
+            </w:pPr>
+            <w:r>
+              <w:t xml:space="preserve">32.49</w:t>
+            </w:r>
+          </w:p>
+        </w:tc>
+        <w:tc>
+          <w:tcPr/>
+          <w:p>
+            <w:pPr>
+              <w:pStyle w:val="Compact"/>
+              <w:jc w:val="left"/>
+            </w:pPr>
+            <w:r>
+              <w:t xml:space="preserve">-13.94</w:t>
+            </w:r>
+          </w:p>
+        </w:tc>
+        <w:tc>
+          <w:tcPr/>
+          <w:p>
+            <w:pPr>
+              <w:pStyle w:val="Compact"/>
+              <w:jc w:val="left"/>
+            </w:pPr>
+            <w:r>
+              <w:t xml:space="preserve">27.89</w:t>
+            </w:r>
+          </w:p>
+        </w:tc>
+        <w:tc>
+          <w:tcPr/>
+          <w:p>
+            <w:pPr>
+              <w:pStyle w:val="Compact"/>
+              <w:jc w:val="left"/>
+            </w:pPr>
+            <w:r>
+              <w:t xml:space="preserve">0.00</w:t>
+            </w:r>
+          </w:p>
+        </w:tc>
+        <w:tc>
+          <w:tcPr/>
+          <w:p>
+            <w:pPr>
+              <w:pStyle w:val="Compact"/>
+              <w:jc w:val="left"/>
+            </w:pPr>
+            <w:r>
+              <w:t xml:space="preserve">0</w:t>
+            </w:r>
+          </w:p>
+        </w:tc>
+        <w:tc>
+          <w:tcPr/>
+          <w:p>
+            <w:pPr>
+              <w:pStyle w:val="Compact"/>
+              <w:jc w:val="left"/>
+            </w:pPr>
+            <w:r>
+              <w:t xml:space="preserve">1.00</w:t>
+            </w:r>
+          </w:p>
+        </w:tc>
+        <w:tc>
+          <w:tcPr/>
+          <w:p>
+            <w:pPr>
+              <w:pStyle w:val="Compact"/>
+            </w:pPr>
           </w:p>
         </w:tc>
       </w:tr>
@@ -1466,19 +2192,19 @@
               <w:jc w:val="left"/>
             </w:pPr>
             <w:r>
-              <w:t xml:space="preserve">Papua New Guinea</w:t>
-            </w:r>
-          </w:p>
-        </w:tc>
-        <w:tc>
-          <w:tcPr/>
-          <w:p>
-            <w:pPr>
-              <w:pStyle w:val="Compact"/>
-              <w:jc w:val="left"/>
-            </w:pPr>
-            <w:r>
-              <w:t xml:space="preserve">H2O_spoc</w:t>
+              <w:t xml:space="preserve">ecuador</w:t>
+            </w:r>
+          </w:p>
+        </w:tc>
+        <w:tc>
+          <w:tcPr/>
+          <w:p>
+            <w:pPr>
+              <w:pStyle w:val="Compact"/>
+              <w:jc w:val="left"/>
+            </w:pPr>
+            <w:r>
+              <w:t xml:space="preserve">h2o</w:t>
             </w:r>
           </w:p>
         </w:tc>
@@ -1514,7 +2240,7 @@
               <w:jc w:val="left"/>
             </w:pPr>
             <w:r>
-              <w:t xml:space="preserve">65.96</w:t>
+              <w:t xml:space="preserve">61.31</w:t>
             </w:r>
           </w:p>
         </w:tc>
@@ -1538,6 +2264,42 @@
               <w:jc w:val="left"/>
             </w:pPr>
             <w:r>
+              <w:t xml:space="preserve">0.51</w:t>
+            </w:r>
+          </w:p>
+        </w:tc>
+        <w:tc>
+          <w:tcPr/>
+          <w:p>
+            <w:pPr>
+              <w:pStyle w:val="Compact"/>
+              <w:jc w:val="left"/>
+            </w:pPr>
+            <w:r>
+              <w:t xml:space="preserve">0.00</w:t>
+            </w:r>
+          </w:p>
+        </w:tc>
+        <w:tc>
+          <w:tcPr/>
+          <w:p>
+            <w:pPr>
+              <w:pStyle w:val="Compact"/>
+              <w:jc w:val="left"/>
+            </w:pPr>
+            <w:r>
+              <w:t xml:space="preserve">NA</w:t>
+            </w:r>
+          </w:p>
+        </w:tc>
+        <w:tc>
+          <w:tcPr/>
+          <w:p>
+            <w:pPr>
+              <w:pStyle w:val="Compact"/>
+              <w:jc w:val="left"/>
+            </w:pPr>
+            <w:r>
               <w:t xml:space="preserve">2</w:t>
             </w:r>
           </w:p>
@@ -1550,19 +2312,43 @@
               <w:jc w:val="left"/>
             </w:pPr>
             <w:r>
-              <w:t xml:space="preserve">-30.63</w:t>
-            </w:r>
-          </w:p>
-        </w:tc>
-        <w:tc>
-          <w:tcPr/>
-          <w:p>
-            <w:pPr>
-              <w:pStyle w:val="Compact"/>
-              <w:jc w:val="left"/>
-            </w:pPr>
-            <w:r>
-              <w:t xml:space="preserve">61.26</w:t>
+              <w:t xml:space="preserve">60.71</w:t>
+            </w:r>
+          </w:p>
+        </w:tc>
+        <w:tc>
+          <w:tcPr/>
+          <w:p>
+            <w:pPr>
+              <w:pStyle w:val="Compact"/>
+              <w:jc w:val="left"/>
+            </w:pPr>
+            <w:r>
+              <w:t xml:space="preserve">62.98</w:t>
+            </w:r>
+          </w:p>
+        </w:tc>
+        <w:tc>
+          <w:tcPr/>
+          <w:p>
+            <w:pPr>
+              <w:pStyle w:val="Compact"/>
+              <w:jc w:val="left"/>
+            </w:pPr>
+            <w:r>
+              <w:t xml:space="preserve">-28.35</w:t>
+            </w:r>
+          </w:p>
+        </w:tc>
+        <w:tc>
+          <w:tcPr/>
+          <w:p>
+            <w:pPr>
+              <w:pStyle w:val="Compact"/>
+              <w:jc w:val="left"/>
+            </w:pPr>
+            <w:r>
+              <w:t xml:space="preserve">56.71</w:t>
             </w:r>
           </w:p>
         </w:tc>
@@ -1587,6 +2373,18 @@
             </w:pPr>
             <w:r>
               <w:t xml:space="preserve">0</w:t>
+            </w:r>
+          </w:p>
+        </w:tc>
+        <w:tc>
+          <w:tcPr/>
+          <w:p>
+            <w:pPr>
+              <w:pStyle w:val="Compact"/>
+              <w:jc w:val="left"/>
+            </w:pPr>
+            <w:r>
+              <w:t xml:space="preserve">1.00</w:t>
             </w:r>
           </w:p>
         </w:tc>
@@ -1608,19 +2406,19 @@
               <w:jc w:val="left"/>
             </w:pPr>
             <w:r>
-              <w:t xml:space="preserve">Tanzania</w:t>
-            </w:r>
-          </w:p>
-        </w:tc>
-        <w:tc>
-          <w:tcPr/>
-          <w:p>
-            <w:pPr>
-              <w:pStyle w:val="Compact"/>
-              <w:jc w:val="left"/>
-            </w:pPr>
-            <w:r>
-              <w:t xml:space="preserve">H2O_spoc</w:t>
+              <w:t xml:space="preserve">png</w:t>
+            </w:r>
+          </w:p>
+        </w:tc>
+        <w:tc>
+          <w:tcPr/>
+          <w:p>
+            <w:pPr>
+              <w:pStyle w:val="Compact"/>
+              <w:jc w:val="left"/>
+            </w:pPr>
+            <w:r>
+              <w:t xml:space="preserve">h2o</w:t>
             </w:r>
           </w:p>
         </w:tc>
@@ -1656,7 +2454,7 @@
               <w:jc w:val="left"/>
             </w:pPr>
             <w:r>
-              <w:t xml:space="preserve">35.79</w:t>
+              <w:t xml:space="preserve">65.96</w:t>
             </w:r>
           </w:p>
         </w:tc>
@@ -1680,6 +2478,42 @@
               <w:jc w:val="left"/>
             </w:pPr>
             <w:r>
+              <w:t xml:space="preserve">0.40</w:t>
+            </w:r>
+          </w:p>
+        </w:tc>
+        <w:tc>
+          <w:tcPr/>
+          <w:p>
+            <w:pPr>
+              <w:pStyle w:val="Compact"/>
+              <w:jc w:val="left"/>
+            </w:pPr>
+            <w:r>
+              <w:t xml:space="preserve">0.00</w:t>
+            </w:r>
+          </w:p>
+        </w:tc>
+        <w:tc>
+          <w:tcPr/>
+          <w:p>
+            <w:pPr>
+              <w:pStyle w:val="Compact"/>
+              <w:jc w:val="left"/>
+            </w:pPr>
+            <w:r>
+              <w:t xml:space="preserve">NA</w:t>
+            </w:r>
+          </w:p>
+        </w:tc>
+        <w:tc>
+          <w:tcPr/>
+          <w:p>
+            <w:pPr>
+              <w:pStyle w:val="Compact"/>
+              <w:jc w:val="left"/>
+            </w:pPr>
+            <w:r>
               <w:t xml:space="preserve">2</w:t>
             </w:r>
           </w:p>
@@ -1692,19 +2526,43 @@
               <w:jc w:val="left"/>
             </w:pPr>
             <w:r>
-              <w:t xml:space="preserve">-15.04</w:t>
-            </w:r>
-          </w:p>
-        </w:tc>
-        <w:tc>
-          <w:tcPr/>
-          <w:p>
-            <w:pPr>
-              <w:pStyle w:val="Compact"/>
-              <w:jc w:val="left"/>
-            </w:pPr>
-            <w:r>
-              <w:t xml:space="preserve">30.07</w:t>
+              <w:t xml:space="preserve">65.26</w:t>
+            </w:r>
+          </w:p>
+        </w:tc>
+        <w:tc>
+          <w:tcPr/>
+          <w:p>
+            <w:pPr>
+              <w:pStyle w:val="Compact"/>
+              <w:jc w:val="left"/>
+            </w:pPr>
+            <w:r>
+              <w:t xml:space="preserve">67.25</w:t>
+            </w:r>
+          </w:p>
+        </w:tc>
+        <w:tc>
+          <w:tcPr/>
+          <w:p>
+            <w:pPr>
+              <w:pStyle w:val="Compact"/>
+              <w:jc w:val="left"/>
+            </w:pPr>
+            <w:r>
+              <w:t xml:space="preserve">-30.63</w:t>
+            </w:r>
+          </w:p>
+        </w:tc>
+        <w:tc>
+          <w:tcPr/>
+          <w:p>
+            <w:pPr>
+              <w:pStyle w:val="Compact"/>
+              <w:jc w:val="left"/>
+            </w:pPr>
+            <w:r>
+              <w:t xml:space="preserve">61.26</w:t>
             </w:r>
           </w:p>
         </w:tc>
@@ -1729,6 +2587,18 @@
             </w:pPr>
             <w:r>
               <w:t xml:space="preserve">0</w:t>
+            </w:r>
+          </w:p>
+        </w:tc>
+        <w:tc>
+          <w:tcPr/>
+          <w:p>
+            <w:pPr>
+              <w:pStyle w:val="Compact"/>
+              <w:jc w:val="left"/>
+            </w:pPr>
+            <w:r>
+              <w:t xml:space="preserve">1.00</w:t>
             </w:r>
           </w:p>
         </w:tc>
@@ -1750,19 +2620,19 @@
               <w:jc w:val="left"/>
             </w:pPr>
             <w:r>
-              <w:t xml:space="preserve">Ecuador</w:t>
-            </w:r>
-          </w:p>
-        </w:tc>
-        <w:tc>
-          <w:tcPr/>
-          <w:p>
-            <w:pPr>
-              <w:pStyle w:val="Compact"/>
-              <w:jc w:val="left"/>
-            </w:pPr>
-            <w:r>
-              <w:t xml:space="preserve">H2O_spoc</w:t>
+              <w:t xml:space="preserve">tanzania</w:t>
+            </w:r>
+          </w:p>
+        </w:tc>
+        <w:tc>
+          <w:tcPr/>
+          <w:p>
+            <w:pPr>
+              <w:pStyle w:val="Compact"/>
+              <w:jc w:val="left"/>
+            </w:pPr>
+            <w:r>
+              <w:t xml:space="preserve">h2o</w:t>
             </w:r>
           </w:p>
         </w:tc>
@@ -1798,7 +2668,7 @@
               <w:jc w:val="left"/>
             </w:pPr>
             <w:r>
-              <w:t xml:space="preserve">61.48</w:t>
+              <w:t xml:space="preserve">35.79</w:t>
             </w:r>
           </w:p>
         </w:tc>
@@ -1822,6 +2692,42 @@
               <w:jc w:val="left"/>
             </w:pPr>
             <w:r>
+              <w:t xml:space="preserve">0.57</w:t>
+            </w:r>
+          </w:p>
+        </w:tc>
+        <w:tc>
+          <w:tcPr/>
+          <w:p>
+            <w:pPr>
+              <w:pStyle w:val="Compact"/>
+              <w:jc w:val="left"/>
+            </w:pPr>
+            <w:r>
+              <w:t xml:space="preserve">0.00</w:t>
+            </w:r>
+          </w:p>
+        </w:tc>
+        <w:tc>
+          <w:tcPr/>
+          <w:p>
+            <w:pPr>
+              <w:pStyle w:val="Compact"/>
+              <w:jc w:val="left"/>
+            </w:pPr>
+            <w:r>
+              <w:t xml:space="preserve">NA</w:t>
+            </w:r>
+          </w:p>
+        </w:tc>
+        <w:tc>
+          <w:tcPr/>
+          <w:p>
+            <w:pPr>
+              <w:pStyle w:val="Compact"/>
+              <w:jc w:val="left"/>
+            </w:pPr>
+            <w:r>
               <w:t xml:space="preserve">2</w:t>
             </w:r>
           </w:p>
@@ -1834,19 +2740,43 @@
               <w:jc w:val="left"/>
             </w:pPr>
             <w:r>
-              <w:t xml:space="preserve">-28.44</w:t>
-            </w:r>
-          </w:p>
-        </w:tc>
-        <w:tc>
-          <w:tcPr/>
-          <w:p>
-            <w:pPr>
-              <w:pStyle w:val="Compact"/>
-              <w:jc w:val="left"/>
-            </w:pPr>
-            <w:r>
-              <w:t xml:space="preserve">56.88</w:t>
+              <w:t xml:space="preserve">34.07</w:t>
+            </w:r>
+          </w:p>
+        </w:tc>
+        <w:tc>
+          <w:tcPr/>
+          <w:p>
+            <w:pPr>
+              <w:pStyle w:val="Compact"/>
+              <w:jc w:val="left"/>
+            </w:pPr>
+            <w:r>
+              <w:t xml:space="preserve">34.68</w:t>
+            </w:r>
+          </w:p>
+        </w:tc>
+        <w:tc>
+          <w:tcPr/>
+          <w:p>
+            <w:pPr>
+              <w:pStyle w:val="Compact"/>
+              <w:jc w:val="left"/>
+            </w:pPr>
+            <w:r>
+              <w:t xml:space="preserve">-15.04</w:t>
+            </w:r>
+          </w:p>
+        </w:tc>
+        <w:tc>
+          <w:tcPr/>
+          <w:p>
+            <w:pPr>
+              <w:pStyle w:val="Compact"/>
+              <w:jc w:val="left"/>
+            </w:pPr>
+            <w:r>
+              <w:t xml:space="preserve">30.07</w:t>
             </w:r>
           </w:p>
         </w:tc>
@@ -1871,6 +2801,18 @@
             </w:pPr>
             <w:r>
               <w:t xml:space="preserve">0</w:t>
+            </w:r>
+          </w:p>
+        </w:tc>
+        <w:tc>
+          <w:tcPr/>
+          <w:p>
+            <w:pPr>
+              <w:pStyle w:val="Compact"/>
+              <w:jc w:val="left"/>
+            </w:pPr>
+            <w:r>
+              <w:t xml:space="preserve">1.00</w:t>
             </w:r>
           </w:p>
         </w:tc>
@@ -1892,19 +2834,19 @@
               <w:jc w:val="left"/>
             </w:pPr>
             <w:r>
-              <w:t xml:space="preserve">Papua New Guinea</w:t>
-            </w:r>
-          </w:p>
-        </w:tc>
-        <w:tc>
-          <w:tcPr/>
-          <w:p>
-            <w:pPr>
-              <w:pStyle w:val="Compact"/>
-              <w:jc w:val="left"/>
-            </w:pPr>
-            <w:r>
-              <w:t xml:space="preserve">Lipid_spoc</w:t>
+              <w:t xml:space="preserve">ecuador</w:t>
+            </w:r>
+          </w:p>
+        </w:tc>
+        <w:tc>
+          <w:tcPr/>
+          <w:p>
+            <w:pPr>
+              <w:pStyle w:val="Compact"/>
+              <w:jc w:val="left"/>
+            </w:pPr>
+            <w:r>
+              <w:t xml:space="preserve">lipid</w:t>
             </w:r>
           </w:p>
         </w:tc>
@@ -1940,7 +2882,31 @@
               <w:jc w:val="left"/>
             </w:pPr>
             <w:r>
-              <w:t xml:space="preserve">65.06</w:t>
+              <w:t xml:space="preserve">81.63</w:t>
+            </w:r>
+          </w:p>
+        </w:tc>
+        <w:tc>
+          <w:tcPr/>
+          <w:p>
+            <w:pPr>
+              <w:pStyle w:val="Compact"/>
+              <w:jc w:val="left"/>
+            </w:pPr>
+            <w:r>
+              <w:t xml:space="preserve">0.57</w:t>
+            </w:r>
+          </w:p>
+        </w:tc>
+        <w:tc>
+          <w:tcPr/>
+          <w:p>
+            <w:pPr>
+              <w:pStyle w:val="Compact"/>
+              <w:jc w:val="left"/>
+            </w:pPr>
+            <w:r>
+              <w:t xml:space="preserve">0.33</w:t>
             </w:r>
           </w:p>
         </w:tc>
@@ -1964,6 +2930,18 @@
               <w:jc w:val="left"/>
             </w:pPr>
             <w:r>
+              <w:t xml:space="preserve">NA</w:t>
+            </w:r>
+          </w:p>
+        </w:tc>
+        <w:tc>
+          <w:tcPr/>
+          <w:p>
+            <w:pPr>
+              <w:pStyle w:val="Compact"/>
+              <w:jc w:val="left"/>
+            </w:pPr>
+            <w:r>
               <w:t xml:space="preserve">2</w:t>
             </w:r>
           </w:p>
@@ -1976,19 +2954,43 @@
               <w:jc w:val="left"/>
             </w:pPr>
             <w:r>
-              <w:t xml:space="preserve">-30.18</w:t>
-            </w:r>
-          </w:p>
-        </w:tc>
-        <w:tc>
-          <w:tcPr/>
-          <w:p>
-            <w:pPr>
-              <w:pStyle w:val="Compact"/>
-              <w:jc w:val="left"/>
-            </w:pPr>
-            <w:r>
-              <w:t xml:space="preserve">60.35</w:t>
+              <w:t xml:space="preserve">81.03</w:t>
+            </w:r>
+          </w:p>
+        </w:tc>
+        <w:tc>
+          <w:tcPr/>
+          <w:p>
+            <w:pPr>
+              <w:pStyle w:val="Compact"/>
+              <w:jc w:val="left"/>
+            </w:pPr>
+            <w:r>
+              <w:t xml:space="preserve">83.31</w:t>
+            </w:r>
+          </w:p>
+        </w:tc>
+        <w:tc>
+          <w:tcPr/>
+          <w:p>
+            <w:pPr>
+              <w:pStyle w:val="Compact"/>
+              <w:jc w:val="left"/>
+            </w:pPr>
+            <w:r>
+              <w:t xml:space="preserve">-38.52</w:t>
+            </w:r>
+          </w:p>
+        </w:tc>
+        <w:tc>
+          <w:tcPr/>
+          <w:p>
+            <w:pPr>
+              <w:pStyle w:val="Compact"/>
+              <w:jc w:val="left"/>
+            </w:pPr>
+            <w:r>
+              <w:t xml:space="preserve">77.03</w:t>
             </w:r>
           </w:p>
         </w:tc>
@@ -2013,6 +3015,18 @@
             </w:pPr>
             <w:r>
               <w:t xml:space="preserve">0</w:t>
+            </w:r>
+          </w:p>
+        </w:tc>
+        <w:tc>
+          <w:tcPr/>
+          <w:p>
+            <w:pPr>
+              <w:pStyle w:val="Compact"/>
+              <w:jc w:val="left"/>
+            </w:pPr>
+            <w:r>
+              <w:t xml:space="preserve">1.00</w:t>
             </w:r>
           </w:p>
         </w:tc>
@@ -2034,19 +3048,19 @@
               <w:jc w:val="left"/>
             </w:pPr>
             <w:r>
-              <w:t xml:space="preserve">Tanzania</w:t>
-            </w:r>
-          </w:p>
-        </w:tc>
-        <w:tc>
-          <w:tcPr/>
-          <w:p>
-            <w:pPr>
-              <w:pStyle w:val="Compact"/>
-              <w:jc w:val="left"/>
-            </w:pPr>
-            <w:r>
-              <w:t xml:space="preserve">Lipid_spoc</w:t>
+              <w:t xml:space="preserve">png</w:t>
+            </w:r>
+          </w:p>
+        </w:tc>
+        <w:tc>
+          <w:tcPr/>
+          <w:p>
+            <w:pPr>
+              <w:pStyle w:val="Compact"/>
+              <w:jc w:val="left"/>
+            </w:pPr>
+            <w:r>
+              <w:t xml:space="preserve">lipid</w:t>
             </w:r>
           </w:p>
         </w:tc>
@@ -2082,7 +3096,7 @@
               <w:jc w:val="left"/>
             </w:pPr>
             <w:r>
-              <w:t xml:space="preserve">36.09</w:t>
+              <w:t xml:space="preserve">65.06</w:t>
             </w:r>
           </w:p>
         </w:tc>
@@ -2106,6 +3120,42 @@
               <w:jc w:val="left"/>
             </w:pPr>
             <w:r>
+              <w:t xml:space="preserve">0.52</w:t>
+            </w:r>
+          </w:p>
+        </w:tc>
+        <w:tc>
+          <w:tcPr/>
+          <w:p>
+            <w:pPr>
+              <w:pStyle w:val="Compact"/>
+              <w:jc w:val="left"/>
+            </w:pPr>
+            <w:r>
+              <w:t xml:space="preserve">0.00</w:t>
+            </w:r>
+          </w:p>
+        </w:tc>
+        <w:tc>
+          <w:tcPr/>
+          <w:p>
+            <w:pPr>
+              <w:pStyle w:val="Compact"/>
+              <w:jc w:val="left"/>
+            </w:pPr>
+            <w:r>
+              <w:t xml:space="preserve">NA</w:t>
+            </w:r>
+          </w:p>
+        </w:tc>
+        <w:tc>
+          <w:tcPr/>
+          <w:p>
+            <w:pPr>
+              <w:pStyle w:val="Compact"/>
+              <w:jc w:val="left"/>
+            </w:pPr>
+            <w:r>
               <w:t xml:space="preserve">2</w:t>
             </w:r>
           </w:p>
@@ -2118,19 +3168,43 @@
               <w:jc w:val="left"/>
             </w:pPr>
             <w:r>
-              <w:t xml:space="preserve">-15.19</w:t>
-            </w:r>
-          </w:p>
-        </w:tc>
-        <w:tc>
-          <w:tcPr/>
-          <w:p>
-            <w:pPr>
-              <w:pStyle w:val="Compact"/>
-              <w:jc w:val="left"/>
-            </w:pPr>
-            <w:r>
-              <w:t xml:space="preserve">30.37</w:t>
+              <w:t xml:space="preserve">64.35</w:t>
+            </w:r>
+          </w:p>
+        </w:tc>
+        <w:tc>
+          <w:tcPr/>
+          <w:p>
+            <w:pPr>
+              <w:pStyle w:val="Compact"/>
+              <w:jc w:val="left"/>
+            </w:pPr>
+            <w:r>
+              <w:t xml:space="preserve">66.34</w:t>
+            </w:r>
+          </w:p>
+        </w:tc>
+        <w:tc>
+          <w:tcPr/>
+          <w:p>
+            <w:pPr>
+              <w:pStyle w:val="Compact"/>
+              <w:jc w:val="left"/>
+            </w:pPr>
+            <w:r>
+              <w:t xml:space="preserve">-30.18</w:t>
+            </w:r>
+          </w:p>
+        </w:tc>
+        <w:tc>
+          <w:tcPr/>
+          <w:p>
+            <w:pPr>
+              <w:pStyle w:val="Compact"/>
+              <w:jc w:val="left"/>
+            </w:pPr>
+            <w:r>
+              <w:t xml:space="preserve">60.35</w:t>
             </w:r>
           </w:p>
         </w:tc>
@@ -2155,6 +3229,18 @@
             </w:pPr>
             <w:r>
               <w:t xml:space="preserve">0</w:t>
+            </w:r>
+          </w:p>
+        </w:tc>
+        <w:tc>
+          <w:tcPr/>
+          <w:p>
+            <w:pPr>
+              <w:pStyle w:val="Compact"/>
+              <w:jc w:val="left"/>
+            </w:pPr>
+            <w:r>
+              <w:t xml:space="preserve">1.00</w:t>
             </w:r>
           </w:p>
         </w:tc>
@@ -2176,140 +3262,208 @@
               <w:jc w:val="left"/>
             </w:pPr>
             <w:r>
-              <w:t xml:space="preserve">Ecuador</w:t>
-            </w:r>
-          </w:p>
-        </w:tc>
-        <w:tc>
-          <w:tcPr/>
-          <w:p>
-            <w:pPr>
-              <w:pStyle w:val="Compact"/>
-              <w:jc w:val="left"/>
-            </w:pPr>
-            <w:r>
-              <w:t xml:space="preserve">Lipid_spoc</w:t>
-            </w:r>
-          </w:p>
-        </w:tc>
-        <w:tc>
-          <w:tcPr/>
-          <w:p>
-            <w:pPr>
-              <w:pStyle w:val="Compact"/>
-              <w:jc w:val="left"/>
-            </w:pPr>
-            <w:r>
-              <w:t xml:space="preserve">ps</w:t>
-            </w:r>
-          </w:p>
-        </w:tc>
-        <w:tc>
-          <w:tcPr/>
-          <w:p>
-            <w:pPr>
-              <w:pStyle w:val="Compact"/>
-              <w:jc w:val="left"/>
-            </w:pPr>
-            <w:r>
-              <w:t xml:space="preserve">3</w:t>
-            </w:r>
-          </w:p>
-        </w:tc>
-        <w:tc>
-          <w:tcPr/>
-          <w:p>
-            <w:pPr>
-              <w:pStyle w:val="Compact"/>
-              <w:jc w:val="left"/>
-            </w:pPr>
-            <w:r>
-              <w:t xml:space="preserve">78.64</w:t>
-            </w:r>
-          </w:p>
-        </w:tc>
-        <w:tc>
-          <w:tcPr/>
-          <w:p>
-            <w:pPr>
-              <w:pStyle w:val="Compact"/>
-              <w:jc w:val="left"/>
-            </w:pPr>
-            <w:r>
-              <w:t xml:space="preserve">0.07</w:t>
-            </w:r>
-          </w:p>
-        </w:tc>
-        <w:tc>
-          <w:tcPr/>
-          <w:p>
-            <w:pPr>
-              <w:pStyle w:val="Compact"/>
-              <w:jc w:val="left"/>
-            </w:pPr>
-            <w:r>
-              <w:t xml:space="preserve">3</w:t>
-            </w:r>
-          </w:p>
-        </w:tc>
-        <w:tc>
-          <w:tcPr/>
-          <w:p>
-            <w:pPr>
-              <w:pStyle w:val="Compact"/>
-              <w:jc w:val="left"/>
-            </w:pPr>
-            <w:r>
-              <w:t xml:space="preserve">-35.69</w:t>
-            </w:r>
-          </w:p>
-        </w:tc>
-        <w:tc>
-          <w:tcPr/>
-          <w:p>
-            <w:pPr>
-              <w:pStyle w:val="Compact"/>
-              <w:jc w:val="left"/>
-            </w:pPr>
-            <w:r>
-              <w:t xml:space="preserve">71.38</w:t>
-            </w:r>
-          </w:p>
-        </w:tc>
-        <w:tc>
-          <w:tcPr/>
-          <w:p>
-            <w:pPr>
-              <w:pStyle w:val="Compact"/>
-              <w:jc w:val="left"/>
-            </w:pPr>
-            <w:r>
-              <w:t xml:space="preserve">5.93</w:t>
-            </w:r>
-          </w:p>
-        </w:tc>
-        <w:tc>
-          <w:tcPr/>
-          <w:p>
-            <w:pPr>
-              <w:pStyle w:val="Compact"/>
-              <w:jc w:val="left"/>
-            </w:pPr>
-            <w:r>
-              <w:t xml:space="preserve">1</w:t>
-            </w:r>
-          </w:p>
-        </w:tc>
-        <w:tc>
-          <w:tcPr/>
-          <w:p>
-            <w:pPr>
-              <w:pStyle w:val="Compact"/>
-              <w:jc w:val="left"/>
-            </w:pPr>
-            <w:r>
-              <w:t xml:space="preserve">*</w:t>
-            </w:r>
+              <w:t xml:space="preserve">tanzania</w:t>
+            </w:r>
+          </w:p>
+        </w:tc>
+        <w:tc>
+          <w:tcPr/>
+          <w:p>
+            <w:pPr>
+              <w:pStyle w:val="Compact"/>
+              <w:jc w:val="left"/>
+            </w:pPr>
+            <w:r>
+              <w:t xml:space="preserve">lipid</w:t>
+            </w:r>
+          </w:p>
+        </w:tc>
+        <w:tc>
+          <w:tcPr/>
+          <w:p>
+            <w:pPr>
+              <w:pStyle w:val="Compact"/>
+              <w:jc w:val="left"/>
+            </w:pPr>
+            <w:r>
+              <w:t xml:space="preserve">null</w:t>
+            </w:r>
+          </w:p>
+        </w:tc>
+        <w:tc>
+          <w:tcPr/>
+          <w:p>
+            <w:pPr>
+              <w:pStyle w:val="Compact"/>
+              <w:jc w:val="left"/>
+            </w:pPr>
+            <w:r>
+              <w:t xml:space="preserve">2</w:t>
+            </w:r>
+          </w:p>
+        </w:tc>
+        <w:tc>
+          <w:tcPr/>
+          <w:p>
+            <w:pPr>
+              <w:pStyle w:val="Compact"/>
+              <w:jc w:val="left"/>
+            </w:pPr>
+            <w:r>
+              <w:t xml:space="preserve">36.09</w:t>
+            </w:r>
+          </w:p>
+        </w:tc>
+        <w:tc>
+          <w:tcPr/>
+          <w:p>
+            <w:pPr>
+              <w:pStyle w:val="Compact"/>
+              <w:jc w:val="left"/>
+            </w:pPr>
+            <w:r>
+              <w:t xml:space="preserve">0.00</w:t>
+            </w:r>
+          </w:p>
+        </w:tc>
+        <w:tc>
+          <w:tcPr/>
+          <w:p>
+            <w:pPr>
+              <w:pStyle w:val="Compact"/>
+              <w:jc w:val="left"/>
+            </w:pPr>
+            <w:r>
+              <w:t xml:space="preserve">NA</w:t>
+            </w:r>
+          </w:p>
+        </w:tc>
+        <w:tc>
+          <w:tcPr/>
+          <w:p>
+            <w:pPr>
+              <w:pStyle w:val="Compact"/>
+              <w:jc w:val="left"/>
+            </w:pPr>
+            <w:r>
+              <w:t xml:space="preserve">0.00</w:t>
+            </w:r>
+          </w:p>
+        </w:tc>
+        <w:tc>
+          <w:tcPr/>
+          <w:p>
+            <w:pPr>
+              <w:pStyle w:val="Compact"/>
+              <w:jc w:val="left"/>
+            </w:pPr>
+            <w:r>
+              <w:t xml:space="preserve">NA</w:t>
+            </w:r>
+          </w:p>
+        </w:tc>
+        <w:tc>
+          <w:tcPr/>
+          <w:p>
+            <w:pPr>
+              <w:pStyle w:val="Compact"/>
+              <w:jc w:val="left"/>
+            </w:pPr>
+            <w:r>
+              <w:t xml:space="preserve">2</w:t>
+            </w:r>
+          </w:p>
+        </w:tc>
+        <w:tc>
+          <w:tcPr/>
+          <w:p>
+            <w:pPr>
+              <w:pStyle w:val="Compact"/>
+              <w:jc w:val="left"/>
+            </w:pPr>
+            <w:r>
+              <w:t xml:space="preserve">34.37</w:t>
+            </w:r>
+          </w:p>
+        </w:tc>
+        <w:tc>
+          <w:tcPr/>
+          <w:p>
+            <w:pPr>
+              <w:pStyle w:val="Compact"/>
+              <w:jc w:val="left"/>
+            </w:pPr>
+            <w:r>
+              <w:t xml:space="preserve">34.98</w:t>
+            </w:r>
+          </w:p>
+        </w:tc>
+        <w:tc>
+          <w:tcPr/>
+          <w:p>
+            <w:pPr>
+              <w:pStyle w:val="Compact"/>
+              <w:jc w:val="left"/>
+            </w:pPr>
+            <w:r>
+              <w:t xml:space="preserve">-15.19</w:t>
+            </w:r>
+          </w:p>
+        </w:tc>
+        <w:tc>
+          <w:tcPr/>
+          <w:p>
+            <w:pPr>
+              <w:pStyle w:val="Compact"/>
+              <w:jc w:val="left"/>
+            </w:pPr>
+            <w:r>
+              <w:t xml:space="preserve">30.37</w:t>
+            </w:r>
+          </w:p>
+        </w:tc>
+        <w:tc>
+          <w:tcPr/>
+          <w:p>
+            <w:pPr>
+              <w:pStyle w:val="Compact"/>
+              <w:jc w:val="left"/>
+            </w:pPr>
+            <w:r>
+              <w:t xml:space="preserve">0.00</w:t>
+            </w:r>
+          </w:p>
+        </w:tc>
+        <w:tc>
+          <w:tcPr/>
+          <w:p>
+            <w:pPr>
+              <w:pStyle w:val="Compact"/>
+              <w:jc w:val="left"/>
+            </w:pPr>
+            <w:r>
+              <w:t xml:space="preserve">0</w:t>
+            </w:r>
+          </w:p>
+        </w:tc>
+        <w:tc>
+          <w:tcPr/>
+          <w:p>
+            <w:pPr>
+              <w:pStyle w:val="Compact"/>
+              <w:jc w:val="left"/>
+            </w:pPr>
+            <w:r>
+              <w:t xml:space="preserve">1.00</w:t>
+            </w:r>
+          </w:p>
+        </w:tc>
+        <w:tc>
+          <w:tcPr/>
+          <w:p>
+            <w:pPr>
+              <w:pStyle w:val="Compact"/>
+            </w:pPr>
           </w:p>
         </w:tc>
       </w:tr>
@@ -2322,55 +3476,67 @@
               <w:jc w:val="left"/>
             </w:pPr>
             <w:r>
-              <w:t xml:space="preserve">Papua New Guinea</w:t>
-            </w:r>
-          </w:p>
-        </w:tc>
-        <w:tc>
-          <w:tcPr/>
-          <w:p>
-            <w:pPr>
-              <w:pStyle w:val="Compact"/>
-              <w:jc w:val="left"/>
-            </w:pPr>
-            <w:r>
-              <w:t xml:space="preserve">NaCl_spoc</w:t>
-            </w:r>
-          </w:p>
-        </w:tc>
-        <w:tc>
-          <w:tcPr/>
-          <w:p>
-            <w:pPr>
-              <w:pStyle w:val="Compact"/>
-              <w:jc w:val="left"/>
-            </w:pPr>
-            <w:r>
-              <w:t xml:space="preserve">g</w:t>
-            </w:r>
-          </w:p>
-        </w:tc>
-        <w:tc>
-          <w:tcPr/>
-          <w:p>
-            <w:pPr>
-              <w:pStyle w:val="Compact"/>
-              <w:jc w:val="left"/>
-            </w:pPr>
-            <w:r>
-              <w:t xml:space="preserve">3</w:t>
-            </w:r>
-          </w:p>
-        </w:tc>
-        <w:tc>
-          <w:tcPr/>
-          <w:p>
-            <w:pPr>
-              <w:pStyle w:val="Compact"/>
-              <w:jc w:val="left"/>
-            </w:pPr>
-            <w:r>
-              <w:t xml:space="preserve">72.27</w:t>
+              <w:t xml:space="preserve">ecuador</w:t>
+            </w:r>
+          </w:p>
+        </w:tc>
+        <w:tc>
+          <w:tcPr/>
+          <w:p>
+            <w:pPr>
+              <w:pStyle w:val="Compact"/>
+              <w:jc w:val="left"/>
+            </w:pPr>
+            <w:r>
+              <w:t xml:space="preserve">nacl</w:t>
+            </w:r>
+          </w:p>
+        </w:tc>
+        <w:tc>
+          <w:tcPr/>
+          <w:p>
+            <w:pPr>
+              <w:pStyle w:val="Compact"/>
+              <w:jc w:val="left"/>
+            </w:pPr>
+            <w:r>
+              <w:t xml:space="preserve">null</w:t>
+            </w:r>
+          </w:p>
+        </w:tc>
+        <w:tc>
+          <w:tcPr/>
+          <w:p>
+            <w:pPr>
+              <w:pStyle w:val="Compact"/>
+              <w:jc w:val="left"/>
+            </w:pPr>
+            <w:r>
+              <w:t xml:space="preserve">2</w:t>
+            </w:r>
+          </w:p>
+        </w:tc>
+        <w:tc>
+          <w:tcPr/>
+          <w:p>
+            <w:pPr>
+              <w:pStyle w:val="Compact"/>
+              <w:jc w:val="left"/>
+            </w:pPr>
+            <w:r>
+              <w:t xml:space="preserve">83.40</w:t>
+            </w:r>
+          </w:p>
+        </w:tc>
+        <w:tc>
+          <w:tcPr/>
+          <w:p>
+            <w:pPr>
+              <w:pStyle w:val="Compact"/>
+              <w:jc w:val="left"/>
+            </w:pPr>
+            <w:r>
+              <w:t xml:space="preserve">0.94</w:t>
             </w:r>
           </w:p>
         </w:tc>
@@ -2394,68 +3560,124 @@
               <w:jc w:val="left"/>
             </w:pPr>
             <w:r>
-              <w:t xml:space="preserve">3</w:t>
-            </w:r>
-          </w:p>
-        </w:tc>
-        <w:tc>
-          <w:tcPr/>
-          <w:p>
-            <w:pPr>
-              <w:pStyle w:val="Compact"/>
-              <w:jc w:val="left"/>
-            </w:pPr>
-            <w:r>
-              <w:t xml:space="preserve">-32.38</w:t>
-            </w:r>
-          </w:p>
-        </w:tc>
-        <w:tc>
-          <w:tcPr/>
-          <w:p>
-            <w:pPr>
-              <w:pStyle w:val="Compact"/>
-              <w:jc w:val="left"/>
-            </w:pPr>
-            <w:r>
-              <w:t xml:space="preserve">64.77</w:t>
-            </w:r>
-          </w:p>
-        </w:tc>
-        <w:tc>
-          <w:tcPr/>
-          <w:p>
-            <w:pPr>
-              <w:pStyle w:val="Compact"/>
-              <w:jc w:val="left"/>
-            </w:pPr>
-            <w:r>
-              <w:t xml:space="preserve">5.54</w:t>
-            </w:r>
-          </w:p>
-        </w:tc>
-        <w:tc>
-          <w:tcPr/>
-          <w:p>
-            <w:pPr>
-              <w:pStyle w:val="Compact"/>
-              <w:jc w:val="left"/>
-            </w:pPr>
-            <w:r>
-              <w:t xml:space="preserve">1</w:t>
-            </w:r>
-          </w:p>
-        </w:tc>
-        <w:tc>
-          <w:tcPr/>
-          <w:p>
-            <w:pPr>
-              <w:pStyle w:val="Compact"/>
-              <w:jc w:val="left"/>
-            </w:pPr>
-            <w:r>
-              <w:t xml:space="preserve">*</w:t>
-            </w:r>
+              <w:t xml:space="preserve">0.00</w:t>
+            </w:r>
+          </w:p>
+        </w:tc>
+        <w:tc>
+          <w:tcPr/>
+          <w:p>
+            <w:pPr>
+              <w:pStyle w:val="Compact"/>
+              <w:jc w:val="left"/>
+            </w:pPr>
+            <w:r>
+              <w:t xml:space="preserve">NA</w:t>
+            </w:r>
+          </w:p>
+        </w:tc>
+        <w:tc>
+          <w:tcPr/>
+          <w:p>
+            <w:pPr>
+              <w:pStyle w:val="Compact"/>
+              <w:jc w:val="left"/>
+            </w:pPr>
+            <w:r>
+              <w:t xml:space="preserve">2</w:t>
+            </w:r>
+          </w:p>
+        </w:tc>
+        <w:tc>
+          <w:tcPr/>
+          <w:p>
+            <w:pPr>
+              <w:pStyle w:val="Compact"/>
+              <w:jc w:val="left"/>
+            </w:pPr>
+            <w:r>
+              <w:t xml:space="preserve">82.80</w:t>
+            </w:r>
+          </w:p>
+        </w:tc>
+        <w:tc>
+          <w:tcPr/>
+          <w:p>
+            <w:pPr>
+              <w:pStyle w:val="Compact"/>
+              <w:jc w:val="left"/>
+            </w:pPr>
+            <w:r>
+              <w:t xml:space="preserve">85.07</w:t>
+            </w:r>
+          </w:p>
+        </w:tc>
+        <w:tc>
+          <w:tcPr/>
+          <w:p>
+            <w:pPr>
+              <w:pStyle w:val="Compact"/>
+              <w:jc w:val="left"/>
+            </w:pPr>
+            <w:r>
+              <w:t xml:space="preserve">-39.40</w:t>
+            </w:r>
+          </w:p>
+        </w:tc>
+        <w:tc>
+          <w:tcPr/>
+          <w:p>
+            <w:pPr>
+              <w:pStyle w:val="Compact"/>
+              <w:jc w:val="left"/>
+            </w:pPr>
+            <w:r>
+              <w:t xml:space="preserve">78.80</w:t>
+            </w:r>
+          </w:p>
+        </w:tc>
+        <w:tc>
+          <w:tcPr/>
+          <w:p>
+            <w:pPr>
+              <w:pStyle w:val="Compact"/>
+              <w:jc w:val="left"/>
+            </w:pPr>
+            <w:r>
+              <w:t xml:space="preserve">0.00</w:t>
+            </w:r>
+          </w:p>
+        </w:tc>
+        <w:tc>
+          <w:tcPr/>
+          <w:p>
+            <w:pPr>
+              <w:pStyle w:val="Compact"/>
+              <w:jc w:val="left"/>
+            </w:pPr>
+            <w:r>
+              <w:t xml:space="preserve">0</w:t>
+            </w:r>
+          </w:p>
+        </w:tc>
+        <w:tc>
+          <w:tcPr/>
+          <w:p>
+            <w:pPr>
+              <w:pStyle w:val="Compact"/>
+              <w:jc w:val="left"/>
+            </w:pPr>
+            <w:r>
+              <w:t xml:space="preserve">1.00</w:t>
+            </w:r>
+          </w:p>
+        </w:tc>
+        <w:tc>
+          <w:tcPr/>
+          <w:p>
+            <w:pPr>
+              <w:pStyle w:val="Compact"/>
+            </w:pPr>
           </w:p>
         </w:tc>
       </w:tr>
@@ -2468,55 +3690,55 @@
               <w:jc w:val="left"/>
             </w:pPr>
             <w:r>
-              <w:t xml:space="preserve">Tanzania</w:t>
-            </w:r>
-          </w:p>
-        </w:tc>
-        <w:tc>
-          <w:tcPr/>
-          <w:p>
-            <w:pPr>
-              <w:pStyle w:val="Compact"/>
-              <w:jc w:val="left"/>
-            </w:pPr>
-            <w:r>
-              <w:t xml:space="preserve">NaCl_spoc</w:t>
-            </w:r>
-          </w:p>
-        </w:tc>
-        <w:tc>
-          <w:tcPr/>
-          <w:p>
-            <w:pPr>
-              <w:pStyle w:val="Compact"/>
-              <w:jc w:val="left"/>
-            </w:pPr>
-            <w:r>
-              <w:t xml:space="preserve">null</w:t>
-            </w:r>
-          </w:p>
-        </w:tc>
-        <w:tc>
-          <w:tcPr/>
-          <w:p>
-            <w:pPr>
-              <w:pStyle w:val="Compact"/>
-              <w:jc w:val="left"/>
-            </w:pPr>
-            <w:r>
-              <w:t xml:space="preserve">2</w:t>
-            </w:r>
-          </w:p>
-        </w:tc>
-        <w:tc>
-          <w:tcPr/>
-          <w:p>
-            <w:pPr>
-              <w:pStyle w:val="Compact"/>
-              <w:jc w:val="left"/>
-            </w:pPr>
-            <w:r>
-              <w:t xml:space="preserve">32.26</w:t>
+              <w:t xml:space="preserve">png</w:t>
+            </w:r>
+          </w:p>
+        </w:tc>
+        <w:tc>
+          <w:tcPr/>
+          <w:p>
+            <w:pPr>
+              <w:pStyle w:val="Compact"/>
+              <w:jc w:val="left"/>
+            </w:pPr>
+            <w:r>
+              <w:t xml:space="preserve">nacl</w:t>
+            </w:r>
+          </w:p>
+        </w:tc>
+        <w:tc>
+          <w:tcPr/>
+          <w:p>
+            <w:pPr>
+              <w:pStyle w:val="Compact"/>
+              <w:jc w:val="left"/>
+            </w:pPr>
+            <w:r>
+              <w:t xml:space="preserve">g</w:t>
+            </w:r>
+          </w:p>
+        </w:tc>
+        <w:tc>
+          <w:tcPr/>
+          <w:p>
+            <w:pPr>
+              <w:pStyle w:val="Compact"/>
+              <w:jc w:val="left"/>
+            </w:pPr>
+            <w:r>
+              <w:t xml:space="preserve">3</w:t>
+            </w:r>
+          </w:p>
+        </w:tc>
+        <w:tc>
+          <w:tcPr/>
+          <w:p>
+            <w:pPr>
+              <w:pStyle w:val="Compact"/>
+              <w:jc w:val="left"/>
+            </w:pPr>
+            <w:r>
+              <w:t xml:space="preserve">72.27</w:t>
             </w:r>
           </w:p>
         </w:tc>
@@ -2540,64 +3762,140 @@
               <w:jc w:val="left"/>
             </w:pPr>
             <w:r>
-              <w:t xml:space="preserve">2</w:t>
-            </w:r>
-          </w:p>
-        </w:tc>
-        <w:tc>
-          <w:tcPr/>
-          <w:p>
-            <w:pPr>
-              <w:pStyle w:val="Compact"/>
-              <w:jc w:val="left"/>
-            </w:pPr>
-            <w:r>
-              <w:t xml:space="preserve">-13.27</w:t>
-            </w:r>
-          </w:p>
-        </w:tc>
-        <w:tc>
-          <w:tcPr/>
-          <w:p>
-            <w:pPr>
-              <w:pStyle w:val="Compact"/>
-              <w:jc w:val="left"/>
-            </w:pPr>
-            <w:r>
-              <w:t xml:space="preserve">26.54</w:t>
-            </w:r>
-          </w:p>
-        </w:tc>
-        <w:tc>
-          <w:tcPr/>
-          <w:p>
-            <w:pPr>
-              <w:pStyle w:val="Compact"/>
-              <w:jc w:val="left"/>
-            </w:pPr>
-            <w:r>
-              <w:t xml:space="preserve">0.00</w:t>
-            </w:r>
-          </w:p>
-        </w:tc>
-        <w:tc>
-          <w:tcPr/>
-          <w:p>
-            <w:pPr>
-              <w:pStyle w:val="Compact"/>
-              <w:jc w:val="left"/>
-            </w:pPr>
-            <w:r>
-              <w:t xml:space="preserve">0</w:t>
-            </w:r>
-          </w:p>
-        </w:tc>
-        <w:tc>
-          <w:tcPr/>
-          <w:p>
-            <w:pPr>
-              <w:pStyle w:val="Compact"/>
-            </w:pPr>
+              <w:t xml:space="preserve">0.63</w:t>
+            </w:r>
+          </w:p>
+        </w:tc>
+        <w:tc>
+          <w:tcPr/>
+          <w:p>
+            <w:pPr>
+              <w:pStyle w:val="Compact"/>
+              <w:jc w:val="left"/>
+            </w:pPr>
+            <w:r>
+              <w:t xml:space="preserve">0.06</w:t>
+            </w:r>
+          </w:p>
+        </w:tc>
+        <w:tc>
+          <w:tcPr/>
+          <w:p>
+            <w:pPr>
+              <w:pStyle w:val="Compact"/>
+              <w:jc w:val="left"/>
+            </w:pPr>
+            <w:r>
+              <w:t xml:space="preserve">NA</w:t>
+            </w:r>
+          </w:p>
+        </w:tc>
+        <w:tc>
+          <w:tcPr/>
+          <w:p>
+            <w:pPr>
+              <w:pStyle w:val="Compact"/>
+              <w:jc w:val="left"/>
+            </w:pPr>
+            <w:r>
+              <w:t xml:space="preserve">3</w:t>
+            </w:r>
+          </w:p>
+        </w:tc>
+        <w:tc>
+          <w:tcPr/>
+          <w:p>
+            <w:pPr>
+              <w:pStyle w:val="Compact"/>
+              <w:jc w:val="left"/>
+            </w:pPr>
+            <w:r>
+              <w:t xml:space="preserve">70.77</w:t>
+            </w:r>
+          </w:p>
+        </w:tc>
+        <w:tc>
+          <w:tcPr/>
+          <w:p>
+            <w:pPr>
+              <w:pStyle w:val="Compact"/>
+              <w:jc w:val="left"/>
+            </w:pPr>
+            <w:r>
+              <w:t xml:space="preserve">73.76</w:t>
+            </w:r>
+          </w:p>
+        </w:tc>
+        <w:tc>
+          <w:tcPr/>
+          <w:p>
+            <w:pPr>
+              <w:pStyle w:val="Compact"/>
+              <w:jc w:val="left"/>
+            </w:pPr>
+            <w:r>
+              <w:t xml:space="preserve">-32.38</w:t>
+            </w:r>
+          </w:p>
+        </w:tc>
+        <w:tc>
+          <w:tcPr/>
+          <w:p>
+            <w:pPr>
+              <w:pStyle w:val="Compact"/>
+              <w:jc w:val="left"/>
+            </w:pPr>
+            <w:r>
+              <w:t xml:space="preserve">64.77</w:t>
+            </w:r>
+          </w:p>
+        </w:tc>
+        <w:tc>
+          <w:tcPr/>
+          <w:p>
+            <w:pPr>
+              <w:pStyle w:val="Compact"/>
+              <w:jc w:val="left"/>
+            </w:pPr>
+            <w:r>
+              <w:t xml:space="preserve">5.54</w:t>
+            </w:r>
+          </w:p>
+        </w:tc>
+        <w:tc>
+          <w:tcPr/>
+          <w:p>
+            <w:pPr>
+              <w:pStyle w:val="Compact"/>
+              <w:jc w:val="left"/>
+            </w:pPr>
+            <w:r>
+              <w:t xml:space="preserve">1</w:t>
+            </w:r>
+          </w:p>
+        </w:tc>
+        <w:tc>
+          <w:tcPr/>
+          <w:p>
+            <w:pPr>
+              <w:pStyle w:val="Compact"/>
+              <w:jc w:val="left"/>
+            </w:pPr>
+            <w:r>
+              <w:t xml:space="preserve">0.02</w:t>
+            </w:r>
+          </w:p>
+        </w:tc>
+        <w:tc>
+          <w:tcPr/>
+          <w:p>
+            <w:pPr>
+              <w:pStyle w:val="Compact"/>
+              <w:jc w:val="left"/>
+            </w:pPr>
+            <w:r>
+              <w:t xml:space="preserve">*</w:t>
+            </w:r>
           </w:p>
         </w:tc>
       </w:tr>
@@ -2610,55 +3908,55 @@
               <w:jc w:val="left"/>
             </w:pPr>
             <w:r>
-              <w:t xml:space="preserve">Ecuador</w:t>
-            </w:r>
-          </w:p>
-        </w:tc>
-        <w:tc>
-          <w:tcPr/>
-          <w:p>
-            <w:pPr>
-              <w:pStyle w:val="Compact"/>
-              <w:jc w:val="left"/>
-            </w:pPr>
-            <w:r>
-              <w:t xml:space="preserve">NaCl_spoc</w:t>
-            </w:r>
-          </w:p>
-        </w:tc>
-        <w:tc>
-          <w:tcPr/>
-          <w:p>
-            <w:pPr>
-              <w:pStyle w:val="Compact"/>
-              <w:jc w:val="left"/>
-            </w:pPr>
-            <w:r>
-              <w:t xml:space="preserve">null</w:t>
-            </w:r>
-          </w:p>
-        </w:tc>
-        <w:tc>
-          <w:tcPr/>
-          <w:p>
-            <w:pPr>
-              <w:pStyle w:val="Compact"/>
-              <w:jc w:val="left"/>
-            </w:pPr>
-            <w:r>
-              <w:t xml:space="preserve">2</w:t>
-            </w:r>
-          </w:p>
-        </w:tc>
-        <w:tc>
-          <w:tcPr/>
-          <w:p>
-            <w:pPr>
-              <w:pStyle w:val="Compact"/>
-              <w:jc w:val="left"/>
-            </w:pPr>
-            <w:r>
-              <w:t xml:space="preserve">82.96</w:t>
+              <w:t xml:space="preserve">tanzania</w:t>
+            </w:r>
+          </w:p>
+        </w:tc>
+        <w:tc>
+          <w:tcPr/>
+          <w:p>
+            <w:pPr>
+              <w:pStyle w:val="Compact"/>
+              <w:jc w:val="left"/>
+            </w:pPr>
+            <w:r>
+              <w:t xml:space="preserve">nacl</w:t>
+            </w:r>
+          </w:p>
+        </w:tc>
+        <w:tc>
+          <w:tcPr/>
+          <w:p>
+            <w:pPr>
+              <w:pStyle w:val="Compact"/>
+              <w:jc w:val="left"/>
+            </w:pPr>
+            <w:r>
+              <w:t xml:space="preserve">ps</w:t>
+            </w:r>
+          </w:p>
+        </w:tc>
+        <w:tc>
+          <w:tcPr/>
+          <w:p>
+            <w:pPr>
+              <w:pStyle w:val="Compact"/>
+              <w:jc w:val="left"/>
+            </w:pPr>
+            <w:r>
+              <w:t xml:space="preserve">3</w:t>
+            </w:r>
+          </w:p>
+        </w:tc>
+        <w:tc>
+          <w:tcPr/>
+          <w:p>
+            <w:pPr>
+              <w:pStyle w:val="Compact"/>
+              <w:jc w:val="left"/>
+            </w:pPr>
+            <w:r>
+              <w:t xml:space="preserve">35.66</w:t>
             </w:r>
           </w:p>
         </w:tc>
@@ -2682,55 +3980,127 @@
               <w:jc w:val="left"/>
             </w:pPr>
             <w:r>
-              <w:t xml:space="preserve">2</w:t>
-            </w:r>
-          </w:p>
-        </w:tc>
-        <w:tc>
-          <w:tcPr/>
-          <w:p>
-            <w:pPr>
-              <w:pStyle w:val="Compact"/>
-              <w:jc w:val="left"/>
-            </w:pPr>
-            <w:r>
-              <w:t xml:space="preserve">-39.18</w:t>
-            </w:r>
-          </w:p>
-        </w:tc>
-        <w:tc>
-          <w:tcPr/>
-          <w:p>
-            <w:pPr>
-              <w:pStyle w:val="Compact"/>
-              <w:jc w:val="left"/>
-            </w:pPr>
-            <w:r>
-              <w:t xml:space="preserve">78.36</w:t>
-            </w:r>
-          </w:p>
-        </w:tc>
-        <w:tc>
-          <w:tcPr/>
-          <w:p>
-            <w:pPr>
-              <w:pStyle w:val="Compact"/>
-              <w:jc w:val="left"/>
-            </w:pPr>
-            <w:r>
-              <w:t xml:space="preserve">0.00</w:t>
-            </w:r>
-          </w:p>
-        </w:tc>
-        <w:tc>
-          <w:tcPr/>
-          <w:p>
-            <w:pPr>
-              <w:pStyle w:val="Compact"/>
-              <w:jc w:val="left"/>
-            </w:pPr>
-            <w:r>
-              <w:t xml:space="preserve">0</w:t>
+              <w:t xml:space="preserve">NA</w:t>
+            </w:r>
+          </w:p>
+        </w:tc>
+        <w:tc>
+          <w:tcPr/>
+          <w:p>
+            <w:pPr>
+              <w:pStyle w:val="Compact"/>
+              <w:jc w:val="left"/>
+            </w:pPr>
+            <w:r>
+              <w:t xml:space="preserve">0.03</w:t>
+            </w:r>
+          </w:p>
+        </w:tc>
+        <w:tc>
+          <w:tcPr/>
+          <w:p>
+            <w:pPr>
+              <w:pStyle w:val="Compact"/>
+              <w:jc w:val="left"/>
+            </w:pPr>
+            <w:r>
+              <w:t xml:space="preserve">NA</w:t>
+            </w:r>
+          </w:p>
+        </w:tc>
+        <w:tc>
+          <w:tcPr/>
+          <w:p>
+            <w:pPr>
+              <w:pStyle w:val="Compact"/>
+              <w:jc w:val="left"/>
+            </w:pPr>
+            <w:r>
+              <w:t xml:space="preserve">3</w:t>
+            </w:r>
+          </w:p>
+        </w:tc>
+        <w:tc>
+          <w:tcPr/>
+          <w:p>
+            <w:pPr>
+              <w:pStyle w:val="Compact"/>
+              <w:jc w:val="left"/>
+            </w:pPr>
+            <w:r>
+              <w:t xml:space="preserve">31.66</w:t>
+            </w:r>
+          </w:p>
+        </w:tc>
+        <w:tc>
+          <w:tcPr/>
+          <w:p>
+            <w:pPr>
+              <w:pStyle w:val="Compact"/>
+              <w:jc w:val="left"/>
+            </w:pPr>
+            <w:r>
+              <w:t xml:space="preserve">32.56</w:t>
+            </w:r>
+          </w:p>
+        </w:tc>
+        <w:tc>
+          <w:tcPr/>
+          <w:p>
+            <w:pPr>
+              <w:pStyle w:val="Compact"/>
+              <w:jc w:val="left"/>
+            </w:pPr>
+            <w:r>
+              <w:t xml:space="preserve">-12.83</w:t>
+            </w:r>
+          </w:p>
+        </w:tc>
+        <w:tc>
+          <w:tcPr/>
+          <w:p>
+            <w:pPr>
+              <w:pStyle w:val="Compact"/>
+              <w:jc w:val="left"/>
+            </w:pPr>
+            <w:r>
+              <w:t xml:space="preserve">25.66</w:t>
+            </w:r>
+          </w:p>
+        </w:tc>
+        <w:tc>
+          <w:tcPr/>
+          <w:p>
+            <w:pPr>
+              <w:pStyle w:val="Compact"/>
+              <w:jc w:val="left"/>
+            </w:pPr>
+            <w:r>
+              <w:t xml:space="preserve">NA</w:t>
+            </w:r>
+          </w:p>
+        </w:tc>
+        <w:tc>
+          <w:tcPr/>
+          <w:p>
+            <w:pPr>
+              <w:pStyle w:val="Compact"/>
+              <w:jc w:val="left"/>
+            </w:pPr>
+            <w:r>
+              <w:t xml:space="preserve">1</w:t>
+            </w:r>
+          </w:p>
+        </w:tc>
+        <w:tc>
+          <w:tcPr/>
+          <w:p>
+            <w:pPr>
+              <w:pStyle w:val="Compact"/>
+              <w:jc w:val="left"/>
+            </w:pPr>
+            <w:r>
+              <w:t xml:space="preserve">NA</w:t>
             </w:r>
           </w:p>
         </w:tc>

</xml_diff>